<commit_message>
Several all pages cosmetic fixes
</commit_message>
<xml_diff>
--- a/development/Test Notes.docx
+++ b/development/Test Notes.docx
@@ -527,113 +527,417 @@
       <w:r>
         <w:t>Previously view items appearing on the checkout page.</w:t>
       </w:r>
+    </w:p>
+    <w:p>
+      <w:pPr>
+        <w:pStyle w:val="ListParagraph"/>
+        <w:numPr>
+          <w:ilvl w:val="0"/>
+          <w:numId w:val="3"/>
+        </w:numPr>
+        <w:rPr>
+          <w:u w:val="single"/>
+        </w:rPr>
+      </w:pPr>
+      <w:r>
+        <w:rPr>
+          <w:b/>
+          <w:u w:val="single"/>
+        </w:rPr>
+        <w:t>IE8:</w:t>
+      </w:r>
+    </w:p>
+    <w:p>
+      <w:pPr>
+        <w:pStyle w:val="ListParagraph"/>
+        <w:numPr>
+          <w:ilvl w:val="1"/>
+          <w:numId w:val="3"/>
+        </w:numPr>
+        <w:rPr>
+          <w:u w:val="single"/>
+        </w:rPr>
+      </w:pPr>
+      <w:r>
+        <w:rPr>
+          <w:u w:val="single"/>
+        </w:rPr>
+        <w:t>Header:</w:t>
+      </w:r>
+    </w:p>
+    <w:p>
+      <w:pPr>
+        <w:pStyle w:val="ListParagraph"/>
+        <w:numPr>
+          <w:ilvl w:val="2"/>
+          <w:numId w:val="3"/>
+        </w:numPr>
+        <w:rPr>
+          <w:u w:val="single"/>
+        </w:rPr>
+      </w:pPr>
+      <w:r>
+        <w:t>Search bar: placeholder text is too high and background opaque border is not displaying.</w:t>
+      </w:r>
+    </w:p>
+    <w:p>
+      <w:pPr>
+        <w:pStyle w:val="ListParagraph"/>
+        <w:numPr>
+          <w:ilvl w:val="2"/>
+          <w:numId w:val="3"/>
+        </w:numPr>
+        <w:rPr>
+          <w:u w:val="single"/>
+        </w:rPr>
+      </w:pPr>
+      <w:r>
+        <w:t>Nav cat hover image is not sizing correctly.</w:t>
+      </w:r>
+    </w:p>
+    <w:p>
+      <w:pPr>
+        <w:pStyle w:val="ListParagraph"/>
+        <w:numPr>
+          <w:ilvl w:val="2"/>
+          <w:numId w:val="3"/>
+        </w:numPr>
+        <w:rPr>
+          <w:u w:val="single"/>
+        </w:rPr>
+      </w:pPr>
+      <w:r>
+        <w:t>Drop down sizes are completely incorrect.</w:t>
+      </w:r>
+    </w:p>
+    <w:p>
+      <w:pPr>
+        <w:pStyle w:val="ListParagraph"/>
+        <w:numPr>
+          <w:ilvl w:val="1"/>
+          <w:numId w:val="3"/>
+        </w:numPr>
+        <w:rPr>
+          <w:u w:val="single"/>
+        </w:rPr>
+      </w:pPr>
+      <w:r>
+        <w:rPr>
+          <w:u w:val="single"/>
+        </w:rPr>
+        <w:t>Homepage:</w:t>
+      </w:r>
+    </w:p>
+    <w:p>
+      <w:pPr>
+        <w:pStyle w:val="ListParagraph"/>
+        <w:numPr>
+          <w:ilvl w:val="2"/>
+          <w:numId w:val="3"/>
+        </w:numPr>
+        <w:rPr>
+          <w:u w:val="single"/>
+        </w:rPr>
+      </w:pPr>
+      <w:r>
+        <w:t xml:space="preserve">Custom lists price opaque background is not displaying. </w:t>
+      </w:r>
+    </w:p>
+    <w:p>
+      <w:pPr>
+        <w:pStyle w:val="ListParagraph"/>
+        <w:numPr>
+          <w:ilvl w:val="1"/>
+          <w:numId w:val="3"/>
+        </w:numPr>
+        <w:rPr>
+          <w:u w:val="single"/>
+        </w:rPr>
+      </w:pPr>
+      <w:r>
+        <w:rPr>
+          <w:u w:val="single"/>
+        </w:rPr>
+        <w:t>Footer:</w:t>
+      </w:r>
+    </w:p>
+    <w:p>
+      <w:pPr>
+        <w:pStyle w:val="ListParagraph"/>
+        <w:numPr>
+          <w:ilvl w:val="2"/>
+          <w:numId w:val="3"/>
+        </w:numPr>
+        <w:rPr>
+          <w:u w:val="single"/>
+        </w:rPr>
+      </w:pPr>
+      <w:r>
+        <w:lastRenderedPageBreak/>
+        <w:t>Bottom ribbon/image are not displaying at all.</w:t>
+      </w:r>
+    </w:p>
+    <w:p>
+      <w:pPr>
+        <w:pStyle w:val="ListParagraph"/>
+        <w:numPr>
+          <w:ilvl w:val="1"/>
+          <w:numId w:val="3"/>
+        </w:numPr>
+        <w:rPr>
+          <w:u w:val="single"/>
+        </w:rPr>
+      </w:pPr>
+      <w:r>
+        <w:rPr>
+          <w:u w:val="single"/>
+        </w:rPr>
+        <w:t>Top Tier Cat Page:</w:t>
+      </w:r>
+    </w:p>
+    <w:p>
+      <w:pPr>
+        <w:pStyle w:val="ListParagraph"/>
+        <w:numPr>
+          <w:ilvl w:val="2"/>
+          <w:numId w:val="3"/>
+        </w:numPr>
+        <w:rPr>
+          <w:u w:val="single"/>
+        </w:rPr>
+      </w:pPr>
+      <w:r>
+        <w:t>Sub cat nav tags background are not being centered properly.</w:t>
+      </w:r>
+    </w:p>
+    <w:p>
+      <w:pPr>
+        <w:pStyle w:val="ListParagraph"/>
+        <w:numPr>
+          <w:ilvl w:val="1"/>
+          <w:numId w:val="3"/>
+        </w:numPr>
+        <w:rPr>
+          <w:u w:val="single"/>
+        </w:rPr>
+      </w:pPr>
+      <w:r>
+        <w:rPr>
+          <w:u w:val="single"/>
+        </w:rPr>
+        <w:t>Product List Cat Page:</w:t>
+      </w:r>
+    </w:p>
+    <w:p>
+      <w:pPr>
+        <w:pStyle w:val="ListParagraph"/>
+        <w:numPr>
+          <w:ilvl w:val="2"/>
+          <w:numId w:val="3"/>
+        </w:numPr>
+        <w:rPr>
+          <w:u w:val="single"/>
+        </w:rPr>
+      </w:pPr>
+      <w:r>
+        <w:t>Bag it button is too far to the right/not aligned with element above.</w:t>
+      </w:r>
+    </w:p>
+    <w:p>
+      <w:pPr>
+        <w:pStyle w:val="ListParagraph"/>
+        <w:numPr>
+          <w:ilvl w:val="1"/>
+          <w:numId w:val="3"/>
+        </w:numPr>
+        <w:rPr>
+          <w:u w:val="single"/>
+        </w:rPr>
+      </w:pPr>
+      <w:r>
+        <w:rPr>
+          <w:u w:val="single"/>
+        </w:rPr>
+        <w:t>Product Page:</w:t>
+      </w:r>
+    </w:p>
+    <w:p>
+      <w:pPr>
+        <w:pStyle w:val="ListParagraph"/>
+        <w:numPr>
+          <w:ilvl w:val="2"/>
+          <w:numId w:val="3"/>
+        </w:numPr>
+        <w:rPr>
+          <w:u w:val="single"/>
+        </w:rPr>
+      </w:pPr>
+      <w:r>
+        <w:t>Border on quantity element is not displaying.</w:t>
+      </w:r>
+    </w:p>
+    <w:p>
+      <w:pPr>
+        <w:pStyle w:val="ListParagraph"/>
+        <w:numPr>
+          <w:ilvl w:val="1"/>
+          <w:numId w:val="3"/>
+        </w:numPr>
+        <w:rPr>
+          <w:u w:val="single"/>
+        </w:rPr>
+      </w:pPr>
+      <w:r>
+        <w:rPr>
+          <w:u w:val="single"/>
+        </w:rPr>
+        <w:t>Cart:</w:t>
+      </w:r>
+    </w:p>
+    <w:p>
+      <w:pPr>
+        <w:pStyle w:val="ListParagraph"/>
+        <w:numPr>
+          <w:ilvl w:val="2"/>
+          <w:numId w:val="3"/>
+        </w:numPr>
+        <w:rPr>
+          <w:u w:val="single"/>
+        </w:rPr>
+      </w:pPr>
+      <w:r>
+        <w:t>Your total element is incorrectly colored.</w:t>
+      </w:r>
+    </w:p>
+    <w:p>
+      <w:pPr>
+        <w:pStyle w:val="ListParagraph"/>
+        <w:numPr>
+          <w:ilvl w:val="1"/>
+          <w:numId w:val="3"/>
+        </w:numPr>
+        <w:rPr>
+          <w:u w:val="single"/>
+        </w:rPr>
+      </w:pPr>
+      <w:r>
+        <w:rPr>
+          <w:u w:val="single"/>
+        </w:rPr>
+        <w:t>All Modals:</w:t>
+      </w:r>
+    </w:p>
+    <w:p>
+      <w:pPr>
+        <w:pStyle w:val="ListParagraph"/>
+        <w:numPr>
+          <w:ilvl w:val="2"/>
+          <w:numId w:val="3"/>
+        </w:numPr>
+        <w:rPr>
+          <w:u w:val="single"/>
+        </w:rPr>
+      </w:pPr>
+      <w:r>
+        <w:t>Title bar is colored grey rather t</w:t>
+      </w:r>
+      <w:r>
+        <w:t>han having the appropriate background styling</w:t>
+      </w:r>
+      <w:r>
+        <w:t>.</w:t>
+      </w:r>
+    </w:p>
+    <w:p>
+      <w:pPr>
+        <w:pStyle w:val="ListParagraph"/>
+        <w:numPr>
+          <w:ilvl w:val="1"/>
+          <w:numId w:val="3"/>
+        </w:numPr>
+        <w:rPr>
+          <w:u w:val="single"/>
+        </w:rPr>
+      </w:pPr>
+      <w:r>
+        <w:rPr>
+          <w:u w:val="single"/>
+        </w:rPr>
+        <w:t>Wishlist:</w:t>
+      </w:r>
+    </w:p>
+    <w:p>
+      <w:pPr>
+        <w:pStyle w:val="ListParagraph"/>
+        <w:numPr>
+          <w:ilvl w:val="2"/>
+          <w:numId w:val="3"/>
+        </w:numPr>
+        <w:rPr>
+          <w:u w:val="single"/>
+        </w:rPr>
+      </w:pPr>
+      <w:r>
+        <w:t>Product list has lots of styling issues.</w:t>
+      </w:r>
+    </w:p>
+    <w:p>
+      <w:pPr>
+        <w:pStyle w:val="ListParagraph"/>
+        <w:numPr>
+          <w:ilvl w:val="1"/>
+          <w:numId w:val="3"/>
+        </w:numPr>
+        <w:rPr>
+          <w:u w:val="single"/>
+        </w:rPr>
+      </w:pPr>
+      <w:r>
+        <w:rPr>
+          <w:u w:val="single"/>
+        </w:rPr>
+        <w:t>Checkout:</w:t>
+      </w:r>
+    </w:p>
+    <w:p>
+      <w:pPr>
+        <w:pStyle w:val="ListParagraph"/>
+        <w:numPr>
+          <w:ilvl w:val="2"/>
+          <w:numId w:val="3"/>
+        </w:numPr>
+        <w:rPr>
+          <w:u w:val="single"/>
+        </w:rPr>
+      </w:pPr>
+      <w:r>
+        <w:t>Titles are messed up.</w:t>
+      </w:r>
+    </w:p>
+    <w:p>
+      <w:pPr>
+        <w:rPr>
+          <w:b/>
+          <w:u w:val="single"/>
+        </w:rPr>
+      </w:pPr>
+    </w:p>
+    <w:p>
+      <w:pPr>
+        <w:rPr>
+          <w:b/>
+          <w:u w:val="single"/>
+        </w:rPr>
+      </w:pPr>
+      <w:r>
+        <w:rPr>
+          <w:b/>
+          <w:u w:val="single"/>
+        </w:rPr>
+        <w:t>FUNCTIONAL TESTING:</w:t>
+      </w:r>
       <w:bookmarkStart w:id="0" w:name="_GoBack"/>
       <w:bookmarkEnd w:id="0"/>
-    </w:p>
-    <w:p>
-      <w:pPr>
-        <w:rPr>
-          <w:b/>
-          <w:u w:val="single"/>
-        </w:rPr>
-      </w:pPr>
-    </w:p>
-    <w:p>
-      <w:pPr>
-        <w:rPr>
-          <w:b/>
-          <w:u w:val="single"/>
-        </w:rPr>
-      </w:pPr>
-      <w:r>
-        <w:rPr>
-          <w:b/>
-          <w:u w:val="single"/>
-        </w:rPr>
-        <w:t>FUNCTIONAL TESTING:</w:t>
-      </w:r>
-    </w:p>
-    <w:p>
-      <w:pPr>
-        <w:pStyle w:val="ListParagraph"/>
-        <w:numPr>
-          <w:ilvl w:val="0"/>
-          <w:numId w:val="4"/>
-        </w:numPr>
-      </w:pPr>
-      <w:r>
-        <w:rPr>
-          <w:u w:val="single"/>
-        </w:rPr>
-        <w:t>Company Pages:</w:t>
-      </w:r>
-    </w:p>
-    <w:p>
-      <w:pPr>
-        <w:pStyle w:val="ListParagraph"/>
-        <w:numPr>
-          <w:ilvl w:val="1"/>
-          <w:numId w:val="4"/>
-        </w:numPr>
-      </w:pPr>
-      <w:r>
-        <w:t>Increase top margin on all company page content to push down titles to match side bar.</w:t>
-      </w:r>
-    </w:p>
-    <w:p>
-      <w:pPr>
-        <w:pStyle w:val="ListParagraph"/>
-        <w:numPr>
-          <w:ilvl w:val="0"/>
-          <w:numId w:val="4"/>
-        </w:numPr>
-      </w:pPr>
-      <w:r>
-        <w:rPr>
-          <w:u w:val="single"/>
-        </w:rPr>
-        <w:t>Header:</w:t>
-      </w:r>
-    </w:p>
-    <w:p>
-      <w:pPr>
-        <w:pStyle w:val="ListParagraph"/>
-        <w:numPr>
-          <w:ilvl w:val="1"/>
-          <w:numId w:val="4"/>
-        </w:numPr>
-      </w:pPr>
-      <w:r>
-        <w:t>Correct the slightly off center search bar box.</w:t>
-      </w:r>
-    </w:p>
-    <w:p>
-      <w:pPr>
-        <w:pStyle w:val="ListParagraph"/>
-        <w:numPr>
-          <w:ilvl w:val="0"/>
-          <w:numId w:val="4"/>
-        </w:numPr>
-      </w:pPr>
-      <w:r>
-        <w:rPr>
-          <w:u w:val="single"/>
-        </w:rPr>
-        <w:lastRenderedPageBreak/>
-        <w:t>Quickview:</w:t>
-      </w:r>
-    </w:p>
-    <w:p>
-      <w:pPr>
-        <w:pStyle w:val="ListParagraph"/>
-        <w:numPr>
-          <w:ilvl w:val="1"/>
-          <w:numId w:val="4"/>
-        </w:numPr>
-      </w:pPr>
-      <w:r>
-        <w:t>Correct the price/bag it button positioning.</w:t>
-      </w:r>
     </w:p>
     <w:sectPr>
       <w:pgSz w:w="12240" w:h="15840"/>

</xml_diff>

<commit_message>
Cosmetic fixes for checkout successful template
</commit_message>
<xml_diff>
--- a/development/Test Notes.docx
+++ b/development/Test Notes.docx
@@ -133,7 +133,15 @@
         </w:rPr>
       </w:pPr>
       <w:r>
-        <w:t>Several fonts within buttons/line heights for prices are off from firefox format.</w:t>
+        <w:t xml:space="preserve">Several fonts within buttons/line heights for prices are off from </w:t>
+      </w:r>
+      <w:proofErr w:type="spellStart"/>
+      <w:r>
+        <w:t>firefox</w:t>
+      </w:r>
+      <w:proofErr w:type="spellEnd"/>
+      <w:r>
+        <w:t xml:space="preserve"> format.</w:t>
       </w:r>
     </w:p>
     <w:p>
@@ -366,7 +374,15 @@
         </w:rPr>
       </w:pPr>
       <w:r>
-        <w:t>Cat nav options, the clickable zone for navigating to the top tier category is floating above the font title, not flush with the button.</w:t>
+        <w:t xml:space="preserve">Cat </w:t>
+      </w:r>
+      <w:proofErr w:type="spellStart"/>
+      <w:r>
+        <w:t>nav</w:t>
+      </w:r>
+      <w:proofErr w:type="spellEnd"/>
+      <w:r>
+        <w:t xml:space="preserve"> options, the clickable zone for navigating to the top tier category is floating above the font title, not flush with the button.</w:t>
       </w:r>
     </w:p>
     <w:p>
@@ -413,11 +429,19 @@
           <w:u w:val="single"/>
         </w:rPr>
       </w:pPr>
-      <w:r>
-        <w:rPr>
-          <w:u w:val="single"/>
-        </w:rPr>
-        <w:t>Cart:</w:t>
+      <w:proofErr w:type="spellStart"/>
+      <w:r>
+        <w:rPr>
+          <w:u w:val="single"/>
+        </w:rPr>
+        <w:t>Cart</w:t>
+      </w:r>
+      <w:proofErr w:type="spellEnd"/>
+      <w:r>
+        <w:rPr>
+          <w:u w:val="single"/>
+        </w:rPr>
+        <w:t>:</w:t>
       </w:r>
     </w:p>
     <w:p>
@@ -447,7 +471,23 @@
         </w:rPr>
       </w:pPr>
       <w:r>
-        <w:t xml:space="preserve">Amazon checkout has a x’d out image instead of disappearing properly. </w:t>
+        <w:t xml:space="preserve">Amazon checkout has </w:t>
+      </w:r>
+      <w:proofErr w:type="gramStart"/>
+      <w:r>
+        <w:t>a</w:t>
+      </w:r>
+      <w:proofErr w:type="gramEnd"/>
+      <w:r>
+        <w:t xml:space="preserve"> </w:t>
+      </w:r>
+      <w:proofErr w:type="spellStart"/>
+      <w:r>
+        <w:t>x’d</w:t>
+      </w:r>
+      <w:proofErr w:type="spellEnd"/>
+      <w:r>
+        <w:t xml:space="preserve"> out image instead of disappearing properly. </w:t>
       </w:r>
     </w:p>
     <w:p>
@@ -494,8 +534,13 @@
           <w:u w:val="single"/>
         </w:rPr>
       </w:pPr>
-      <w:r>
-        <w:t>Coupon add button is off center.</w:t>
+      <w:proofErr w:type="gramStart"/>
+      <w:r>
+        <w:t>Coupon add</w:t>
+      </w:r>
+      <w:proofErr w:type="gramEnd"/>
+      <w:r>
+        <w:t xml:space="preserve"> button is off center.</w:t>
       </w:r>
     </w:p>
     <w:p>
@@ -591,8 +636,13 @@
           <w:u w:val="single"/>
         </w:rPr>
       </w:pPr>
-      <w:r>
-        <w:t>Nav cat hover image is not sizing correctly.</w:t>
+      <w:proofErr w:type="spellStart"/>
+      <w:r>
+        <w:t>Nav</w:t>
+      </w:r>
+      <w:proofErr w:type="spellEnd"/>
+      <w:r>
+        <w:t xml:space="preserve"> cat hover image is not sizing correctly.</w:t>
       </w:r>
     </w:p>
     <w:p>
@@ -707,7 +757,23 @@
         </w:rPr>
       </w:pPr>
       <w:r>
-        <w:t>Sub cat nav tags background are not being centered properly.</w:t>
+        <w:t xml:space="preserve">Sub cat </w:t>
+      </w:r>
+      <w:proofErr w:type="spellStart"/>
+      <w:r>
+        <w:t>nav</w:t>
+      </w:r>
+      <w:proofErr w:type="spellEnd"/>
+      <w:r>
+        <w:t xml:space="preserve"> tags </w:t>
+      </w:r>
+      <w:proofErr w:type="gramStart"/>
+      <w:r>
+        <w:t>background are</w:t>
+      </w:r>
+      <w:proofErr w:type="gramEnd"/>
+      <w:r>
+        <w:t xml:space="preserve"> not being centered properly.</w:t>
       </w:r>
     </w:p>
     <w:p>
@@ -787,11 +853,19 @@
           <w:u w:val="single"/>
         </w:rPr>
       </w:pPr>
-      <w:r>
-        <w:rPr>
-          <w:u w:val="single"/>
-        </w:rPr>
-        <w:t>Cart:</w:t>
+      <w:proofErr w:type="spellStart"/>
+      <w:r>
+        <w:rPr>
+          <w:u w:val="single"/>
+        </w:rPr>
+        <w:t>Cart</w:t>
+      </w:r>
+      <w:proofErr w:type="spellEnd"/>
+      <w:r>
+        <w:rPr>
+          <w:u w:val="single"/>
+        </w:rPr>
+        <w:t>:</w:t>
       </w:r>
     </w:p>
     <w:p>
@@ -859,11 +933,19 @@
           <w:u w:val="single"/>
         </w:rPr>
       </w:pPr>
-      <w:r>
-        <w:rPr>
-          <w:u w:val="single"/>
-        </w:rPr>
-        <w:t>Wishlist:</w:t>
+      <w:proofErr w:type="spellStart"/>
+      <w:r>
+        <w:rPr>
+          <w:u w:val="single"/>
+        </w:rPr>
+        <w:t>Wishlist</w:t>
+      </w:r>
+      <w:proofErr w:type="spellEnd"/>
+      <w:r>
+        <w:rPr>
+          <w:u w:val="single"/>
+        </w:rPr>
+        <w:t>:</w:t>
       </w:r>
     </w:p>
     <w:p>
@@ -935,6 +1017,39 @@
           <w:u w:val="single"/>
         </w:rPr>
         <w:t>FUNCTIONAL TESTING:</w:t>
+      </w:r>
+    </w:p>
+    <w:p>
+      <w:pPr>
+        <w:pStyle w:val="ListParagraph"/>
+        <w:numPr>
+          <w:ilvl w:val="0"/>
+          <w:numId w:val="5"/>
+        </w:numPr>
+        <w:rPr>
+          <w:u w:val="single"/>
+        </w:rPr>
+      </w:pPr>
+      <w:r>
+        <w:rPr>
+          <w:u w:val="single"/>
+        </w:rPr>
+        <w:t>Checkout:</w:t>
+      </w:r>
+    </w:p>
+    <w:p>
+      <w:pPr>
+        <w:pStyle w:val="ListParagraph"/>
+        <w:numPr>
+          <w:ilvl w:val="1"/>
+          <w:numId w:val="5"/>
+        </w:numPr>
+        <w:rPr>
+          <w:u w:val="single"/>
+        </w:rPr>
+      </w:pPr>
+      <w:r>
+        <w:t>Existing address box has black text instead of white.</w:t>
       </w:r>
       <w:bookmarkStart w:id="0" w:name="_GoBack"/>
       <w:bookmarkEnd w:id="0"/>
@@ -1289,6 +1404,119 @@
     </w:lvl>
   </w:abstractNum>
   <w:abstractNum w:abstractNumId="3">
+    <w:nsid w:val="52554639"/>
+    <w:multiLevelType w:val="hybridMultilevel"/>
+    <w:tmpl w:val="70E09D12"/>
+    <w:lvl w:ilvl="0" w:tplc="04090001">
+      <w:start w:val="1"/>
+      <w:numFmt w:val="bullet"/>
+      <w:lvlText w:val=""/>
+      <w:lvlJc w:val="left"/>
+      <w:pPr>
+        <w:ind w:left="720" w:hanging="360"/>
+      </w:pPr>
+      <w:rPr>
+        <w:rFonts w:ascii="Symbol" w:hAnsi="Symbol" w:hint="default"/>
+      </w:rPr>
+    </w:lvl>
+    <w:lvl w:ilvl="1" w:tplc="04090003">
+      <w:start w:val="1"/>
+      <w:numFmt w:val="bullet"/>
+      <w:lvlText w:val="o"/>
+      <w:lvlJc w:val="left"/>
+      <w:pPr>
+        <w:ind w:left="1440" w:hanging="360"/>
+      </w:pPr>
+      <w:rPr>
+        <w:rFonts w:ascii="Courier New" w:hAnsi="Courier New" w:cs="Courier New" w:hint="default"/>
+      </w:rPr>
+    </w:lvl>
+    <w:lvl w:ilvl="2" w:tplc="04090005" w:tentative="1">
+      <w:start w:val="1"/>
+      <w:numFmt w:val="bullet"/>
+      <w:lvlText w:val=""/>
+      <w:lvlJc w:val="left"/>
+      <w:pPr>
+        <w:ind w:left="2160" w:hanging="360"/>
+      </w:pPr>
+      <w:rPr>
+        <w:rFonts w:ascii="Wingdings" w:hAnsi="Wingdings" w:hint="default"/>
+      </w:rPr>
+    </w:lvl>
+    <w:lvl w:ilvl="3" w:tplc="04090001" w:tentative="1">
+      <w:start w:val="1"/>
+      <w:numFmt w:val="bullet"/>
+      <w:lvlText w:val=""/>
+      <w:lvlJc w:val="left"/>
+      <w:pPr>
+        <w:ind w:left="2880" w:hanging="360"/>
+      </w:pPr>
+      <w:rPr>
+        <w:rFonts w:ascii="Symbol" w:hAnsi="Symbol" w:hint="default"/>
+      </w:rPr>
+    </w:lvl>
+    <w:lvl w:ilvl="4" w:tplc="04090003" w:tentative="1">
+      <w:start w:val="1"/>
+      <w:numFmt w:val="bullet"/>
+      <w:lvlText w:val="o"/>
+      <w:lvlJc w:val="left"/>
+      <w:pPr>
+        <w:ind w:left="3600" w:hanging="360"/>
+      </w:pPr>
+      <w:rPr>
+        <w:rFonts w:ascii="Courier New" w:hAnsi="Courier New" w:cs="Courier New" w:hint="default"/>
+      </w:rPr>
+    </w:lvl>
+    <w:lvl w:ilvl="5" w:tplc="04090005" w:tentative="1">
+      <w:start w:val="1"/>
+      <w:numFmt w:val="bullet"/>
+      <w:lvlText w:val=""/>
+      <w:lvlJc w:val="left"/>
+      <w:pPr>
+        <w:ind w:left="4320" w:hanging="360"/>
+      </w:pPr>
+      <w:rPr>
+        <w:rFonts w:ascii="Wingdings" w:hAnsi="Wingdings" w:hint="default"/>
+      </w:rPr>
+    </w:lvl>
+    <w:lvl w:ilvl="6" w:tplc="04090001" w:tentative="1">
+      <w:start w:val="1"/>
+      <w:numFmt w:val="bullet"/>
+      <w:lvlText w:val=""/>
+      <w:lvlJc w:val="left"/>
+      <w:pPr>
+        <w:ind w:left="5040" w:hanging="360"/>
+      </w:pPr>
+      <w:rPr>
+        <w:rFonts w:ascii="Symbol" w:hAnsi="Symbol" w:hint="default"/>
+      </w:rPr>
+    </w:lvl>
+    <w:lvl w:ilvl="7" w:tplc="04090003" w:tentative="1">
+      <w:start w:val="1"/>
+      <w:numFmt w:val="bullet"/>
+      <w:lvlText w:val="o"/>
+      <w:lvlJc w:val="left"/>
+      <w:pPr>
+        <w:ind w:left="5760" w:hanging="360"/>
+      </w:pPr>
+      <w:rPr>
+        <w:rFonts w:ascii="Courier New" w:hAnsi="Courier New" w:cs="Courier New" w:hint="default"/>
+      </w:rPr>
+    </w:lvl>
+    <w:lvl w:ilvl="8" w:tplc="04090005" w:tentative="1">
+      <w:start w:val="1"/>
+      <w:numFmt w:val="bullet"/>
+      <w:lvlText w:val=""/>
+      <w:lvlJc w:val="left"/>
+      <w:pPr>
+        <w:ind w:left="6480" w:hanging="360"/>
+      </w:pPr>
+      <w:rPr>
+        <w:rFonts w:ascii="Wingdings" w:hAnsi="Wingdings" w:hint="default"/>
+      </w:rPr>
+    </w:lvl>
+  </w:abstractNum>
+  <w:abstractNum w:abstractNumId="4">
     <w:nsid w:val="6DE00BFA"/>
     <w:multiLevelType w:val="hybridMultilevel"/>
     <w:tmpl w:val="43C2FF38"/>
@@ -1408,10 +1636,13 @@
     <w:abstractNumId w:val="2"/>
   </w:num>
   <w:num w:numId="3">
-    <w:abstractNumId w:val="3"/>
+    <w:abstractNumId w:val="4"/>
   </w:num>
   <w:num w:numId="4">
     <w:abstractNumId w:val="0"/>
+  </w:num>
+  <w:num w:numId="5">
+    <w:abstractNumId w:val="3"/>
   </w:num>
 </w:numbering>
 </file>

</xml_diff>

<commit_message>
Cosmetic fixes - header/versioning
</commit_message>
<xml_diff>
--- a/development/Test Notes.docx
+++ b/development/Test Notes.docx
@@ -133,15 +133,7 @@
         </w:rPr>
       </w:pPr>
       <w:r>
-        <w:t xml:space="preserve">Several fonts within buttons/line heights for prices are off from </w:t>
-      </w:r>
-      <w:proofErr w:type="spellStart"/>
-      <w:r>
-        <w:t>firefox</w:t>
-      </w:r>
-      <w:proofErr w:type="spellEnd"/>
-      <w:r>
-        <w:t xml:space="preserve"> format.</w:t>
+        <w:t>Several fonts within buttons/line heights for prices are off from firefox format.</w:t>
       </w:r>
     </w:p>
     <w:p>
@@ -374,15 +366,7 @@
         </w:rPr>
       </w:pPr>
       <w:r>
-        <w:t xml:space="preserve">Cat </w:t>
-      </w:r>
-      <w:proofErr w:type="spellStart"/>
-      <w:r>
-        <w:t>nav</w:t>
-      </w:r>
-      <w:proofErr w:type="spellEnd"/>
-      <w:r>
-        <w:t xml:space="preserve"> options, the clickable zone for navigating to the top tier category is floating above the font title, not flush with the button.</w:t>
+        <w:t>Cat nav options, the clickable zone for navigating to the top tier category is floating above the font title, not flush with the button.</w:t>
       </w:r>
     </w:p>
     <w:p>
@@ -429,19 +413,11 @@
           <w:u w:val="single"/>
         </w:rPr>
       </w:pPr>
-      <w:proofErr w:type="spellStart"/>
-      <w:r>
-        <w:rPr>
-          <w:u w:val="single"/>
-        </w:rPr>
-        <w:t>Cart</w:t>
-      </w:r>
-      <w:proofErr w:type="spellEnd"/>
-      <w:r>
-        <w:rPr>
-          <w:u w:val="single"/>
-        </w:rPr>
-        <w:t>:</w:t>
+      <w:r>
+        <w:rPr>
+          <w:u w:val="single"/>
+        </w:rPr>
+        <w:t>Cart:</w:t>
       </w:r>
     </w:p>
     <w:p>
@@ -471,23 +447,7 @@
         </w:rPr>
       </w:pPr>
       <w:r>
-        <w:t xml:space="preserve">Amazon checkout has </w:t>
-      </w:r>
-      <w:proofErr w:type="gramStart"/>
-      <w:r>
-        <w:t>a</w:t>
-      </w:r>
-      <w:proofErr w:type="gramEnd"/>
-      <w:r>
-        <w:t xml:space="preserve"> </w:t>
-      </w:r>
-      <w:proofErr w:type="spellStart"/>
-      <w:r>
-        <w:t>x’d</w:t>
-      </w:r>
-      <w:proofErr w:type="spellEnd"/>
-      <w:r>
-        <w:t xml:space="preserve"> out image instead of disappearing properly. </w:t>
+        <w:t xml:space="preserve">Amazon checkout has a x’d out image instead of disappearing properly. </w:t>
       </w:r>
     </w:p>
     <w:p>
@@ -534,13 +494,8 @@
           <w:u w:val="single"/>
         </w:rPr>
       </w:pPr>
-      <w:proofErr w:type="gramStart"/>
-      <w:r>
-        <w:t>Coupon add</w:t>
-      </w:r>
-      <w:proofErr w:type="gramEnd"/>
-      <w:r>
-        <w:t xml:space="preserve"> button is off center.</w:t>
+      <w:r>
+        <w:t>Coupon add button is off center.</w:t>
       </w:r>
     </w:p>
     <w:p>
@@ -636,13 +591,8 @@
           <w:u w:val="single"/>
         </w:rPr>
       </w:pPr>
-      <w:proofErr w:type="spellStart"/>
-      <w:r>
-        <w:t>Nav</w:t>
-      </w:r>
-      <w:proofErr w:type="spellEnd"/>
-      <w:r>
-        <w:t xml:space="preserve"> cat hover image is not sizing correctly.</w:t>
+      <w:r>
+        <w:t>Nav cat hover image is not sizing correctly.</w:t>
       </w:r>
     </w:p>
     <w:p>
@@ -757,23 +707,7 @@
         </w:rPr>
       </w:pPr>
       <w:r>
-        <w:t xml:space="preserve">Sub cat </w:t>
-      </w:r>
-      <w:proofErr w:type="spellStart"/>
-      <w:r>
-        <w:t>nav</w:t>
-      </w:r>
-      <w:proofErr w:type="spellEnd"/>
-      <w:r>
-        <w:t xml:space="preserve"> tags </w:t>
-      </w:r>
-      <w:proofErr w:type="gramStart"/>
-      <w:r>
-        <w:t>background are</w:t>
-      </w:r>
-      <w:proofErr w:type="gramEnd"/>
-      <w:r>
-        <w:t xml:space="preserve"> not being centered properly.</w:t>
+        <w:t>Sub cat nav tags background are not being centered properly.</w:t>
       </w:r>
     </w:p>
     <w:p>
@@ -853,19 +787,11 @@
           <w:u w:val="single"/>
         </w:rPr>
       </w:pPr>
-      <w:proofErr w:type="spellStart"/>
-      <w:r>
-        <w:rPr>
-          <w:u w:val="single"/>
-        </w:rPr>
-        <w:t>Cart</w:t>
-      </w:r>
-      <w:proofErr w:type="spellEnd"/>
-      <w:r>
-        <w:rPr>
-          <w:u w:val="single"/>
-        </w:rPr>
-        <w:t>:</w:t>
+      <w:r>
+        <w:rPr>
+          <w:u w:val="single"/>
+        </w:rPr>
+        <w:t>Cart:</w:t>
       </w:r>
     </w:p>
     <w:p>
@@ -933,19 +859,11 @@
           <w:u w:val="single"/>
         </w:rPr>
       </w:pPr>
-      <w:proofErr w:type="spellStart"/>
-      <w:r>
-        <w:rPr>
-          <w:u w:val="single"/>
-        </w:rPr>
-        <w:t>Wishlist</w:t>
-      </w:r>
-      <w:proofErr w:type="spellEnd"/>
-      <w:r>
-        <w:rPr>
-          <w:u w:val="single"/>
-        </w:rPr>
-        <w:t>:</w:t>
+      <w:r>
+        <w:rPr>
+          <w:u w:val="single"/>
+        </w:rPr>
+        <w:t>Wishlist:</w:t>
       </w:r>
     </w:p>
     <w:p>
@@ -1018,6 +936,43 @@
         </w:rPr>
         <w:t>FUNCTIONAL TESTING:</w:t>
       </w:r>
+    </w:p>
+    <w:p>
+      <w:pPr>
+        <w:pStyle w:val="ListParagraph"/>
+        <w:numPr>
+          <w:ilvl w:val="0"/>
+          <w:numId w:val="6"/>
+        </w:numPr>
+        <w:rPr>
+          <w:b/>
+          <w:u w:val="single"/>
+        </w:rPr>
+      </w:pPr>
+      <w:r>
+        <w:rPr>
+          <w:u w:val="single"/>
+        </w:rPr>
+        <w:t>Cart:</w:t>
+      </w:r>
+    </w:p>
+    <w:p>
+      <w:pPr>
+        <w:pStyle w:val="ListParagraph"/>
+        <w:numPr>
+          <w:ilvl w:val="1"/>
+          <w:numId w:val="6"/>
+        </w:numPr>
+        <w:rPr>
+          <w:b/>
+          <w:u w:val="single"/>
+        </w:rPr>
+      </w:pPr>
+      <w:r>
+        <w:t>Paypal checkout button is not working correctly.</w:t>
+      </w:r>
+      <w:bookmarkStart w:id="0" w:name="_GoBack"/>
+      <w:bookmarkEnd w:id="0"/>
     </w:p>
     <w:p>
       <w:pPr>
@@ -1051,8 +1006,48 @@
       <w:r>
         <w:t>Existing address box has black text instead of white.</w:t>
       </w:r>
-      <w:bookmarkStart w:id="0" w:name="_GoBack"/>
-      <w:bookmarkEnd w:id="0"/>
+    </w:p>
+    <w:p>
+      <w:pPr>
+        <w:pStyle w:val="ListParagraph"/>
+        <w:numPr>
+          <w:ilvl w:val="1"/>
+          <w:numId w:val="5"/>
+        </w:numPr>
+        <w:rPr>
+          <w:u w:val="single"/>
+        </w:rPr>
+      </w:pPr>
+      <w:r>
+        <w:t>Fix weird object blarbs under the edit/use this address buttons.</w:t>
+      </w:r>
+    </w:p>
+    <w:p>
+      <w:pPr>
+        <w:pStyle w:val="ListParagraph"/>
+        <w:numPr>
+          <w:ilvl w:val="1"/>
+          <w:numId w:val="5"/>
+        </w:numPr>
+        <w:rPr>
+          <w:u w:val="single"/>
+        </w:rPr>
+      </w:pPr>
+      <w:r>
+        <w:t>Placing order text in the loading modal is black instead of white.</w:t>
+      </w:r>
+    </w:p>
+    <w:p>
+      <w:pPr>
+        <w:pStyle w:val="ListParagraph"/>
+        <w:numPr>
+          <w:ilvl w:val="1"/>
+          <w:numId w:val="5"/>
+        </w:numPr>
+        <w:rPr>
+          <w:u w:val="single"/>
+        </w:rPr>
+      </w:pPr>
     </w:p>
     <w:sectPr>
       <w:pgSz w:w="12240" w:h="15840"/>
@@ -1629,6 +1624,119 @@
       </w:rPr>
     </w:lvl>
   </w:abstractNum>
+  <w:abstractNum w:abstractNumId="5">
+    <w:nsid w:val="760A2890"/>
+    <w:multiLevelType w:val="hybridMultilevel"/>
+    <w:tmpl w:val="B224843C"/>
+    <w:lvl w:ilvl="0" w:tplc="04090001">
+      <w:start w:val="1"/>
+      <w:numFmt w:val="bullet"/>
+      <w:lvlText w:val=""/>
+      <w:lvlJc w:val="left"/>
+      <w:pPr>
+        <w:ind w:left="720" w:hanging="360"/>
+      </w:pPr>
+      <w:rPr>
+        <w:rFonts w:ascii="Symbol" w:hAnsi="Symbol" w:hint="default"/>
+      </w:rPr>
+    </w:lvl>
+    <w:lvl w:ilvl="1" w:tplc="04090003">
+      <w:start w:val="1"/>
+      <w:numFmt w:val="bullet"/>
+      <w:lvlText w:val="o"/>
+      <w:lvlJc w:val="left"/>
+      <w:pPr>
+        <w:ind w:left="1440" w:hanging="360"/>
+      </w:pPr>
+      <w:rPr>
+        <w:rFonts w:ascii="Courier New" w:hAnsi="Courier New" w:cs="Courier New" w:hint="default"/>
+      </w:rPr>
+    </w:lvl>
+    <w:lvl w:ilvl="2" w:tplc="04090005" w:tentative="1">
+      <w:start w:val="1"/>
+      <w:numFmt w:val="bullet"/>
+      <w:lvlText w:val=""/>
+      <w:lvlJc w:val="left"/>
+      <w:pPr>
+        <w:ind w:left="2160" w:hanging="360"/>
+      </w:pPr>
+      <w:rPr>
+        <w:rFonts w:ascii="Wingdings" w:hAnsi="Wingdings" w:hint="default"/>
+      </w:rPr>
+    </w:lvl>
+    <w:lvl w:ilvl="3" w:tplc="04090001" w:tentative="1">
+      <w:start w:val="1"/>
+      <w:numFmt w:val="bullet"/>
+      <w:lvlText w:val=""/>
+      <w:lvlJc w:val="left"/>
+      <w:pPr>
+        <w:ind w:left="2880" w:hanging="360"/>
+      </w:pPr>
+      <w:rPr>
+        <w:rFonts w:ascii="Symbol" w:hAnsi="Symbol" w:hint="default"/>
+      </w:rPr>
+    </w:lvl>
+    <w:lvl w:ilvl="4" w:tplc="04090003" w:tentative="1">
+      <w:start w:val="1"/>
+      <w:numFmt w:val="bullet"/>
+      <w:lvlText w:val="o"/>
+      <w:lvlJc w:val="left"/>
+      <w:pPr>
+        <w:ind w:left="3600" w:hanging="360"/>
+      </w:pPr>
+      <w:rPr>
+        <w:rFonts w:ascii="Courier New" w:hAnsi="Courier New" w:cs="Courier New" w:hint="default"/>
+      </w:rPr>
+    </w:lvl>
+    <w:lvl w:ilvl="5" w:tplc="04090005" w:tentative="1">
+      <w:start w:val="1"/>
+      <w:numFmt w:val="bullet"/>
+      <w:lvlText w:val=""/>
+      <w:lvlJc w:val="left"/>
+      <w:pPr>
+        <w:ind w:left="4320" w:hanging="360"/>
+      </w:pPr>
+      <w:rPr>
+        <w:rFonts w:ascii="Wingdings" w:hAnsi="Wingdings" w:hint="default"/>
+      </w:rPr>
+    </w:lvl>
+    <w:lvl w:ilvl="6" w:tplc="04090001" w:tentative="1">
+      <w:start w:val="1"/>
+      <w:numFmt w:val="bullet"/>
+      <w:lvlText w:val=""/>
+      <w:lvlJc w:val="left"/>
+      <w:pPr>
+        <w:ind w:left="5040" w:hanging="360"/>
+      </w:pPr>
+      <w:rPr>
+        <w:rFonts w:ascii="Symbol" w:hAnsi="Symbol" w:hint="default"/>
+      </w:rPr>
+    </w:lvl>
+    <w:lvl w:ilvl="7" w:tplc="04090003" w:tentative="1">
+      <w:start w:val="1"/>
+      <w:numFmt w:val="bullet"/>
+      <w:lvlText w:val="o"/>
+      <w:lvlJc w:val="left"/>
+      <w:pPr>
+        <w:ind w:left="5760" w:hanging="360"/>
+      </w:pPr>
+      <w:rPr>
+        <w:rFonts w:ascii="Courier New" w:hAnsi="Courier New" w:cs="Courier New" w:hint="default"/>
+      </w:rPr>
+    </w:lvl>
+    <w:lvl w:ilvl="8" w:tplc="04090005" w:tentative="1">
+      <w:start w:val="1"/>
+      <w:numFmt w:val="bullet"/>
+      <w:lvlText w:val=""/>
+      <w:lvlJc w:val="left"/>
+      <w:pPr>
+        <w:ind w:left="6480" w:hanging="360"/>
+      </w:pPr>
+      <w:rPr>
+        <w:rFonts w:ascii="Wingdings" w:hAnsi="Wingdings" w:hint="default"/>
+      </w:rPr>
+    </w:lvl>
+  </w:abstractNum>
   <w:num w:numId="1">
     <w:abstractNumId w:val="1"/>
   </w:num>
@@ -1643,6 +1751,9 @@
   </w:num>
   <w:num w:numId="5">
     <w:abstractNumId w:val="3"/>
+  </w:num>
+  <w:num w:numId="6">
+    <w:abstractNumId w:val="5"/>
   </w:num>
 </w:numbering>
 </file>

</xml_diff>

<commit_message>
Fixed paypal checkout button in cart
</commit_message>
<xml_diff>
--- a/development/Test Notes.docx
+++ b/development/Test Notes.docx
@@ -971,83 +971,59 @@
       <w:r>
         <w:t>Paypal checkout button is not working correctly.</w:t>
       </w:r>
+      <w:r>
+        <w:t xml:space="preserve"> Amazon checkout not displaying or working at all.</w:t>
+      </w:r>
+    </w:p>
+    <w:p>
+      <w:pPr>
+        <w:pStyle w:val="ListParagraph"/>
+        <w:numPr>
+          <w:ilvl w:val="0"/>
+          <w:numId w:val="5"/>
+        </w:numPr>
+        <w:rPr>
+          <w:u w:val="single"/>
+        </w:rPr>
+      </w:pPr>
+      <w:r>
+        <w:rPr>
+          <w:u w:val="single"/>
+        </w:rPr>
+        <w:t>Checkout:</w:t>
+      </w:r>
+    </w:p>
+    <w:p>
+      <w:pPr>
+        <w:pStyle w:val="ListParagraph"/>
+        <w:numPr>
+          <w:ilvl w:val="1"/>
+          <w:numId w:val="5"/>
+        </w:numPr>
+        <w:rPr>
+          <w:u w:val="single"/>
+        </w:rPr>
+      </w:pPr>
+      <w:r>
+        <w:t>Fix weird object blarbs under the edit/use this address buttons.</w:t>
+      </w:r>
+    </w:p>
+    <w:p>
+      <w:pPr>
+        <w:pStyle w:val="ListParagraph"/>
+        <w:numPr>
+          <w:ilvl w:val="1"/>
+          <w:numId w:val="5"/>
+        </w:numPr>
+        <w:rPr>
+          <w:u w:val="single"/>
+        </w:rPr>
+      </w:pPr>
+      <w:r>
+        <w:t>Placing order text in the loading modal is black instead of white.</w:t>
+      </w:r>
       <w:bookmarkStart w:id="0" w:name="_GoBack"/>
       <w:bookmarkEnd w:id="0"/>
-    </w:p>
-    <w:p>
-      <w:pPr>
-        <w:pStyle w:val="ListParagraph"/>
-        <w:numPr>
-          <w:ilvl w:val="0"/>
-          <w:numId w:val="5"/>
-        </w:numPr>
-        <w:rPr>
-          <w:u w:val="single"/>
-        </w:rPr>
-      </w:pPr>
-      <w:r>
-        <w:rPr>
-          <w:u w:val="single"/>
-        </w:rPr>
-        <w:t>Checkout:</w:t>
-      </w:r>
-    </w:p>
-    <w:p>
-      <w:pPr>
-        <w:pStyle w:val="ListParagraph"/>
-        <w:numPr>
-          <w:ilvl w:val="1"/>
-          <w:numId w:val="5"/>
-        </w:numPr>
-        <w:rPr>
-          <w:u w:val="single"/>
-        </w:rPr>
-      </w:pPr>
-      <w:r>
-        <w:t>Existing address box has black text instead of white.</w:t>
-      </w:r>
-    </w:p>
-    <w:p>
-      <w:pPr>
-        <w:pStyle w:val="ListParagraph"/>
-        <w:numPr>
-          <w:ilvl w:val="1"/>
-          <w:numId w:val="5"/>
-        </w:numPr>
-        <w:rPr>
-          <w:u w:val="single"/>
-        </w:rPr>
-      </w:pPr>
-      <w:r>
-        <w:t>Fix weird object blarbs under the edit/use this address buttons.</w:t>
-      </w:r>
-    </w:p>
-    <w:p>
-      <w:pPr>
-        <w:pStyle w:val="ListParagraph"/>
-        <w:numPr>
-          <w:ilvl w:val="1"/>
-          <w:numId w:val="5"/>
-        </w:numPr>
-        <w:rPr>
-          <w:u w:val="single"/>
-        </w:rPr>
-      </w:pPr>
-      <w:r>
-        <w:t>Placing order text in the loading modal is black instead of white.</w:t>
-      </w:r>
-    </w:p>
-    <w:p>
-      <w:pPr>
-        <w:pStyle w:val="ListParagraph"/>
-        <w:numPr>
-          <w:ilvl w:val="1"/>
-          <w:numId w:val="5"/>
-        </w:numPr>
-        <w:rPr>
-          <w:u w:val="single"/>
-        </w:rPr>
-      </w:pPr>
     </w:p>
     <w:sectPr>
       <w:pgSz w:w="12240" w:h="15840"/>

</xml_diff>

<commit_message>
Several cosmetic fixes on the following pages
o Homepage
o Footer
o Header
o Product
</commit_message>
<xml_diff>
--- a/development/Test Notes.docx
+++ b/development/Test Notes.docx
@@ -292,21 +292,6 @@
       <w:pPr>
         <w:pStyle w:val="ListParagraph"/>
         <w:numPr>
-          <w:ilvl w:val="2"/>
-          <w:numId w:val="3"/>
-        </w:numPr>
-        <w:rPr>
-          <w:u w:val="single"/>
-        </w:rPr>
-      </w:pPr>
-      <w:r>
-        <w:t>Follow us in the newsletter subscription is too far right.</w:t>
-      </w:r>
-    </w:p>
-    <w:p>
-      <w:pPr>
-        <w:pStyle w:val="ListParagraph"/>
-        <w:numPr>
           <w:ilvl w:val="1"/>
           <w:numId w:val="3"/>
         </w:numPr>
@@ -325,21 +310,6 @@
       <w:pPr>
         <w:pStyle w:val="ListParagraph"/>
         <w:numPr>
-          <w:ilvl w:val="2"/>
-          <w:numId w:val="3"/>
-        </w:numPr>
-        <w:rPr>
-          <w:u w:val="single"/>
-        </w:rPr>
-      </w:pPr>
-      <w:r>
-        <w:t>Bottom newsletter signup is all messed up.</w:t>
-      </w:r>
-    </w:p>
-    <w:p>
-      <w:pPr>
-        <w:pStyle w:val="ListParagraph"/>
-        <w:numPr>
           <w:ilvl w:val="1"/>
           <w:numId w:val="3"/>
         </w:numPr>
@@ -358,21 +328,6 @@
       <w:pPr>
         <w:pStyle w:val="ListParagraph"/>
         <w:numPr>
-          <w:ilvl w:val="2"/>
-          <w:numId w:val="3"/>
-        </w:numPr>
-        <w:rPr>
-          <w:u w:val="single"/>
-        </w:rPr>
-      </w:pPr>
-      <w:r>
-        <w:t>Cat nav options, the clickable zone for navigating to the top tier category is floating above the font title, not flush with the button.</w:t>
-      </w:r>
-    </w:p>
-    <w:p>
-      <w:pPr>
-        <w:pStyle w:val="ListParagraph"/>
-        <w:numPr>
           <w:ilvl w:val="1"/>
           <w:numId w:val="3"/>
         </w:numPr>
@@ -401,6 +356,11 @@
       <w:r>
         <w:t>What’s hot list is not appearing properly.</w:t>
       </w:r>
+      <w:r>
+        <w:t xml:space="preserve">  Looks like anycontent is not working for IE9.</w:t>
+      </w:r>
+      <w:bookmarkStart w:id="0" w:name="_GoBack"/>
+      <w:bookmarkEnd w:id="0"/>
     </w:p>
     <w:p>
       <w:pPr>
@@ -673,73 +633,73 @@
         </w:rPr>
       </w:pPr>
       <w:r>
+        <w:t>Bottom ribbon/image are not displaying at all.</w:t>
+      </w:r>
+    </w:p>
+    <w:p>
+      <w:pPr>
+        <w:pStyle w:val="ListParagraph"/>
+        <w:numPr>
+          <w:ilvl w:val="1"/>
+          <w:numId w:val="3"/>
+        </w:numPr>
+        <w:rPr>
+          <w:u w:val="single"/>
+        </w:rPr>
+      </w:pPr>
+      <w:r>
+        <w:rPr>
+          <w:u w:val="single"/>
+        </w:rPr>
+        <w:t>Top Tier Cat Page:</w:t>
+      </w:r>
+    </w:p>
+    <w:p>
+      <w:pPr>
+        <w:pStyle w:val="ListParagraph"/>
+        <w:numPr>
+          <w:ilvl w:val="2"/>
+          <w:numId w:val="3"/>
+        </w:numPr>
+        <w:rPr>
+          <w:u w:val="single"/>
+        </w:rPr>
+      </w:pPr>
+      <w:r>
+        <w:t>Sub cat nav tags background are not being centered properly.</w:t>
+      </w:r>
+    </w:p>
+    <w:p>
+      <w:pPr>
+        <w:pStyle w:val="ListParagraph"/>
+        <w:numPr>
+          <w:ilvl w:val="1"/>
+          <w:numId w:val="3"/>
+        </w:numPr>
+        <w:rPr>
+          <w:u w:val="single"/>
+        </w:rPr>
+      </w:pPr>
+      <w:r>
+        <w:rPr>
+          <w:u w:val="single"/>
+        </w:rPr>
+        <w:t>Product List Cat Page:</w:t>
+      </w:r>
+    </w:p>
+    <w:p>
+      <w:pPr>
+        <w:pStyle w:val="ListParagraph"/>
+        <w:numPr>
+          <w:ilvl w:val="2"/>
+          <w:numId w:val="3"/>
+        </w:numPr>
+        <w:rPr>
+          <w:u w:val="single"/>
+        </w:rPr>
+      </w:pPr>
+      <w:r>
         <w:lastRenderedPageBreak/>
-        <w:t>Bottom ribbon/image are not displaying at all.</w:t>
-      </w:r>
-    </w:p>
-    <w:p>
-      <w:pPr>
-        <w:pStyle w:val="ListParagraph"/>
-        <w:numPr>
-          <w:ilvl w:val="1"/>
-          <w:numId w:val="3"/>
-        </w:numPr>
-        <w:rPr>
-          <w:u w:val="single"/>
-        </w:rPr>
-      </w:pPr>
-      <w:r>
-        <w:rPr>
-          <w:u w:val="single"/>
-        </w:rPr>
-        <w:t>Top Tier Cat Page:</w:t>
-      </w:r>
-    </w:p>
-    <w:p>
-      <w:pPr>
-        <w:pStyle w:val="ListParagraph"/>
-        <w:numPr>
-          <w:ilvl w:val="2"/>
-          <w:numId w:val="3"/>
-        </w:numPr>
-        <w:rPr>
-          <w:u w:val="single"/>
-        </w:rPr>
-      </w:pPr>
-      <w:r>
-        <w:t>Sub cat nav tags background are not being centered properly.</w:t>
-      </w:r>
-    </w:p>
-    <w:p>
-      <w:pPr>
-        <w:pStyle w:val="ListParagraph"/>
-        <w:numPr>
-          <w:ilvl w:val="1"/>
-          <w:numId w:val="3"/>
-        </w:numPr>
-        <w:rPr>
-          <w:u w:val="single"/>
-        </w:rPr>
-      </w:pPr>
-      <w:r>
-        <w:rPr>
-          <w:u w:val="single"/>
-        </w:rPr>
-        <w:t>Product List Cat Page:</w:t>
-      </w:r>
-    </w:p>
-    <w:p>
-      <w:pPr>
-        <w:pStyle w:val="ListParagraph"/>
-        <w:numPr>
-          <w:ilvl w:val="2"/>
-          <w:numId w:val="3"/>
-        </w:numPr>
-        <w:rPr>
-          <w:u w:val="single"/>
-        </w:rPr>
-      </w:pPr>
-      <w:r>
         <w:t>Bag it button is too far to the right/not aligned with element above.</w:t>
       </w:r>
     </w:p>
@@ -969,10 +929,7 @@
         </w:rPr>
       </w:pPr>
       <w:r>
-        <w:t>Paypal checkout button is not working correctly.</w:t>
-      </w:r>
-      <w:r>
-        <w:t xml:space="preserve"> Amazon checkout not displaying or working at all.</w:t>
+        <w:t>Amazon checkout not displaying or working at all.</w:t>
       </w:r>
     </w:p>
     <w:p>
@@ -1005,25 +962,8 @@
         </w:rPr>
       </w:pPr>
       <w:r>
-        <w:t>Fix weird object blarbs under the edit/use this address buttons.</w:t>
-      </w:r>
-    </w:p>
-    <w:p>
-      <w:pPr>
-        <w:pStyle w:val="ListParagraph"/>
-        <w:numPr>
-          <w:ilvl w:val="1"/>
-          <w:numId w:val="5"/>
-        </w:numPr>
-        <w:rPr>
-          <w:u w:val="single"/>
-        </w:rPr>
-      </w:pPr>
-      <w:r>
         <w:t>Placing order text in the loading modal is black instead of white.</w:t>
       </w:r>
-      <w:bookmarkStart w:id="0" w:name="_GoBack"/>
-      <w:bookmarkEnd w:id="0"/>
     </w:p>
     <w:sectPr>
       <w:pgSz w:w="12240" w:h="15840"/>

</xml_diff>

<commit_message>
IE9 checkout page fixes
</commit_message>
<xml_diff>
--- a/development/Test Notes.docx
+++ b/development/Test Notes.docx
@@ -133,7 +133,15 @@
         </w:rPr>
       </w:pPr>
       <w:r>
-        <w:t>Several fonts within buttons/line heights for prices are off from firefox format.</w:t>
+        <w:t xml:space="preserve">Several fonts within buttons/line heights for prices are off from </w:t>
+      </w:r>
+      <w:proofErr w:type="spellStart"/>
+      <w:r>
+        <w:t>firefox</w:t>
+      </w:r>
+      <w:proofErr w:type="spellEnd"/>
+      <w:r>
+        <w:t xml:space="preserve"> format.</w:t>
       </w:r>
     </w:p>
     <w:p>
@@ -357,10 +365,116 @@
         <w:t>What’s hot list is not appearing properly.</w:t>
       </w:r>
       <w:r>
-        <w:t xml:space="preserve">  Looks like anycontent is not working for IE9.</w:t>
-      </w:r>
+        <w:t xml:space="preserve">  Looks like </w:t>
+      </w:r>
+      <w:proofErr w:type="spellStart"/>
+      <w:r>
+        <w:t>anycontent</w:t>
+      </w:r>
+      <w:proofErr w:type="spellEnd"/>
+      <w:r>
+        <w:t xml:space="preserve"> is not working for IE9.</w:t>
+      </w:r>
+    </w:p>
+    <w:p>
+      <w:pPr>
+        <w:pStyle w:val="ListParagraph"/>
+        <w:numPr>
+          <w:ilvl w:val="1"/>
+          <w:numId w:val="3"/>
+        </w:numPr>
+        <w:rPr>
+          <w:u w:val="single"/>
+        </w:rPr>
+      </w:pPr>
+      <w:proofErr w:type="spellStart"/>
+      <w:r>
+        <w:rPr>
+          <w:u w:val="single"/>
+        </w:rPr>
+        <w:t>Cart</w:t>
+      </w:r>
+      <w:proofErr w:type="spellEnd"/>
+      <w:r>
+        <w:rPr>
+          <w:u w:val="single"/>
+        </w:rPr>
+        <w:t>:</w:t>
+      </w:r>
+    </w:p>
+    <w:p>
+      <w:pPr>
+        <w:pStyle w:val="ListParagraph"/>
+        <w:numPr>
+          <w:ilvl w:val="1"/>
+          <w:numId w:val="3"/>
+        </w:numPr>
+        <w:rPr>
+          <w:u w:val="single"/>
+        </w:rPr>
+      </w:pPr>
+      <w:r>
+        <w:rPr>
+          <w:u w:val="single"/>
+        </w:rPr>
+        <w:t>Checkout:</w:t>
+      </w:r>
+    </w:p>
+    <w:p>
+      <w:pPr>
+        <w:pStyle w:val="ListParagraph"/>
+        <w:numPr>
+          <w:ilvl w:val="2"/>
+          <w:numId w:val="3"/>
+        </w:numPr>
+        <w:rPr>
+          <w:u w:val="single"/>
+        </w:rPr>
+      </w:pPr>
+      <w:proofErr w:type="gramStart"/>
+      <w:r>
+        <w:t>Coupon add</w:t>
+      </w:r>
+      <w:proofErr w:type="gramEnd"/>
+      <w:r>
+        <w:t xml:space="preserve"> button is off center.</w:t>
+      </w:r>
+    </w:p>
+    <w:p>
+      <w:pPr>
+        <w:pStyle w:val="ListParagraph"/>
+        <w:numPr>
+          <w:ilvl w:val="2"/>
+          <w:numId w:val="3"/>
+        </w:numPr>
+        <w:rPr>
+          <w:u w:val="single"/>
+        </w:rPr>
+      </w:pPr>
+      <w:r>
+        <w:t xml:space="preserve">Make sure Sheri likes the format for IE9 for the checkout page. </w:t>
+      </w:r>
+    </w:p>
+    <w:p>
+      <w:pPr>
+        <w:pStyle w:val="ListParagraph"/>
+        <w:numPr>
+          <w:ilvl w:val="0"/>
+          <w:numId w:val="3"/>
+        </w:numPr>
+        <w:rPr>
+          <w:u w:val="single"/>
+        </w:rPr>
+      </w:pPr>
       <w:bookmarkStart w:id="0" w:name="_GoBack"/>
       <w:bookmarkEnd w:id="0"/>
+      <w:r>
+        <w:rPr>
+          <w:b/>
+          <w:u w:val="single"/>
+        </w:rPr>
+        <w:t>IE8:</w:t>
+      </w:r>
     </w:p>
     <w:p>
       <w:pPr>
@@ -377,7 +491,7 @@
         <w:rPr>
           <w:u w:val="single"/>
         </w:rPr>
-        <w:t>Cart:</w:t>
+        <w:t>Header:</w:t>
       </w:r>
     </w:p>
     <w:p>
@@ -392,7 +506,7 @@
         </w:rPr>
       </w:pPr>
       <w:r>
-        <w:t>Quantity box is 10 kinds of jacked up.</w:t>
+        <w:t>Search bar: placeholder text is too high and background opaque border is not displaying.</w:t>
       </w:r>
     </w:p>
     <w:p>
@@ -406,8 +520,28 @@
           <w:u w:val="single"/>
         </w:rPr>
       </w:pPr>
-      <w:r>
-        <w:t xml:space="preserve">Amazon checkout has a x’d out image instead of disappearing properly. </w:t>
+      <w:proofErr w:type="spellStart"/>
+      <w:r>
+        <w:t>Nav</w:t>
+      </w:r>
+      <w:proofErr w:type="spellEnd"/>
+      <w:r>
+        <w:t xml:space="preserve"> cat hover image is not sizing correctly.</w:t>
+      </w:r>
+    </w:p>
+    <w:p>
+      <w:pPr>
+        <w:pStyle w:val="ListParagraph"/>
+        <w:numPr>
+          <w:ilvl w:val="2"/>
+          <w:numId w:val="3"/>
+        </w:numPr>
+        <w:rPr>
+          <w:u w:val="single"/>
+        </w:rPr>
+      </w:pPr>
+      <w:r>
+        <w:t>Drop down sizes are completely incorrect.</w:t>
       </w:r>
     </w:p>
     <w:p>
@@ -425,7 +559,7 @@
         <w:rPr>
           <w:u w:val="single"/>
         </w:rPr>
-        <w:t>Checkout:</w:t>
+        <w:t>Homepage:</w:t>
       </w:r>
     </w:p>
     <w:p>
@@ -440,7 +574,25 @@
         </w:rPr>
       </w:pPr>
       <w:r>
-        <w:t>Button fonts are all kinds of messed up.</w:t>
+        <w:t xml:space="preserve">Custom lists price opaque background is not displaying. </w:t>
+      </w:r>
+    </w:p>
+    <w:p>
+      <w:pPr>
+        <w:pStyle w:val="ListParagraph"/>
+        <w:numPr>
+          <w:ilvl w:val="1"/>
+          <w:numId w:val="3"/>
+        </w:numPr>
+        <w:rPr>
+          <w:u w:val="single"/>
+        </w:rPr>
+      </w:pPr>
+      <w:r>
+        <w:rPr>
+          <w:u w:val="single"/>
+        </w:rPr>
+        <w:t>Footer:</w:t>
       </w:r>
     </w:p>
     <w:p>
@@ -455,7 +607,25 @@
         </w:rPr>
       </w:pPr>
       <w:r>
-        <w:t>Coupon add button is off center.</w:t>
+        <w:t>Bottom ribbon/image are not displaying at all.</w:t>
+      </w:r>
+    </w:p>
+    <w:p>
+      <w:pPr>
+        <w:pStyle w:val="ListParagraph"/>
+        <w:numPr>
+          <w:ilvl w:val="1"/>
+          <w:numId w:val="3"/>
+        </w:numPr>
+        <w:rPr>
+          <w:u w:val="single"/>
+        </w:rPr>
+      </w:pPr>
+      <w:r>
+        <w:rPr>
+          <w:u w:val="single"/>
+        </w:rPr>
+        <w:t>Top Tier Cat Page:</w:t>
       </w:r>
     </w:p>
     <w:p>
@@ -470,7 +640,41 @@
         </w:rPr>
       </w:pPr>
       <w:r>
-        <w:t xml:space="preserve">Make sure Sheri likes the format for IE9 for the checkout page. </w:t>
+        <w:t xml:space="preserve">Sub cat </w:t>
+      </w:r>
+      <w:proofErr w:type="spellStart"/>
+      <w:r>
+        <w:t>nav</w:t>
+      </w:r>
+      <w:proofErr w:type="spellEnd"/>
+      <w:r>
+        <w:t xml:space="preserve"> tags </w:t>
+      </w:r>
+      <w:proofErr w:type="gramStart"/>
+      <w:r>
+        <w:t>background are</w:t>
+      </w:r>
+      <w:proofErr w:type="gramEnd"/>
+      <w:r>
+        <w:t xml:space="preserve"> not being centered properly.</w:t>
+      </w:r>
+    </w:p>
+    <w:p>
+      <w:pPr>
+        <w:pStyle w:val="ListParagraph"/>
+        <w:numPr>
+          <w:ilvl w:val="1"/>
+          <w:numId w:val="3"/>
+        </w:numPr>
+        <w:rPr>
+          <w:u w:val="single"/>
+        </w:rPr>
+      </w:pPr>
+      <w:r>
+        <w:rPr>
+          <w:u w:val="single"/>
+        </w:rPr>
+        <w:t>Product List Cat Page:</w:t>
       </w:r>
     </w:p>
     <w:p>
@@ -485,26 +689,7 @@
         </w:rPr>
       </w:pPr>
       <w:r>
-        <w:t>Previously view items appearing on the checkout page.</w:t>
-      </w:r>
-    </w:p>
-    <w:p>
-      <w:pPr>
-        <w:pStyle w:val="ListParagraph"/>
-        <w:numPr>
-          <w:ilvl w:val="0"/>
-          <w:numId w:val="3"/>
-        </w:numPr>
-        <w:rPr>
-          <w:u w:val="single"/>
-        </w:rPr>
-      </w:pPr>
-      <w:r>
-        <w:rPr>
-          <w:b/>
-          <w:u w:val="single"/>
-        </w:rPr>
-        <w:t>IE8:</w:t>
+        <w:t>Bag it button is too far to the right/not aligned with element above.</w:t>
       </w:r>
     </w:p>
     <w:p>
@@ -522,7 +707,7 @@
         <w:rPr>
           <w:u w:val="single"/>
         </w:rPr>
-        <w:t>Header:</w:t>
+        <w:t>Product Page:</w:t>
       </w:r>
     </w:p>
     <w:p>
@@ -537,7 +722,33 @@
         </w:rPr>
       </w:pPr>
       <w:r>
-        <w:t>Search bar: placeholder text is too high and background opaque border is not displaying.</w:t>
+        <w:t>Border on quantity element is not displaying.</w:t>
+      </w:r>
+    </w:p>
+    <w:p>
+      <w:pPr>
+        <w:pStyle w:val="ListParagraph"/>
+        <w:numPr>
+          <w:ilvl w:val="1"/>
+          <w:numId w:val="3"/>
+        </w:numPr>
+        <w:rPr>
+          <w:u w:val="single"/>
+        </w:rPr>
+      </w:pPr>
+      <w:proofErr w:type="spellStart"/>
+      <w:r>
+        <w:rPr>
+          <w:u w:val="single"/>
+        </w:rPr>
+        <w:t>Cart</w:t>
+      </w:r>
+      <w:proofErr w:type="spellEnd"/>
+      <w:r>
+        <w:rPr>
+          <w:u w:val="single"/>
+        </w:rPr>
+        <w:t>:</w:t>
       </w:r>
     </w:p>
     <w:p>
@@ -552,7 +763,26 @@
         </w:rPr>
       </w:pPr>
       <w:r>
-        <w:t>Nav cat hover image is not sizing correctly.</w:t>
+        <w:lastRenderedPageBreak/>
+        <w:t>Your total element is incorrectly colored.</w:t>
+      </w:r>
+    </w:p>
+    <w:p>
+      <w:pPr>
+        <w:pStyle w:val="ListParagraph"/>
+        <w:numPr>
+          <w:ilvl w:val="1"/>
+          <w:numId w:val="3"/>
+        </w:numPr>
+        <w:rPr>
+          <w:u w:val="single"/>
+        </w:rPr>
+      </w:pPr>
+      <w:r>
+        <w:rPr>
+          <w:u w:val="single"/>
+        </w:rPr>
+        <w:t>All Modals:</w:t>
       </w:r>
     </w:p>
     <w:p>
@@ -567,7 +797,13 @@
         </w:rPr>
       </w:pPr>
       <w:r>
-        <w:t>Drop down sizes are completely incorrect.</w:t>
+        <w:t>Title bar is colored grey rather t</w:t>
+      </w:r>
+      <w:r>
+        <w:t>han having the appropriate background styling</w:t>
+      </w:r>
+      <w:r>
+        <w:t>.</w:t>
       </w:r>
     </w:p>
     <w:p>
@@ -581,249 +817,19 @@
           <w:u w:val="single"/>
         </w:rPr>
       </w:pPr>
-      <w:r>
-        <w:rPr>
-          <w:u w:val="single"/>
-        </w:rPr>
-        <w:t>Homepage:</w:t>
-      </w:r>
-    </w:p>
-    <w:p>
-      <w:pPr>
-        <w:pStyle w:val="ListParagraph"/>
-        <w:numPr>
-          <w:ilvl w:val="2"/>
-          <w:numId w:val="3"/>
-        </w:numPr>
-        <w:rPr>
-          <w:u w:val="single"/>
-        </w:rPr>
-      </w:pPr>
-      <w:r>
-        <w:t xml:space="preserve">Custom lists price opaque background is not displaying. </w:t>
-      </w:r>
-    </w:p>
-    <w:p>
-      <w:pPr>
-        <w:pStyle w:val="ListParagraph"/>
-        <w:numPr>
-          <w:ilvl w:val="1"/>
-          <w:numId w:val="3"/>
-        </w:numPr>
-        <w:rPr>
-          <w:u w:val="single"/>
-        </w:rPr>
-      </w:pPr>
-      <w:r>
-        <w:rPr>
-          <w:u w:val="single"/>
-        </w:rPr>
-        <w:t>Footer:</w:t>
-      </w:r>
-    </w:p>
-    <w:p>
-      <w:pPr>
-        <w:pStyle w:val="ListParagraph"/>
-        <w:numPr>
-          <w:ilvl w:val="2"/>
-          <w:numId w:val="3"/>
-        </w:numPr>
-        <w:rPr>
-          <w:u w:val="single"/>
-        </w:rPr>
-      </w:pPr>
-      <w:r>
-        <w:t>Bottom ribbon/image are not displaying at all.</w:t>
-      </w:r>
-    </w:p>
-    <w:p>
-      <w:pPr>
-        <w:pStyle w:val="ListParagraph"/>
-        <w:numPr>
-          <w:ilvl w:val="1"/>
-          <w:numId w:val="3"/>
-        </w:numPr>
-        <w:rPr>
-          <w:u w:val="single"/>
-        </w:rPr>
-      </w:pPr>
-      <w:r>
-        <w:rPr>
-          <w:u w:val="single"/>
-        </w:rPr>
-        <w:t>Top Tier Cat Page:</w:t>
-      </w:r>
-    </w:p>
-    <w:p>
-      <w:pPr>
-        <w:pStyle w:val="ListParagraph"/>
-        <w:numPr>
-          <w:ilvl w:val="2"/>
-          <w:numId w:val="3"/>
-        </w:numPr>
-        <w:rPr>
-          <w:u w:val="single"/>
-        </w:rPr>
-      </w:pPr>
-      <w:r>
-        <w:t>Sub cat nav tags background are not being centered properly.</w:t>
-      </w:r>
-    </w:p>
-    <w:p>
-      <w:pPr>
-        <w:pStyle w:val="ListParagraph"/>
-        <w:numPr>
-          <w:ilvl w:val="1"/>
-          <w:numId w:val="3"/>
-        </w:numPr>
-        <w:rPr>
-          <w:u w:val="single"/>
-        </w:rPr>
-      </w:pPr>
-      <w:r>
-        <w:rPr>
-          <w:u w:val="single"/>
-        </w:rPr>
-        <w:t>Product List Cat Page:</w:t>
-      </w:r>
-    </w:p>
-    <w:p>
-      <w:pPr>
-        <w:pStyle w:val="ListParagraph"/>
-        <w:numPr>
-          <w:ilvl w:val="2"/>
-          <w:numId w:val="3"/>
-        </w:numPr>
-        <w:rPr>
-          <w:u w:val="single"/>
-        </w:rPr>
-      </w:pPr>
-      <w:r>
-        <w:lastRenderedPageBreak/>
-        <w:t>Bag it button is too far to the right/not aligned with element above.</w:t>
-      </w:r>
-    </w:p>
-    <w:p>
-      <w:pPr>
-        <w:pStyle w:val="ListParagraph"/>
-        <w:numPr>
-          <w:ilvl w:val="1"/>
-          <w:numId w:val="3"/>
-        </w:numPr>
-        <w:rPr>
-          <w:u w:val="single"/>
-        </w:rPr>
-      </w:pPr>
-      <w:r>
-        <w:rPr>
-          <w:u w:val="single"/>
-        </w:rPr>
-        <w:t>Product Page:</w:t>
-      </w:r>
-    </w:p>
-    <w:p>
-      <w:pPr>
-        <w:pStyle w:val="ListParagraph"/>
-        <w:numPr>
-          <w:ilvl w:val="2"/>
-          <w:numId w:val="3"/>
-        </w:numPr>
-        <w:rPr>
-          <w:u w:val="single"/>
-        </w:rPr>
-      </w:pPr>
-      <w:r>
-        <w:t>Border on quantity element is not displaying.</w:t>
-      </w:r>
-    </w:p>
-    <w:p>
-      <w:pPr>
-        <w:pStyle w:val="ListParagraph"/>
-        <w:numPr>
-          <w:ilvl w:val="1"/>
-          <w:numId w:val="3"/>
-        </w:numPr>
-        <w:rPr>
-          <w:u w:val="single"/>
-        </w:rPr>
-      </w:pPr>
-      <w:r>
-        <w:rPr>
-          <w:u w:val="single"/>
-        </w:rPr>
-        <w:t>Cart:</w:t>
-      </w:r>
-    </w:p>
-    <w:p>
-      <w:pPr>
-        <w:pStyle w:val="ListParagraph"/>
-        <w:numPr>
-          <w:ilvl w:val="2"/>
-          <w:numId w:val="3"/>
-        </w:numPr>
-        <w:rPr>
-          <w:u w:val="single"/>
-        </w:rPr>
-      </w:pPr>
-      <w:r>
-        <w:t>Your total element is incorrectly colored.</w:t>
-      </w:r>
-    </w:p>
-    <w:p>
-      <w:pPr>
-        <w:pStyle w:val="ListParagraph"/>
-        <w:numPr>
-          <w:ilvl w:val="1"/>
-          <w:numId w:val="3"/>
-        </w:numPr>
-        <w:rPr>
-          <w:u w:val="single"/>
-        </w:rPr>
-      </w:pPr>
-      <w:r>
-        <w:rPr>
-          <w:u w:val="single"/>
-        </w:rPr>
-        <w:t>All Modals:</w:t>
-      </w:r>
-    </w:p>
-    <w:p>
-      <w:pPr>
-        <w:pStyle w:val="ListParagraph"/>
-        <w:numPr>
-          <w:ilvl w:val="2"/>
-          <w:numId w:val="3"/>
-        </w:numPr>
-        <w:rPr>
-          <w:u w:val="single"/>
-        </w:rPr>
-      </w:pPr>
-      <w:r>
-        <w:t>Title bar is colored grey rather t</w:t>
-      </w:r>
-      <w:r>
-        <w:t>han having the appropriate background styling</w:t>
-      </w:r>
-      <w:r>
-        <w:t>.</w:t>
-      </w:r>
-    </w:p>
-    <w:p>
-      <w:pPr>
-        <w:pStyle w:val="ListParagraph"/>
-        <w:numPr>
-          <w:ilvl w:val="1"/>
-          <w:numId w:val="3"/>
-        </w:numPr>
-        <w:rPr>
-          <w:u w:val="single"/>
-        </w:rPr>
-      </w:pPr>
-      <w:r>
-        <w:rPr>
-          <w:u w:val="single"/>
-        </w:rPr>
-        <w:t>Wishlist:</w:t>
+      <w:proofErr w:type="spellStart"/>
+      <w:r>
+        <w:rPr>
+          <w:u w:val="single"/>
+        </w:rPr>
+        <w:t>Wishlist</w:t>
+      </w:r>
+      <w:proofErr w:type="spellEnd"/>
+      <w:r>
+        <w:rPr>
+          <w:u w:val="single"/>
+        </w:rPr>
+        <w:t>:</w:t>
       </w:r>
     </w:p>
     <w:p>
@@ -909,11 +915,19 @@
           <w:u w:val="single"/>
         </w:rPr>
       </w:pPr>
-      <w:r>
-        <w:rPr>
-          <w:u w:val="single"/>
-        </w:rPr>
-        <w:t>Cart:</w:t>
+      <w:proofErr w:type="spellStart"/>
+      <w:r>
+        <w:rPr>
+          <w:u w:val="single"/>
+        </w:rPr>
+        <w:t>Cart</w:t>
+      </w:r>
+      <w:proofErr w:type="spellEnd"/>
+      <w:r>
+        <w:rPr>
+          <w:u w:val="single"/>
+        </w:rPr>
+        <w:t>:</w:t>
       </w:r>
     </w:p>
     <w:p>

</xml_diff>

<commit_message>
IE8 Updates + versioning
Several checkout page fixes including titles colors and positioning.
</commit_message>
<xml_diff>
--- a/development/Test Notes.docx
+++ b/development/Test Notes.docx
@@ -1,6 +1,6 @@
 
 <file path=word/document.xml><?xml version="1.0" encoding="utf-8"?>
-<w:document xmlns:wpc="http://schemas.microsoft.com/office/word/2010/wordprocessingCanvas" xmlns:mc="http://schemas.openxmlformats.org/markup-compatibility/2006" xmlns:o="urn:schemas-microsoft-com:office:office" xmlns:r="http://schemas.openxmlformats.org/officeDocument/2006/relationships" xmlns:m="http://schemas.openxmlformats.org/officeDocument/2006/math" xmlns:v="urn:schemas-microsoft-com:vml" xmlns:wp14="http://schemas.microsoft.com/office/word/2010/wordprocessingDrawing" xmlns:wp="http://schemas.openxmlformats.org/drawingml/2006/wordprocessingDrawing" xmlns:w10="urn:schemas-microsoft-com:office:word" xmlns:w="http://schemas.openxmlformats.org/wordprocessingml/2006/main" xmlns:w14="http://schemas.microsoft.com/office/word/2010/wordml" xmlns:wpg="http://schemas.microsoft.com/office/word/2010/wordprocessingGroup" xmlns:wpi="http://schemas.microsoft.com/office/word/2010/wordprocessingInk" xmlns:wne="http://schemas.microsoft.com/office/word/2006/wordml" xmlns:wps="http://schemas.microsoft.com/office/word/2010/wordprocessingShape" mc:Ignorable="w14 wp14">
+<w:document xmlns:ve="http://schemas.openxmlformats.org/markup-compatibility/2006" xmlns:o="urn:schemas-microsoft-com:office:office" xmlns:r="http://schemas.openxmlformats.org/officeDocument/2006/relationships" xmlns:m="http://schemas.openxmlformats.org/officeDocument/2006/math" xmlns:v="urn:schemas-microsoft-com:vml" xmlns:wp="http://schemas.openxmlformats.org/drawingml/2006/wordprocessingDrawing" xmlns:w10="urn:schemas-microsoft-com:office:word" xmlns:w="http://schemas.openxmlformats.org/wordprocessingml/2006/main" xmlns:wne="http://schemas.microsoft.com/office/word/2006/wordml">
   <w:body>
     <w:p>
       <w:pPr>
@@ -133,15 +133,7 @@
         </w:rPr>
       </w:pPr>
       <w:r>
-        <w:t xml:space="preserve">Several fonts within buttons/line heights for prices are off from </w:t>
-      </w:r>
-      <w:proofErr w:type="spellStart"/>
-      <w:r>
-        <w:t>firefox</w:t>
-      </w:r>
-      <w:proofErr w:type="spellEnd"/>
-      <w:r>
-        <w:t xml:space="preserve"> format.</w:t>
+        <w:t>Several fonts within buttons/line heights for prices are off from firefox format.</w:t>
       </w:r>
     </w:p>
     <w:p>
@@ -365,41 +357,25 @@
         <w:t>What’s hot list is not appearing properly.</w:t>
       </w:r>
       <w:r>
-        <w:t xml:space="preserve">  Looks like </w:t>
-      </w:r>
-      <w:proofErr w:type="spellStart"/>
-      <w:r>
-        <w:t>anycontent</w:t>
-      </w:r>
-      <w:proofErr w:type="spellEnd"/>
-      <w:r>
-        <w:t xml:space="preserve"> is not working for IE9.</w:t>
-      </w:r>
-    </w:p>
-    <w:p>
-      <w:pPr>
-        <w:pStyle w:val="ListParagraph"/>
-        <w:numPr>
-          <w:ilvl w:val="1"/>
-          <w:numId w:val="3"/>
-        </w:numPr>
-        <w:rPr>
-          <w:u w:val="single"/>
-        </w:rPr>
-      </w:pPr>
-      <w:proofErr w:type="spellStart"/>
-      <w:r>
-        <w:rPr>
-          <w:u w:val="single"/>
-        </w:rPr>
-        <w:t>Cart</w:t>
-      </w:r>
-      <w:proofErr w:type="spellEnd"/>
-      <w:r>
-        <w:rPr>
-          <w:u w:val="single"/>
-        </w:rPr>
-        <w:t>:</w:t>
+        <w:t xml:space="preserve">  Looks like anycontent is not working for IE9.</w:t>
+      </w:r>
+    </w:p>
+    <w:p>
+      <w:pPr>
+        <w:pStyle w:val="ListParagraph"/>
+        <w:numPr>
+          <w:ilvl w:val="1"/>
+          <w:numId w:val="3"/>
+        </w:numPr>
+        <w:rPr>
+          <w:u w:val="single"/>
+        </w:rPr>
+      </w:pPr>
+      <w:r>
+        <w:rPr>
+          <w:u w:val="single"/>
+        </w:rPr>
+        <w:t>Cart:</w:t>
       </w:r>
     </w:p>
     <w:p>
@@ -471,7 +447,7 @@
         </w:rPr>
       </w:pPr>
       <w:r>
-        <w:t>Search bar: placeholder text is too high and background opaque border is not displaying.</w:t>
+        <w:t>Nav cat hover image is not sizing correctly.</w:t>
       </w:r>
     </w:p>
     <w:p>
@@ -485,13 +461,170 @@
           <w:u w:val="single"/>
         </w:rPr>
       </w:pPr>
-      <w:proofErr w:type="spellStart"/>
-      <w:r>
-        <w:t>Nav</w:t>
-      </w:r>
-      <w:proofErr w:type="spellEnd"/>
-      <w:r>
-        <w:t xml:space="preserve"> cat hover image is not sizing correctly.</w:t>
+      <w:r>
+        <w:t>Drop down sizes are completely incorrect.</w:t>
+      </w:r>
+    </w:p>
+    <w:p>
+      <w:pPr>
+        <w:pStyle w:val="ListParagraph"/>
+        <w:numPr>
+          <w:ilvl w:val="1"/>
+          <w:numId w:val="3"/>
+        </w:numPr>
+        <w:rPr>
+          <w:u w:val="single"/>
+        </w:rPr>
+      </w:pPr>
+      <w:r>
+        <w:rPr>
+          <w:u w:val="single"/>
+        </w:rPr>
+        <w:t>Homepage:</w:t>
+      </w:r>
+    </w:p>
+    <w:p>
+      <w:pPr>
+        <w:pStyle w:val="ListParagraph"/>
+        <w:numPr>
+          <w:ilvl w:val="1"/>
+          <w:numId w:val="3"/>
+        </w:numPr>
+        <w:rPr>
+          <w:u w:val="single"/>
+        </w:rPr>
+      </w:pPr>
+      <w:r>
+        <w:rPr>
+          <w:u w:val="single"/>
+        </w:rPr>
+        <w:t>Footer:</w:t>
+      </w:r>
+    </w:p>
+    <w:p>
+      <w:pPr>
+        <w:pStyle w:val="ListParagraph"/>
+        <w:numPr>
+          <w:ilvl w:val="1"/>
+          <w:numId w:val="3"/>
+        </w:numPr>
+        <w:rPr>
+          <w:u w:val="single"/>
+        </w:rPr>
+      </w:pPr>
+      <w:r>
+        <w:rPr>
+          <w:u w:val="single"/>
+        </w:rPr>
+        <w:t>Top Tier Cat Page:</w:t>
+      </w:r>
+    </w:p>
+    <w:p>
+      <w:pPr>
+        <w:pStyle w:val="ListParagraph"/>
+        <w:numPr>
+          <w:ilvl w:val="1"/>
+          <w:numId w:val="3"/>
+        </w:numPr>
+        <w:rPr>
+          <w:u w:val="single"/>
+        </w:rPr>
+      </w:pPr>
+      <w:r>
+        <w:rPr>
+          <w:u w:val="single"/>
+        </w:rPr>
+        <w:t>Product List Cat Page:</w:t>
+      </w:r>
+    </w:p>
+    <w:p>
+      <w:pPr>
+        <w:pStyle w:val="ListParagraph"/>
+        <w:numPr>
+          <w:ilvl w:val="1"/>
+          <w:numId w:val="3"/>
+        </w:numPr>
+        <w:rPr>
+          <w:u w:val="single"/>
+        </w:rPr>
+      </w:pPr>
+      <w:r>
+        <w:rPr>
+          <w:u w:val="single"/>
+        </w:rPr>
+        <w:t>Product Page:</w:t>
+      </w:r>
+    </w:p>
+    <w:p>
+      <w:pPr>
+        <w:pStyle w:val="ListParagraph"/>
+        <w:numPr>
+          <w:ilvl w:val="1"/>
+          <w:numId w:val="3"/>
+        </w:numPr>
+        <w:rPr>
+          <w:u w:val="single"/>
+        </w:rPr>
+      </w:pPr>
+      <w:r>
+        <w:rPr>
+          <w:u w:val="single"/>
+        </w:rPr>
+        <w:t>Cart:</w:t>
+      </w:r>
+    </w:p>
+    <w:p>
+      <w:pPr>
+        <w:pStyle w:val="ListParagraph"/>
+        <w:numPr>
+          <w:ilvl w:val="1"/>
+          <w:numId w:val="3"/>
+        </w:numPr>
+        <w:rPr>
+          <w:u w:val="single"/>
+        </w:rPr>
+      </w:pPr>
+      <w:r>
+        <w:rPr>
+          <w:u w:val="single"/>
+        </w:rPr>
+        <w:t>All Modals:</w:t>
+      </w:r>
+    </w:p>
+    <w:p>
+      <w:pPr>
+        <w:pStyle w:val="ListParagraph"/>
+        <w:numPr>
+          <w:ilvl w:val="1"/>
+          <w:numId w:val="3"/>
+        </w:numPr>
+        <w:rPr>
+          <w:u w:val="single"/>
+        </w:rPr>
+      </w:pPr>
+      <w:r>
+        <w:rPr>
+          <w:u w:val="single"/>
+        </w:rPr>
+        <w:t>Wishlist:</w:t>
+      </w:r>
+    </w:p>
+    <w:p>
+      <w:pPr>
+        <w:pStyle w:val="ListParagraph"/>
+        <w:numPr>
+          <w:ilvl w:val="1"/>
+          <w:numId w:val="3"/>
+        </w:numPr>
+        <w:rPr>
+          <w:u w:val="single"/>
+        </w:rPr>
+      </w:pPr>
+      <w:r>
+        <w:rPr>
+          <w:u w:val="single"/>
+        </w:rPr>
+        <w:t>Checkout:</w:t>
       </w:r>
     </w:p>
     <w:p>
@@ -506,25 +639,7 @@
         </w:rPr>
       </w:pPr>
       <w:r>
-        <w:t>Drop down sizes are completely incorrect.</w:t>
-      </w:r>
-    </w:p>
-    <w:p>
-      <w:pPr>
-        <w:pStyle w:val="ListParagraph"/>
-        <w:numPr>
-          <w:ilvl w:val="1"/>
-          <w:numId w:val="3"/>
-        </w:numPr>
-        <w:rPr>
-          <w:u w:val="single"/>
-        </w:rPr>
-      </w:pPr>
-      <w:r>
-        <w:rPr>
-          <w:u w:val="single"/>
-        </w:rPr>
-        <w:t>Homepage:</w:t>
+        <w:t>Account login section has its label text on the wrong side.</w:t>
       </w:r>
     </w:p>
     <w:p>
@@ -539,332 +654,30 @@
         </w:rPr>
       </w:pPr>
       <w:r>
-        <w:t xml:space="preserve">Custom lists price opaque background is not displaying. </w:t>
-      </w:r>
-    </w:p>
-    <w:p>
-      <w:pPr>
-        <w:pStyle w:val="ListParagraph"/>
-        <w:numPr>
-          <w:ilvl w:val="1"/>
-          <w:numId w:val="3"/>
-        </w:numPr>
-        <w:rPr>
-          <w:u w:val="single"/>
-        </w:rPr>
-      </w:pPr>
-      <w:r>
-        <w:rPr>
-          <w:u w:val="single"/>
-        </w:rPr>
-        <w:t>Footer:</w:t>
-      </w:r>
-    </w:p>
-    <w:p>
-      <w:pPr>
-        <w:pStyle w:val="ListParagraph"/>
-        <w:numPr>
-          <w:ilvl w:val="2"/>
-          <w:numId w:val="3"/>
-        </w:numPr>
-        <w:rPr>
-          <w:u w:val="single"/>
-        </w:rPr>
-      </w:pPr>
-      <w:r>
-        <w:t>Bottom ribbon/image are not displaying at all.</w:t>
-      </w:r>
-    </w:p>
-    <w:p>
-      <w:pPr>
-        <w:pStyle w:val="ListParagraph"/>
-        <w:numPr>
-          <w:ilvl w:val="1"/>
-          <w:numId w:val="3"/>
-        </w:numPr>
-        <w:rPr>
-          <w:u w:val="single"/>
-        </w:rPr>
-      </w:pPr>
-      <w:r>
-        <w:rPr>
-          <w:u w:val="single"/>
-        </w:rPr>
-        <w:t>Top Tier Cat Page:</w:t>
-      </w:r>
-    </w:p>
-    <w:p>
-      <w:pPr>
-        <w:pStyle w:val="ListParagraph"/>
-        <w:numPr>
-          <w:ilvl w:val="2"/>
-          <w:numId w:val="3"/>
-        </w:numPr>
-        <w:rPr>
-          <w:u w:val="single"/>
-        </w:rPr>
-      </w:pPr>
-      <w:r>
-        <w:t xml:space="preserve">Sub cat </w:t>
-      </w:r>
-      <w:proofErr w:type="spellStart"/>
-      <w:r>
-        <w:t>nav</w:t>
-      </w:r>
-      <w:proofErr w:type="spellEnd"/>
-      <w:r>
-        <w:t xml:space="preserve"> tags </w:t>
-      </w:r>
-      <w:proofErr w:type="gramStart"/>
-      <w:r>
-        <w:t>background are</w:t>
-      </w:r>
-      <w:proofErr w:type="gramEnd"/>
-      <w:r>
-        <w:t xml:space="preserve"> not being centered properly.</w:t>
-      </w:r>
-    </w:p>
-    <w:p>
-      <w:pPr>
-        <w:pStyle w:val="ListParagraph"/>
-        <w:numPr>
-          <w:ilvl w:val="1"/>
-          <w:numId w:val="3"/>
-        </w:numPr>
-        <w:rPr>
-          <w:u w:val="single"/>
-        </w:rPr>
-      </w:pPr>
-      <w:r>
-        <w:rPr>
-          <w:u w:val="single"/>
-        </w:rPr>
-        <w:t>Product List Cat Page:</w:t>
-      </w:r>
-    </w:p>
-    <w:p>
-      <w:pPr>
-        <w:pStyle w:val="ListParagraph"/>
-        <w:numPr>
-          <w:ilvl w:val="2"/>
-          <w:numId w:val="3"/>
-        </w:numPr>
-        <w:rPr>
-          <w:u w:val="single"/>
-        </w:rPr>
-      </w:pPr>
-      <w:r>
-        <w:t>Bag it button is too far to the right/not aligned with element above.</w:t>
-      </w:r>
-    </w:p>
-    <w:p>
-      <w:pPr>
-        <w:pStyle w:val="ListParagraph"/>
-        <w:numPr>
-          <w:ilvl w:val="1"/>
-          <w:numId w:val="3"/>
-        </w:numPr>
-        <w:rPr>
-          <w:u w:val="single"/>
-        </w:rPr>
-      </w:pPr>
-      <w:r>
-        <w:rPr>
-          <w:u w:val="single"/>
-        </w:rPr>
-        <w:t>Product Page:</w:t>
-      </w:r>
-    </w:p>
-    <w:p>
-      <w:pPr>
-        <w:pStyle w:val="ListParagraph"/>
-        <w:numPr>
-          <w:ilvl w:val="2"/>
-          <w:numId w:val="3"/>
-        </w:numPr>
-        <w:rPr>
-          <w:u w:val="single"/>
-        </w:rPr>
-      </w:pPr>
-      <w:r>
-        <w:t>Border on quantity element is not displaying.</w:t>
-      </w:r>
-    </w:p>
-    <w:p>
-      <w:pPr>
-        <w:pStyle w:val="ListParagraph"/>
-        <w:numPr>
-          <w:ilvl w:val="1"/>
-          <w:numId w:val="3"/>
-        </w:numPr>
-        <w:rPr>
-          <w:u w:val="single"/>
-        </w:rPr>
-      </w:pPr>
-      <w:proofErr w:type="spellStart"/>
-      <w:r>
-        <w:rPr>
-          <w:u w:val="single"/>
-        </w:rPr>
-        <w:t>Cart</w:t>
-      </w:r>
-      <w:proofErr w:type="spellEnd"/>
-      <w:r>
-        <w:rPr>
-          <w:u w:val="single"/>
-        </w:rPr>
-        <w:t>:</w:t>
-      </w:r>
-    </w:p>
-    <w:p>
-      <w:pPr>
-        <w:pStyle w:val="ListParagraph"/>
-        <w:numPr>
-          <w:ilvl w:val="2"/>
-          <w:numId w:val="3"/>
-        </w:numPr>
-        <w:rPr>
-          <w:u w:val="single"/>
-        </w:rPr>
-      </w:pPr>
-      <w:r>
-        <w:t>Your total element is incorrectly colored.</w:t>
-      </w:r>
-    </w:p>
-    <w:p>
-      <w:pPr>
-        <w:pStyle w:val="ListParagraph"/>
-        <w:numPr>
-          <w:ilvl w:val="1"/>
-          <w:numId w:val="3"/>
-        </w:numPr>
-        <w:rPr>
-          <w:u w:val="single"/>
-        </w:rPr>
-      </w:pPr>
-      <w:r>
-        <w:rPr>
-          <w:u w:val="single"/>
-        </w:rPr>
-        <w:t>All Modals:</w:t>
-      </w:r>
-    </w:p>
-    <w:p>
-      <w:pPr>
-        <w:pStyle w:val="ListParagraph"/>
-        <w:numPr>
-          <w:ilvl w:val="2"/>
-          <w:numId w:val="3"/>
-        </w:numPr>
-        <w:rPr>
-          <w:u w:val="single"/>
-        </w:rPr>
-      </w:pPr>
-      <w:r>
+        <w:t>International shipping function is not working at all.</w:t>
+      </w:r>
+    </w:p>
+    <w:p>
+      <w:pPr>
+        <w:rPr>
+          <w:b/>
+          <w:u w:val="single"/>
+        </w:rPr>
+      </w:pPr>
+    </w:p>
+    <w:p>
+      <w:pPr>
+        <w:rPr>
+          <w:b/>
+          <w:u w:val="single"/>
+        </w:rPr>
+      </w:pPr>
+      <w:r>
+        <w:rPr>
+          <w:b/>
+          <w:u w:val="single"/>
+        </w:rPr>
         <w:lastRenderedPageBreak/>
-        <w:t>Title bar is colored grey rather t</w:t>
-      </w:r>
-      <w:r>
-        <w:t>han having the appropriate background styling</w:t>
-      </w:r>
-      <w:r>
-        <w:t>.</w:t>
-      </w:r>
-    </w:p>
-    <w:p>
-      <w:pPr>
-        <w:pStyle w:val="ListParagraph"/>
-        <w:numPr>
-          <w:ilvl w:val="1"/>
-          <w:numId w:val="3"/>
-        </w:numPr>
-        <w:rPr>
-          <w:u w:val="single"/>
-        </w:rPr>
-      </w:pPr>
-      <w:proofErr w:type="spellStart"/>
-      <w:r>
-        <w:rPr>
-          <w:u w:val="single"/>
-        </w:rPr>
-        <w:t>Wishlist</w:t>
-      </w:r>
-      <w:proofErr w:type="spellEnd"/>
-      <w:r>
-        <w:rPr>
-          <w:u w:val="single"/>
-        </w:rPr>
-        <w:t>:</w:t>
-      </w:r>
-    </w:p>
-    <w:p>
-      <w:pPr>
-        <w:pStyle w:val="ListParagraph"/>
-        <w:numPr>
-          <w:ilvl w:val="2"/>
-          <w:numId w:val="3"/>
-        </w:numPr>
-        <w:rPr>
-          <w:u w:val="single"/>
-        </w:rPr>
-      </w:pPr>
-      <w:r>
-        <w:t>Product list has lots of styling issues.</w:t>
-      </w:r>
-    </w:p>
-    <w:p>
-      <w:pPr>
-        <w:pStyle w:val="ListParagraph"/>
-        <w:numPr>
-          <w:ilvl w:val="1"/>
-          <w:numId w:val="3"/>
-        </w:numPr>
-        <w:rPr>
-          <w:u w:val="single"/>
-        </w:rPr>
-      </w:pPr>
-      <w:r>
-        <w:rPr>
-          <w:u w:val="single"/>
-        </w:rPr>
-        <w:t>Checkout:</w:t>
-      </w:r>
-    </w:p>
-    <w:p>
-      <w:pPr>
-        <w:pStyle w:val="ListParagraph"/>
-        <w:numPr>
-          <w:ilvl w:val="2"/>
-          <w:numId w:val="3"/>
-        </w:numPr>
-        <w:rPr>
-          <w:u w:val="single"/>
-        </w:rPr>
-      </w:pPr>
-      <w:r>
-        <w:t>Titles are messed up.</w:t>
-      </w:r>
-    </w:p>
-    <w:p>
-      <w:pPr>
-        <w:rPr>
-          <w:b/>
-          <w:u w:val="single"/>
-        </w:rPr>
-      </w:pPr>
-    </w:p>
-    <w:p>
-      <w:pPr>
-        <w:rPr>
-          <w:b/>
-          <w:u w:val="single"/>
-        </w:rPr>
-      </w:pPr>
-      <w:r>
-        <w:rPr>
-          <w:b/>
-          <w:u w:val="single"/>
-        </w:rPr>
         <w:t>FUNCTIONAL TESTING:</w:t>
       </w:r>
     </w:p>
@@ -880,19 +693,11 @@
           <w:u w:val="single"/>
         </w:rPr>
       </w:pPr>
-      <w:proofErr w:type="spellStart"/>
-      <w:r>
-        <w:rPr>
-          <w:u w:val="single"/>
-        </w:rPr>
-        <w:t>Cart</w:t>
-      </w:r>
-      <w:proofErr w:type="spellEnd"/>
-      <w:r>
-        <w:rPr>
-          <w:u w:val="single"/>
-        </w:rPr>
-        <w:t>:</w:t>
+      <w:r>
+        <w:rPr>
+          <w:u w:val="single"/>
+        </w:rPr>
+        <w:t>Cart:</w:t>
       </w:r>
     </w:p>
     <w:p>
@@ -955,7 +760,7 @@
 </file>
 
 <file path=word/numbering.xml><?xml version="1.0" encoding="utf-8"?>
-<w:numbering xmlns:wpc="http://schemas.microsoft.com/office/word/2010/wordprocessingCanvas" xmlns:mc="http://schemas.openxmlformats.org/markup-compatibility/2006" xmlns:o="urn:schemas-microsoft-com:office:office" xmlns:r="http://schemas.openxmlformats.org/officeDocument/2006/relationships" xmlns:m="http://schemas.openxmlformats.org/officeDocument/2006/math" xmlns:v="urn:schemas-microsoft-com:vml" xmlns:wp14="http://schemas.microsoft.com/office/word/2010/wordprocessingDrawing" xmlns:wp="http://schemas.openxmlformats.org/drawingml/2006/wordprocessingDrawing" xmlns:w10="urn:schemas-microsoft-com:office:word" xmlns:w="http://schemas.openxmlformats.org/wordprocessingml/2006/main" xmlns:w14="http://schemas.microsoft.com/office/word/2010/wordml" xmlns:wpg="http://schemas.microsoft.com/office/word/2010/wordprocessingGroup" xmlns:wpi="http://schemas.microsoft.com/office/word/2010/wordprocessingInk" xmlns:wne="http://schemas.microsoft.com/office/word/2006/wordml" xmlns:wps="http://schemas.microsoft.com/office/word/2010/wordprocessingShape" mc:Ignorable="w14 wp14">
+<w:numbering xmlns:ve="http://schemas.openxmlformats.org/markup-compatibility/2006" xmlns:o="urn:schemas-microsoft-com:office:office" xmlns:r="http://schemas.openxmlformats.org/officeDocument/2006/relationships" xmlns:m="http://schemas.openxmlformats.org/officeDocument/2006/math" xmlns:v="urn:schemas-microsoft-com:vml" xmlns:wp="http://schemas.openxmlformats.org/drawingml/2006/wordprocessingDrawing" xmlns:w10="urn:schemas-microsoft-com:office:word" xmlns:w="http://schemas.openxmlformats.org/wordprocessingml/2006/main" xmlns:wne="http://schemas.microsoft.com/office/word/2006/wordml">
   <w:abstractNum w:abstractNumId="0">
     <w:nsid w:val="0B927FE4"/>
     <w:multiLevelType w:val="hybridMultilevel"/>
@@ -1654,7 +1459,7 @@
 </file>
 
 <file path=word/styles.xml><?xml version="1.0" encoding="utf-8"?>
-<w:styles xmlns:mc="http://schemas.openxmlformats.org/markup-compatibility/2006" xmlns:r="http://schemas.openxmlformats.org/officeDocument/2006/relationships" xmlns:w="http://schemas.openxmlformats.org/wordprocessingml/2006/main" xmlns:w14="http://schemas.microsoft.com/office/word/2010/wordml" mc:Ignorable="w14">
+<w:styles xmlns:r="http://schemas.openxmlformats.org/officeDocument/2006/relationships" xmlns:w="http://schemas.openxmlformats.org/wordprocessingml/2006/main">
   <w:docDefaults>
     <w:rPrDefault>
       <w:rPr>
@@ -1825,6 +1630,7 @@
     <w:uiPriority w:val="99"/>
     <w:semiHidden/>
     <w:unhideWhenUsed/>
+    <w:qFormat/>
     <w:tblPr>
       <w:tblInd w:w="0" w:type="dxa"/>
       <w:tblCellMar>

</xml_diff>

<commit_message>
Corrected all known Chome specific bugs
</commit_message>
<xml_diff>
--- a/development/Test Notes.docx
+++ b/development/Test Notes.docx
@@ -59,6 +59,42 @@
       <w:pPr>
         <w:pStyle w:val="ListParagraph"/>
         <w:numPr>
+          <w:ilvl w:val="1"/>
+          <w:numId w:val="3"/>
+        </w:numPr>
+        <w:rPr>
+          <w:u w:val="single"/>
+        </w:rPr>
+      </w:pPr>
+      <w:r>
+        <w:rPr>
+          <w:u w:val="single"/>
+        </w:rPr>
+        <w:t>Customer pages:</w:t>
+      </w:r>
+    </w:p>
+    <w:p>
+      <w:pPr>
+        <w:pStyle w:val="ListParagraph"/>
+        <w:numPr>
+          <w:ilvl w:val="1"/>
+          <w:numId w:val="3"/>
+        </w:numPr>
+        <w:rPr>
+          <w:u w:val="single"/>
+        </w:rPr>
+      </w:pPr>
+      <w:r>
+        <w:rPr>
+          <w:u w:val="single"/>
+        </w:rPr>
+        <w:t>Checkout page:</w:t>
+      </w:r>
+    </w:p>
+    <w:p>
+      <w:pPr>
+        <w:pStyle w:val="ListParagraph"/>
+        <w:numPr>
           <w:ilvl w:val="2"/>
           <w:numId w:val="3"/>
         </w:numPr>
@@ -67,7 +103,34 @@
         </w:rPr>
       </w:pPr>
       <w:r>
-        <w:t>Correct font issues on newsletter page.</w:t>
+        <w:t xml:space="preserve">Several fonts within buttons/line heights for prices are off from </w:t>
+      </w:r>
+      <w:proofErr w:type="spellStart"/>
+      <w:r>
+        <w:t>firefox</w:t>
+      </w:r>
+      <w:proofErr w:type="spellEnd"/>
+      <w:r>
+        <w:t xml:space="preserve"> format.</w:t>
+      </w:r>
+    </w:p>
+    <w:p>
+      <w:pPr>
+        <w:pStyle w:val="ListParagraph"/>
+        <w:numPr>
+          <w:ilvl w:val="0"/>
+          <w:numId w:val="3"/>
+        </w:numPr>
+        <w:rPr>
+          <w:u w:val="single"/>
+        </w:rPr>
+      </w:pPr>
+      <w:r>
+        <w:rPr>
+          <w:b/>
+          <w:u w:val="single"/>
+        </w:rPr>
+        <w:t>SAFARI:</w:t>
       </w:r>
     </w:p>
     <w:p>
@@ -85,7 +148,7 @@
         <w:rPr>
           <w:u w:val="single"/>
         </w:rPr>
-        <w:t>Customer pages:</w:t>
+        <w:t>Customer Page:</w:t>
       </w:r>
     </w:p>
     <w:p>
@@ -100,7 +163,37 @@
         </w:rPr>
       </w:pPr>
       <w:r>
-        <w:t xml:space="preserve">Correct font size issues with buttons on </w:t>
+        <w:t>Title font weight is too bold.</w:t>
+      </w:r>
+    </w:p>
+    <w:p>
+      <w:pPr>
+        <w:pStyle w:val="ListParagraph"/>
+        <w:numPr>
+          <w:ilvl w:val="2"/>
+          <w:numId w:val="3"/>
+        </w:numPr>
+        <w:rPr>
+          <w:u w:val="single"/>
+        </w:rPr>
+      </w:pPr>
+      <w:r>
+        <w:t>Wish list page: bag it button is slightly to the right.</w:t>
+      </w:r>
+    </w:p>
+    <w:p>
+      <w:pPr>
+        <w:pStyle w:val="ListParagraph"/>
+        <w:numPr>
+          <w:ilvl w:val="2"/>
+          <w:numId w:val="3"/>
+        </w:numPr>
+        <w:rPr>
+          <w:u w:val="single"/>
+        </w:rPr>
+      </w:pPr>
+      <w:r>
+        <w:t xml:space="preserve">Same font issue with the buttons on wish list. </w:t>
       </w:r>
     </w:p>
     <w:p>
@@ -118,7 +211,7 @@
         <w:rPr>
           <w:u w:val="single"/>
         </w:rPr>
-        <w:t>Checkout page:</w:t>
+        <w:t>Checkout Page:</w:t>
       </w:r>
     </w:p>
     <w:p>
@@ -133,7 +226,7 @@
         </w:rPr>
       </w:pPr>
       <w:r>
-        <w:t>Several fonts within buttons/line heights for prices are off from firefox format.</w:t>
+        <w:t>Buttons are off center are off center.</w:t>
       </w:r>
     </w:p>
     <w:p>
@@ -152,7 +245,7 @@
           <w:b/>
           <w:u w:val="single"/>
         </w:rPr>
-        <w:t>SAFARI:</w:t>
+        <w:t>IE9:</w:t>
       </w:r>
     </w:p>
     <w:p>
@@ -170,7 +263,61 @@
         <w:rPr>
           <w:u w:val="single"/>
         </w:rPr>
-        <w:t>Customer Page:</w:t>
+        <w:t>Homepage:</w:t>
+      </w:r>
+    </w:p>
+    <w:p>
+      <w:pPr>
+        <w:pStyle w:val="ListParagraph"/>
+        <w:numPr>
+          <w:ilvl w:val="1"/>
+          <w:numId w:val="3"/>
+        </w:numPr>
+        <w:rPr>
+          <w:u w:val="single"/>
+        </w:rPr>
+      </w:pPr>
+      <w:r>
+        <w:rPr>
+          <w:u w:val="single"/>
+        </w:rPr>
+        <w:t>Footer:</w:t>
+      </w:r>
+    </w:p>
+    <w:p>
+      <w:pPr>
+        <w:pStyle w:val="ListParagraph"/>
+        <w:numPr>
+          <w:ilvl w:val="1"/>
+          <w:numId w:val="3"/>
+        </w:numPr>
+        <w:rPr>
+          <w:u w:val="single"/>
+        </w:rPr>
+      </w:pPr>
+      <w:r>
+        <w:rPr>
+          <w:u w:val="single"/>
+        </w:rPr>
+        <w:t>Header:</w:t>
+      </w:r>
+    </w:p>
+    <w:p>
+      <w:pPr>
+        <w:pStyle w:val="ListParagraph"/>
+        <w:numPr>
+          <w:ilvl w:val="1"/>
+          <w:numId w:val="3"/>
+        </w:numPr>
+        <w:rPr>
+          <w:u w:val="single"/>
+        </w:rPr>
+      </w:pPr>
+      <w:r>
+        <w:rPr>
+          <w:u w:val="single"/>
+        </w:rPr>
+        <w:t>Product:</w:t>
       </w:r>
     </w:p>
     <w:p>
@@ -185,37 +332,27 @@
         </w:rPr>
       </w:pPr>
       <w:r>
-        <w:t>Title font weight is too bold.</w:t>
-      </w:r>
-    </w:p>
-    <w:p>
-      <w:pPr>
-        <w:pStyle w:val="ListParagraph"/>
-        <w:numPr>
-          <w:ilvl w:val="2"/>
-          <w:numId w:val="3"/>
-        </w:numPr>
-        <w:rPr>
-          <w:u w:val="single"/>
-        </w:rPr>
-      </w:pPr>
-      <w:r>
-        <w:t>Wish list page: bag it button is slightly to the right.</w:t>
-      </w:r>
-    </w:p>
-    <w:p>
-      <w:pPr>
-        <w:pStyle w:val="ListParagraph"/>
-        <w:numPr>
-          <w:ilvl w:val="2"/>
-          <w:numId w:val="3"/>
-        </w:numPr>
-        <w:rPr>
-          <w:u w:val="single"/>
-        </w:rPr>
-      </w:pPr>
-      <w:r>
-        <w:t xml:space="preserve">Same font issue with the buttons on wish list. </w:t>
+        <w:t>What’s hot list is not appearing properly.</w:t>
+      </w:r>
+      <w:r>
+        <w:t xml:space="preserve">  Looks like </w:t>
+      </w:r>
+      <w:proofErr w:type="spellStart"/>
+      <w:r>
+        <w:t>a</w:t>
+      </w:r>
+      <w:r>
+        <w:t>nycontent</w:t>
+      </w:r>
+      <w:proofErr w:type="spellEnd"/>
+      <w:r>
+        <w:t xml:space="preserve"> is not working for IE at all</w:t>
+      </w:r>
+      <w:r>
+        <w:t>.</w:t>
+      </w:r>
+      <w:r>
+        <w:t xml:space="preserve"> Discuss with Michael on Thursday.</w:t>
       </w:r>
     </w:p>
     <w:p>
@@ -229,153 +366,19 @@
           <w:u w:val="single"/>
         </w:rPr>
       </w:pPr>
-      <w:r>
-        <w:rPr>
-          <w:u w:val="single"/>
-        </w:rPr>
-        <w:t>Checkout Page:</w:t>
-      </w:r>
-    </w:p>
-    <w:p>
-      <w:pPr>
-        <w:pStyle w:val="ListParagraph"/>
-        <w:numPr>
-          <w:ilvl w:val="2"/>
-          <w:numId w:val="3"/>
-        </w:numPr>
-        <w:rPr>
-          <w:u w:val="single"/>
-        </w:rPr>
-      </w:pPr>
-      <w:r>
-        <w:t>Buttons are off center are off center.</w:t>
-      </w:r>
-    </w:p>
-    <w:p>
-      <w:pPr>
-        <w:pStyle w:val="ListParagraph"/>
-        <w:numPr>
-          <w:ilvl w:val="0"/>
-          <w:numId w:val="3"/>
-        </w:numPr>
-        <w:rPr>
-          <w:u w:val="single"/>
-        </w:rPr>
-      </w:pPr>
-      <w:r>
-        <w:rPr>
-          <w:b/>
-          <w:u w:val="single"/>
-        </w:rPr>
-        <w:t>IE9:</w:t>
-      </w:r>
-    </w:p>
-    <w:p>
-      <w:pPr>
-        <w:pStyle w:val="ListParagraph"/>
-        <w:numPr>
-          <w:ilvl w:val="1"/>
-          <w:numId w:val="3"/>
-        </w:numPr>
-        <w:rPr>
-          <w:u w:val="single"/>
-        </w:rPr>
-      </w:pPr>
-      <w:r>
-        <w:rPr>
-          <w:u w:val="single"/>
-        </w:rPr>
-        <w:t>Homepage:</w:t>
-      </w:r>
-    </w:p>
-    <w:p>
-      <w:pPr>
-        <w:pStyle w:val="ListParagraph"/>
-        <w:numPr>
-          <w:ilvl w:val="1"/>
-          <w:numId w:val="3"/>
-        </w:numPr>
-        <w:rPr>
-          <w:u w:val="single"/>
-        </w:rPr>
-      </w:pPr>
-      <w:r>
-        <w:rPr>
-          <w:u w:val="single"/>
-        </w:rPr>
-        <w:t>Footer:</w:t>
-      </w:r>
-    </w:p>
-    <w:p>
-      <w:pPr>
-        <w:pStyle w:val="ListParagraph"/>
-        <w:numPr>
-          <w:ilvl w:val="1"/>
-          <w:numId w:val="3"/>
-        </w:numPr>
-        <w:rPr>
-          <w:u w:val="single"/>
-        </w:rPr>
-      </w:pPr>
-      <w:r>
-        <w:rPr>
-          <w:u w:val="single"/>
-        </w:rPr>
-        <w:t>Header:</w:t>
-      </w:r>
-    </w:p>
-    <w:p>
-      <w:pPr>
-        <w:pStyle w:val="ListParagraph"/>
-        <w:numPr>
-          <w:ilvl w:val="1"/>
-          <w:numId w:val="3"/>
-        </w:numPr>
-        <w:rPr>
-          <w:u w:val="single"/>
-        </w:rPr>
-      </w:pPr>
-      <w:r>
-        <w:rPr>
-          <w:u w:val="single"/>
-        </w:rPr>
-        <w:t>Product:</w:t>
-      </w:r>
-    </w:p>
-    <w:p>
-      <w:pPr>
-        <w:pStyle w:val="ListParagraph"/>
-        <w:numPr>
-          <w:ilvl w:val="2"/>
-          <w:numId w:val="3"/>
-        </w:numPr>
-        <w:rPr>
-          <w:u w:val="single"/>
-        </w:rPr>
-      </w:pPr>
-      <w:r>
-        <w:t>What’s hot list is not appearing properly.</w:t>
-      </w:r>
-      <w:r>
-        <w:t xml:space="preserve">  Looks like anycontent is not working for IE9.</w:t>
-      </w:r>
-    </w:p>
-    <w:p>
-      <w:pPr>
-        <w:pStyle w:val="ListParagraph"/>
-        <w:numPr>
-          <w:ilvl w:val="1"/>
-          <w:numId w:val="3"/>
-        </w:numPr>
-        <w:rPr>
-          <w:u w:val="single"/>
-        </w:rPr>
-      </w:pPr>
-      <w:r>
-        <w:rPr>
-          <w:u w:val="single"/>
-        </w:rPr>
-        <w:t>Cart:</w:t>
+      <w:proofErr w:type="spellStart"/>
+      <w:r>
+        <w:rPr>
+          <w:u w:val="single"/>
+        </w:rPr>
+        <w:t>Cart</w:t>
+      </w:r>
+      <w:proofErr w:type="spellEnd"/>
+      <w:r>
+        <w:rPr>
+          <w:u w:val="single"/>
+        </w:rPr>
+        <w:t>:</w:t>
       </w:r>
     </w:p>
     <w:p>
@@ -446,8 +449,16 @@
           <w:u w:val="single"/>
         </w:rPr>
       </w:pPr>
-      <w:r>
-        <w:t>Nav cat hover image is not sizing correctly.</w:t>
+      <w:proofErr w:type="spellStart"/>
+      <w:r>
+        <w:t>Nav</w:t>
+      </w:r>
+      <w:proofErr w:type="spellEnd"/>
+      <w:r>
+        <w:t xml:space="preserve"> cat hover image is not sizing correctly.</w:t>
+      </w:r>
+      <w:r>
+        <w:t xml:space="preserve"> Resize all div elements to match design images.</w:t>
       </w:r>
     </w:p>
     <w:p>
@@ -464,6 +475,17 @@
       <w:r>
         <w:t>Drop down sizes are completely incorrect.</w:t>
       </w:r>
+      <w:r>
+        <w:t xml:space="preserve"> Use </w:t>
+      </w:r>
+      <w:proofErr w:type="spellStart"/>
+      <w:r>
+        <w:t>lightbox</w:t>
+      </w:r>
+      <w:proofErr w:type="spellEnd"/>
+      <w:r>
+        <w:t xml:space="preserve"> example given by Ray.</w:t>
+      </w:r>
     </w:p>
     <w:p>
       <w:pPr>
@@ -566,11 +588,19 @@
           <w:u w:val="single"/>
         </w:rPr>
       </w:pPr>
-      <w:r>
-        <w:rPr>
-          <w:u w:val="single"/>
-        </w:rPr>
-        <w:t>Cart:</w:t>
+      <w:proofErr w:type="spellStart"/>
+      <w:r>
+        <w:rPr>
+          <w:u w:val="single"/>
+        </w:rPr>
+        <w:t>Cart</w:t>
+      </w:r>
+      <w:proofErr w:type="spellEnd"/>
+      <w:r>
+        <w:rPr>
+          <w:u w:val="single"/>
+        </w:rPr>
+        <w:t>:</w:t>
       </w:r>
     </w:p>
     <w:p>
@@ -602,11 +632,19 @@
           <w:u w:val="single"/>
         </w:rPr>
       </w:pPr>
-      <w:r>
-        <w:rPr>
-          <w:u w:val="single"/>
-        </w:rPr>
-        <w:t>Wishlist:</w:t>
+      <w:proofErr w:type="spellStart"/>
+      <w:r>
+        <w:rPr>
+          <w:u w:val="single"/>
+        </w:rPr>
+        <w:t>Wishlist</w:t>
+      </w:r>
+      <w:proofErr w:type="spellEnd"/>
+      <w:r>
+        <w:rPr>
+          <w:u w:val="single"/>
+        </w:rPr>
+        <w:t>:</w:t>
       </w:r>
     </w:p>
     <w:p>
@@ -639,23 +677,11 @@
         </w:rPr>
       </w:pPr>
       <w:r>
-        <w:t>Account login section has its label text on the wrong side.</w:t>
-      </w:r>
-    </w:p>
-    <w:p>
-      <w:pPr>
-        <w:pStyle w:val="ListParagraph"/>
-        <w:numPr>
-          <w:ilvl w:val="2"/>
-          <w:numId w:val="3"/>
-        </w:numPr>
-        <w:rPr>
-          <w:u w:val="single"/>
-        </w:rPr>
-      </w:pPr>
-      <w:r>
         <w:t>International shipping function is not working at all.</w:t>
       </w:r>
+      <w:r>
+        <w:t xml:space="preserve"> Discuss with Michael on Thursday.</w:t>
+      </w:r>
     </w:p>
     <w:p>
       <w:pPr>
@@ -677,7 +703,6 @@
           <w:b/>
           <w:u w:val="single"/>
         </w:rPr>
-        <w:lastRenderedPageBreak/>
         <w:t>FUNCTIONAL TESTING:</w:t>
       </w:r>
     </w:p>
@@ -693,11 +718,39 @@
           <w:u w:val="single"/>
         </w:rPr>
       </w:pPr>
-      <w:r>
-        <w:rPr>
-          <w:u w:val="single"/>
-        </w:rPr>
-        <w:t>Cart:</w:t>
+      <w:proofErr w:type="spellStart"/>
+      <w:r>
+        <w:rPr>
+          <w:u w:val="single"/>
+        </w:rPr>
+        <w:lastRenderedPageBreak/>
+        <w:t>Cart</w:t>
+      </w:r>
+      <w:proofErr w:type="spellEnd"/>
+      <w:r>
+        <w:rPr>
+          <w:u w:val="single"/>
+        </w:rPr>
+        <w:t>:</w:t>
+      </w:r>
+    </w:p>
+    <w:p>
+      <w:pPr>
+        <w:pStyle w:val="ListParagraph"/>
+        <w:numPr>
+          <w:ilvl w:val="0"/>
+          <w:numId w:val="6"/>
+        </w:numPr>
+        <w:rPr>
+          <w:b/>
+          <w:u w:val="single"/>
+        </w:rPr>
+      </w:pPr>
+      <w:r>
+        <w:rPr>
+          <w:u w:val="single"/>
+        </w:rPr>
+        <w:t>Orders page:</w:t>
       </w:r>
     </w:p>
     <w:p>
@@ -712,8 +765,13 @@
           <w:u w:val="single"/>
         </w:rPr>
       </w:pPr>
-      <w:r>
-        <w:t>Amazon checkout not displaying or working at all.</w:t>
+      <w:proofErr w:type="spellStart"/>
+      <w:r>
+        <w:t>onCompletes</w:t>
+      </w:r>
+      <w:proofErr w:type="spellEnd"/>
+      <w:r>
+        <w:t xml:space="preserve"> function that hides/shows the no orders message is not working correctly. Discuss with Michael on Thursday.</w:t>
       </w:r>
     </w:p>
     <w:p>

</xml_diff>

<commit_message>
Finished overhaul of brands dropdown
</commit_message>
<xml_diff>
--- a/development/Test Notes.docx
+++ b/development/Test Notes.docx
@@ -351,10 +351,13 @@
         </w:rPr>
       </w:pPr>
       <w:r>
-        <w:t>Nav cat hover image is not sizing correctly.</w:t>
-      </w:r>
-      <w:r>
-        <w:t xml:space="preserve"> Resize all div elements to match design images.</w:t>
+        <w:t>Drop down sizes are completely incorrect.</w:t>
+      </w:r>
+      <w:r>
+        <w:t xml:space="preserve"> Use lightbox example given by Ray.</w:t>
+      </w:r>
+      <w:r>
+        <w:t xml:space="preserve"> </w:t>
       </w:r>
     </w:p>
     <w:p>
@@ -369,10 +372,7 @@
         </w:rPr>
       </w:pPr>
       <w:r>
-        <w:t>Drop down sizes are completely incorrect.</w:t>
-      </w:r>
-      <w:r>
-        <w:t xml:space="preserve"> Use lightbox example given by Ray.</w:t>
+        <w:t>Correct drop down hide on click function after completing the above.</w:t>
       </w:r>
     </w:p>
     <w:p>
@@ -613,6 +613,41 @@
         <w:rPr>
           <w:u w:val="single"/>
         </w:rPr>
+        <w:t>Homepage:</w:t>
+      </w:r>
+    </w:p>
+    <w:p>
+      <w:pPr>
+        <w:pStyle w:val="ListParagraph"/>
+        <w:numPr>
+          <w:ilvl w:val="1"/>
+          <w:numId w:val="6"/>
+        </w:numPr>
+        <w:rPr>
+          <w:b/>
+          <w:u w:val="single"/>
+        </w:rPr>
+      </w:pPr>
+      <w:r>
+        <w:t>Add the VIEW ALL…. Button to each drop down. Will like to that category top level cat.</w:t>
+      </w:r>
+    </w:p>
+    <w:p>
+      <w:pPr>
+        <w:pStyle w:val="ListParagraph"/>
+        <w:numPr>
+          <w:ilvl w:val="0"/>
+          <w:numId w:val="6"/>
+        </w:numPr>
+        <w:rPr>
+          <w:b/>
+          <w:u w:val="single"/>
+        </w:rPr>
+      </w:pPr>
+      <w:r>
+        <w:rPr>
+          <w:u w:val="single"/>
+        </w:rPr>
         <w:t>Orders page:</w:t>
       </w:r>
     </w:p>
@@ -647,6 +682,7 @@
         <w:rPr>
           <w:u w:val="single"/>
         </w:rPr>
+        <w:lastRenderedPageBreak/>
         <w:t>Checkout:</w:t>
       </w:r>
     </w:p>
@@ -662,7 +698,6 @@
         </w:rPr>
       </w:pPr>
       <w:r>
-        <w:lastRenderedPageBreak/>
         <w:t>Placing order text in the loading modal is black instead of white.</w:t>
       </w:r>
       <w:r>

</xml_diff>

<commit_message>
Changes to drop downs
</commit_message>
<xml_diff>
--- a/development/Test Notes.docx
+++ b/development/Test Notes.docx
@@ -1,318 +1,318 @@
 
 <file path=word/document.xml><?xml version="1.0" encoding="utf-8"?>
-<w:document xmlns:ve="http://schemas.openxmlformats.org/markup-compatibility/2006" xmlns:o="urn:schemas-microsoft-com:office:office" xmlns:r="http://schemas.openxmlformats.org/officeDocument/2006/relationships" xmlns:m="http://schemas.openxmlformats.org/officeDocument/2006/math" xmlns:v="urn:schemas-microsoft-com:vml" xmlns:wp="http://schemas.openxmlformats.org/drawingml/2006/wordprocessingDrawing" xmlns:w10="urn:schemas-microsoft-com:office:word" xmlns:w="http://schemas.openxmlformats.org/wordprocessingml/2006/main" xmlns:wne="http://schemas.microsoft.com/office/word/2006/wordml">
+<w:document xmlns:wpc="http://schemas.microsoft.com/office/word/2010/wordprocessingCanvas" xmlns:mc="http://schemas.openxmlformats.org/markup-compatibility/2006" xmlns:o="urn:schemas-microsoft-com:office:office" xmlns:r="http://schemas.openxmlformats.org/officeDocument/2006/relationships" xmlns:m="http://schemas.openxmlformats.org/officeDocument/2006/math" xmlns:v="urn:schemas-microsoft-com:vml" xmlns:wp14="http://schemas.microsoft.com/office/word/2010/wordprocessingDrawing" xmlns:wp="http://schemas.openxmlformats.org/drawingml/2006/wordprocessingDrawing" xmlns:w10="urn:schemas-microsoft-com:office:word" xmlns:w="http://schemas.openxmlformats.org/wordprocessingml/2006/main" xmlns:w14="http://schemas.microsoft.com/office/word/2010/wordml" xmlns:wpg="http://schemas.microsoft.com/office/word/2010/wordprocessingGroup" xmlns:wpi="http://schemas.microsoft.com/office/word/2010/wordprocessingInk" xmlns:wne="http://schemas.microsoft.com/office/word/2006/wordml" xmlns:wps="http://schemas.microsoft.com/office/word/2010/wordprocessingShape" mc:Ignorable="w14 wp14">
   <w:body>
     <w:p>
       <w:pPr>
         <w:rPr>
           <w:b/>
-          <w:u w:val="single"/>
-        </w:rPr>
-      </w:pPr>
-      <w:r>
-        <w:rPr>
-          <w:b/>
-          <w:u w:val="single"/>
-        </w:rPr>
-        <w:t>COMPATIBILITY TESTING:</w:t>
-      </w:r>
-    </w:p>
-    <w:p>
-      <w:pPr>
-        <w:pStyle w:val="ListParagraph"/>
-        <w:numPr>
-          <w:ilvl w:val="0"/>
-          <w:numId w:val="3"/>
-        </w:numPr>
-        <w:rPr>
-          <w:b/>
-          <w:u w:val="single"/>
-        </w:rPr>
-      </w:pPr>
-      <w:r>
-        <w:rPr>
-          <w:b/>
-          <w:u w:val="single"/>
-        </w:rPr>
-        <w:t>CHROME:</w:t>
-      </w:r>
-    </w:p>
-    <w:p>
-      <w:pPr>
-        <w:pStyle w:val="ListParagraph"/>
-        <w:numPr>
-          <w:ilvl w:val="1"/>
-          <w:numId w:val="3"/>
-        </w:numPr>
-        <w:rPr>
-          <w:u w:val="single"/>
-        </w:rPr>
-      </w:pPr>
-      <w:r>
-        <w:rPr>
-          <w:u w:val="single"/>
-        </w:rPr>
-        <w:t>Company pages:</w:t>
-      </w:r>
-    </w:p>
-    <w:p>
-      <w:pPr>
-        <w:pStyle w:val="ListParagraph"/>
-        <w:numPr>
-          <w:ilvl w:val="1"/>
-          <w:numId w:val="3"/>
-        </w:numPr>
-        <w:rPr>
-          <w:u w:val="single"/>
-        </w:rPr>
-      </w:pPr>
-      <w:r>
-        <w:rPr>
-          <w:u w:val="single"/>
-        </w:rPr>
-        <w:t>Customer pages:</w:t>
-      </w:r>
-    </w:p>
-    <w:p>
-      <w:pPr>
-        <w:pStyle w:val="ListParagraph"/>
-        <w:numPr>
-          <w:ilvl w:val="1"/>
-          <w:numId w:val="3"/>
-        </w:numPr>
-        <w:rPr>
-          <w:u w:val="single"/>
-        </w:rPr>
-      </w:pPr>
-      <w:r>
-        <w:rPr>
-          <w:u w:val="single"/>
-        </w:rPr>
-        <w:t>Checkout page:</w:t>
-      </w:r>
-    </w:p>
-    <w:p>
-      <w:pPr>
-        <w:pStyle w:val="ListParagraph"/>
-        <w:numPr>
-          <w:ilvl w:val="0"/>
-          <w:numId w:val="3"/>
-        </w:numPr>
-        <w:rPr>
-          <w:u w:val="single"/>
-        </w:rPr>
-      </w:pPr>
-      <w:r>
-        <w:rPr>
-          <w:b/>
-          <w:u w:val="single"/>
-        </w:rPr>
-        <w:t>SAFARI:</w:t>
-      </w:r>
-    </w:p>
-    <w:p>
-      <w:pPr>
-        <w:pStyle w:val="ListParagraph"/>
-        <w:numPr>
-          <w:ilvl w:val="1"/>
-          <w:numId w:val="3"/>
-        </w:numPr>
-        <w:rPr>
-          <w:u w:val="single"/>
-        </w:rPr>
-      </w:pPr>
-      <w:r>
-        <w:rPr>
-          <w:u w:val="single"/>
-        </w:rPr>
-        <w:t>Customer Page:</w:t>
-      </w:r>
-    </w:p>
-    <w:p>
-      <w:pPr>
-        <w:pStyle w:val="ListParagraph"/>
-        <w:numPr>
-          <w:ilvl w:val="1"/>
-          <w:numId w:val="3"/>
-        </w:numPr>
-        <w:rPr>
-          <w:u w:val="single"/>
-        </w:rPr>
-      </w:pPr>
-      <w:r>
-        <w:rPr>
-          <w:u w:val="single"/>
-        </w:rPr>
-        <w:t>Checkout Page:</w:t>
-      </w:r>
-    </w:p>
-    <w:p>
-      <w:pPr>
-        <w:pStyle w:val="ListParagraph"/>
-        <w:numPr>
-          <w:ilvl w:val="0"/>
-          <w:numId w:val="3"/>
-        </w:numPr>
-        <w:rPr>
-          <w:u w:val="single"/>
-        </w:rPr>
-      </w:pPr>
-      <w:r>
-        <w:rPr>
-          <w:b/>
-          <w:u w:val="single"/>
-        </w:rPr>
-        <w:t>IE9:</w:t>
-      </w:r>
-    </w:p>
-    <w:p>
-      <w:pPr>
-        <w:pStyle w:val="ListParagraph"/>
-        <w:numPr>
-          <w:ilvl w:val="1"/>
-          <w:numId w:val="3"/>
-        </w:numPr>
-        <w:rPr>
-          <w:u w:val="single"/>
-        </w:rPr>
-      </w:pPr>
-      <w:r>
-        <w:rPr>
-          <w:u w:val="single"/>
-        </w:rPr>
-        <w:t>Homepage:</w:t>
-      </w:r>
-    </w:p>
-    <w:p>
-      <w:pPr>
-        <w:pStyle w:val="ListParagraph"/>
-        <w:numPr>
-          <w:ilvl w:val="1"/>
-          <w:numId w:val="3"/>
-        </w:numPr>
-        <w:rPr>
-          <w:u w:val="single"/>
-        </w:rPr>
-      </w:pPr>
-      <w:r>
-        <w:rPr>
-          <w:u w:val="single"/>
-        </w:rPr>
-        <w:t>Footer:</w:t>
-      </w:r>
-    </w:p>
-    <w:p>
-      <w:pPr>
-        <w:pStyle w:val="ListParagraph"/>
-        <w:numPr>
-          <w:ilvl w:val="1"/>
-          <w:numId w:val="3"/>
-        </w:numPr>
-        <w:rPr>
-          <w:u w:val="single"/>
-        </w:rPr>
-      </w:pPr>
-      <w:r>
-        <w:rPr>
-          <w:u w:val="single"/>
-        </w:rPr>
-        <w:t>Header:</w:t>
-      </w:r>
-    </w:p>
-    <w:p>
-      <w:pPr>
-        <w:pStyle w:val="ListParagraph"/>
-        <w:numPr>
-          <w:ilvl w:val="1"/>
-          <w:numId w:val="3"/>
-        </w:numPr>
-        <w:rPr>
-          <w:u w:val="single"/>
-        </w:rPr>
-      </w:pPr>
-      <w:r>
-        <w:rPr>
-          <w:u w:val="single"/>
-        </w:rPr>
-        <w:t>Product:</w:t>
-      </w:r>
-    </w:p>
-    <w:p>
-      <w:pPr>
-        <w:pStyle w:val="ListParagraph"/>
-        <w:numPr>
-          <w:ilvl w:val="2"/>
-          <w:numId w:val="3"/>
-        </w:numPr>
-        <w:rPr>
-          <w:u w:val="single"/>
-        </w:rPr>
-      </w:pPr>
-      <w:r>
-        <w:t>What’s hot list is not appearing properly.</w:t>
-      </w:r>
-      <w:r>
-        <w:t xml:space="preserve">  Looks like a</w:t>
-      </w:r>
-      <w:r>
-        <w:t>nycontent is not working for IE at all</w:t>
-      </w:r>
-      <w:r>
-        <w:t>.</w:t>
-      </w:r>
-      <w:r>
-        <w:t xml:space="preserve"> Discuss with Michael on Thursday.</w:t>
-      </w:r>
-    </w:p>
-    <w:p>
-      <w:pPr>
-        <w:pStyle w:val="ListParagraph"/>
-        <w:numPr>
-          <w:ilvl w:val="1"/>
-          <w:numId w:val="3"/>
-        </w:numPr>
-        <w:rPr>
-          <w:u w:val="single"/>
-        </w:rPr>
-      </w:pPr>
-      <w:r>
-        <w:rPr>
-          <w:u w:val="single"/>
-        </w:rPr>
-        <w:t>Cart:</w:t>
-      </w:r>
-    </w:p>
-    <w:p>
-      <w:pPr>
-        <w:pStyle w:val="ListParagraph"/>
-        <w:numPr>
-          <w:ilvl w:val="1"/>
-          <w:numId w:val="3"/>
-        </w:numPr>
-        <w:rPr>
-          <w:u w:val="single"/>
-        </w:rPr>
-      </w:pPr>
-      <w:r>
-        <w:rPr>
-          <w:u w:val="single"/>
-        </w:rPr>
-        <w:t>Checkout:</w:t>
-      </w:r>
-    </w:p>
-    <w:p>
-      <w:pPr>
-        <w:pStyle w:val="ListParagraph"/>
-        <w:numPr>
-          <w:ilvl w:val="0"/>
-          <w:numId w:val="3"/>
-        </w:numPr>
-        <w:rPr>
           <w:u w:val="single"/>
         </w:rPr>
       </w:pPr>
       <w:bookmarkStart w:id="0" w:name="_GoBack"/>
       <w:bookmarkEnd w:id="0"/>
+      <w:r>
+        <w:rPr>
+          <w:b/>
+          <w:u w:val="single"/>
+        </w:rPr>
+        <w:t>COMPATIBILITY TESTING:</w:t>
+      </w:r>
+    </w:p>
+    <w:p>
+      <w:pPr>
+        <w:pStyle w:val="ListParagraph"/>
+        <w:numPr>
+          <w:ilvl w:val="0"/>
+          <w:numId w:val="3"/>
+        </w:numPr>
+        <w:rPr>
+          <w:b/>
+          <w:u w:val="single"/>
+        </w:rPr>
+      </w:pPr>
+      <w:r>
+        <w:rPr>
+          <w:b/>
+          <w:u w:val="single"/>
+        </w:rPr>
+        <w:t>CHROME:</w:t>
+      </w:r>
+    </w:p>
+    <w:p>
+      <w:pPr>
+        <w:pStyle w:val="ListParagraph"/>
+        <w:numPr>
+          <w:ilvl w:val="1"/>
+          <w:numId w:val="3"/>
+        </w:numPr>
+        <w:rPr>
+          <w:u w:val="single"/>
+        </w:rPr>
+      </w:pPr>
+      <w:r>
+        <w:rPr>
+          <w:u w:val="single"/>
+        </w:rPr>
+        <w:t>Company pages:</w:t>
+      </w:r>
+    </w:p>
+    <w:p>
+      <w:pPr>
+        <w:pStyle w:val="ListParagraph"/>
+        <w:numPr>
+          <w:ilvl w:val="1"/>
+          <w:numId w:val="3"/>
+        </w:numPr>
+        <w:rPr>
+          <w:u w:val="single"/>
+        </w:rPr>
+      </w:pPr>
+      <w:r>
+        <w:rPr>
+          <w:u w:val="single"/>
+        </w:rPr>
+        <w:t>Customer pages:</w:t>
+      </w:r>
+    </w:p>
+    <w:p>
+      <w:pPr>
+        <w:pStyle w:val="ListParagraph"/>
+        <w:numPr>
+          <w:ilvl w:val="1"/>
+          <w:numId w:val="3"/>
+        </w:numPr>
+        <w:rPr>
+          <w:u w:val="single"/>
+        </w:rPr>
+      </w:pPr>
+      <w:r>
+        <w:rPr>
+          <w:u w:val="single"/>
+        </w:rPr>
+        <w:t>Checkout page:</w:t>
+      </w:r>
+    </w:p>
+    <w:p>
+      <w:pPr>
+        <w:pStyle w:val="ListParagraph"/>
+        <w:numPr>
+          <w:ilvl w:val="0"/>
+          <w:numId w:val="3"/>
+        </w:numPr>
+        <w:rPr>
+          <w:u w:val="single"/>
+        </w:rPr>
+      </w:pPr>
+      <w:r>
+        <w:rPr>
+          <w:b/>
+          <w:u w:val="single"/>
+        </w:rPr>
+        <w:t>SAFARI:</w:t>
+      </w:r>
+    </w:p>
+    <w:p>
+      <w:pPr>
+        <w:pStyle w:val="ListParagraph"/>
+        <w:numPr>
+          <w:ilvl w:val="1"/>
+          <w:numId w:val="3"/>
+        </w:numPr>
+        <w:rPr>
+          <w:u w:val="single"/>
+        </w:rPr>
+      </w:pPr>
+      <w:r>
+        <w:rPr>
+          <w:u w:val="single"/>
+        </w:rPr>
+        <w:t>Customer Page:</w:t>
+      </w:r>
+    </w:p>
+    <w:p>
+      <w:pPr>
+        <w:pStyle w:val="ListParagraph"/>
+        <w:numPr>
+          <w:ilvl w:val="1"/>
+          <w:numId w:val="3"/>
+        </w:numPr>
+        <w:rPr>
+          <w:u w:val="single"/>
+        </w:rPr>
+      </w:pPr>
+      <w:r>
+        <w:rPr>
+          <w:u w:val="single"/>
+        </w:rPr>
+        <w:t>Checkout Page:</w:t>
+      </w:r>
+    </w:p>
+    <w:p>
+      <w:pPr>
+        <w:pStyle w:val="ListParagraph"/>
+        <w:numPr>
+          <w:ilvl w:val="0"/>
+          <w:numId w:val="3"/>
+        </w:numPr>
+        <w:rPr>
+          <w:u w:val="single"/>
+        </w:rPr>
+      </w:pPr>
+      <w:r>
+        <w:rPr>
+          <w:b/>
+          <w:u w:val="single"/>
+        </w:rPr>
+        <w:t>IE9:</w:t>
+      </w:r>
+    </w:p>
+    <w:p>
+      <w:pPr>
+        <w:pStyle w:val="ListParagraph"/>
+        <w:numPr>
+          <w:ilvl w:val="1"/>
+          <w:numId w:val="3"/>
+        </w:numPr>
+        <w:rPr>
+          <w:u w:val="single"/>
+        </w:rPr>
+      </w:pPr>
+      <w:r>
+        <w:rPr>
+          <w:u w:val="single"/>
+        </w:rPr>
+        <w:t>Homepage:</w:t>
+      </w:r>
+    </w:p>
+    <w:p>
+      <w:pPr>
+        <w:pStyle w:val="ListParagraph"/>
+        <w:numPr>
+          <w:ilvl w:val="1"/>
+          <w:numId w:val="3"/>
+        </w:numPr>
+        <w:rPr>
+          <w:u w:val="single"/>
+        </w:rPr>
+      </w:pPr>
+      <w:r>
+        <w:rPr>
+          <w:u w:val="single"/>
+        </w:rPr>
+        <w:t>Footer:</w:t>
+      </w:r>
+    </w:p>
+    <w:p>
+      <w:pPr>
+        <w:pStyle w:val="ListParagraph"/>
+        <w:numPr>
+          <w:ilvl w:val="1"/>
+          <w:numId w:val="3"/>
+        </w:numPr>
+        <w:rPr>
+          <w:u w:val="single"/>
+        </w:rPr>
+      </w:pPr>
+      <w:r>
+        <w:rPr>
+          <w:u w:val="single"/>
+        </w:rPr>
+        <w:t>Header:</w:t>
+      </w:r>
+    </w:p>
+    <w:p>
+      <w:pPr>
+        <w:pStyle w:val="ListParagraph"/>
+        <w:numPr>
+          <w:ilvl w:val="1"/>
+          <w:numId w:val="3"/>
+        </w:numPr>
+        <w:rPr>
+          <w:u w:val="single"/>
+        </w:rPr>
+      </w:pPr>
+      <w:r>
+        <w:rPr>
+          <w:u w:val="single"/>
+        </w:rPr>
+        <w:t>Product:</w:t>
+      </w:r>
+    </w:p>
+    <w:p>
+      <w:pPr>
+        <w:pStyle w:val="ListParagraph"/>
+        <w:numPr>
+          <w:ilvl w:val="2"/>
+          <w:numId w:val="3"/>
+        </w:numPr>
+        <w:rPr>
+          <w:u w:val="single"/>
+        </w:rPr>
+      </w:pPr>
+      <w:r>
+        <w:t>What’s hot list is not appearing properly.</w:t>
+      </w:r>
+      <w:r>
+        <w:t xml:space="preserve">  Looks like a</w:t>
+      </w:r>
+      <w:r>
+        <w:t>nycontent is not working for IE at all</w:t>
+      </w:r>
+      <w:r>
+        <w:t>.</w:t>
+      </w:r>
+      <w:r>
+        <w:t xml:space="preserve"> Discuss with Michael on Thursday.</w:t>
+      </w:r>
+    </w:p>
+    <w:p>
+      <w:pPr>
+        <w:pStyle w:val="ListParagraph"/>
+        <w:numPr>
+          <w:ilvl w:val="1"/>
+          <w:numId w:val="3"/>
+        </w:numPr>
+        <w:rPr>
+          <w:u w:val="single"/>
+        </w:rPr>
+      </w:pPr>
+      <w:r>
+        <w:rPr>
+          <w:u w:val="single"/>
+        </w:rPr>
+        <w:t>Cart:</w:t>
+      </w:r>
+    </w:p>
+    <w:p>
+      <w:pPr>
+        <w:pStyle w:val="ListParagraph"/>
+        <w:numPr>
+          <w:ilvl w:val="1"/>
+          <w:numId w:val="3"/>
+        </w:numPr>
+        <w:rPr>
+          <w:u w:val="single"/>
+        </w:rPr>
+      </w:pPr>
+      <w:r>
+        <w:rPr>
+          <w:u w:val="single"/>
+        </w:rPr>
+        <w:t>Checkout:</w:t>
+      </w:r>
+    </w:p>
+    <w:p>
+      <w:pPr>
+        <w:pStyle w:val="ListParagraph"/>
+        <w:numPr>
+          <w:ilvl w:val="0"/>
+          <w:numId w:val="3"/>
+        </w:numPr>
+        <w:rPr>
+          <w:u w:val="single"/>
+        </w:rPr>
+      </w:pPr>
       <w:r>
         <w:rPr>
           <w:b/>
@@ -715,7 +715,7 @@
 </file>
 
 <file path=word/numbering.xml><?xml version="1.0" encoding="utf-8"?>
-<w:numbering xmlns:ve="http://schemas.openxmlformats.org/markup-compatibility/2006" xmlns:o="urn:schemas-microsoft-com:office:office" xmlns:r="http://schemas.openxmlformats.org/officeDocument/2006/relationships" xmlns:m="http://schemas.openxmlformats.org/officeDocument/2006/math" xmlns:v="urn:schemas-microsoft-com:vml" xmlns:wp="http://schemas.openxmlformats.org/drawingml/2006/wordprocessingDrawing" xmlns:w10="urn:schemas-microsoft-com:office:word" xmlns:w="http://schemas.openxmlformats.org/wordprocessingml/2006/main" xmlns:wne="http://schemas.microsoft.com/office/word/2006/wordml">
+<w:numbering xmlns:wpc="http://schemas.microsoft.com/office/word/2010/wordprocessingCanvas" xmlns:mc="http://schemas.openxmlformats.org/markup-compatibility/2006" xmlns:o="urn:schemas-microsoft-com:office:office" xmlns:r="http://schemas.openxmlformats.org/officeDocument/2006/relationships" xmlns:m="http://schemas.openxmlformats.org/officeDocument/2006/math" xmlns:v="urn:schemas-microsoft-com:vml" xmlns:wp14="http://schemas.microsoft.com/office/word/2010/wordprocessingDrawing" xmlns:wp="http://schemas.openxmlformats.org/drawingml/2006/wordprocessingDrawing" xmlns:w10="urn:schemas-microsoft-com:office:word" xmlns:w="http://schemas.openxmlformats.org/wordprocessingml/2006/main" xmlns:w14="http://schemas.microsoft.com/office/word/2010/wordml" xmlns:wpg="http://schemas.microsoft.com/office/word/2010/wordprocessingGroup" xmlns:wpi="http://schemas.microsoft.com/office/word/2010/wordprocessingInk" xmlns:wne="http://schemas.microsoft.com/office/word/2006/wordml" xmlns:wps="http://schemas.microsoft.com/office/word/2010/wordprocessingShape" mc:Ignorable="w14 wp14">
   <w:abstractNum w:abstractNumId="0">
     <w:nsid w:val="0B927FE4"/>
     <w:multiLevelType w:val="hybridMultilevel"/>
@@ -1414,7 +1414,7 @@
 </file>
 
 <file path=word/styles.xml><?xml version="1.0" encoding="utf-8"?>
-<w:styles xmlns:r="http://schemas.openxmlformats.org/officeDocument/2006/relationships" xmlns:w="http://schemas.openxmlformats.org/wordprocessingml/2006/main">
+<w:styles xmlns:mc="http://schemas.openxmlformats.org/markup-compatibility/2006" xmlns:r="http://schemas.openxmlformats.org/officeDocument/2006/relationships" xmlns:w="http://schemas.openxmlformats.org/wordprocessingml/2006/main" xmlns:w14="http://schemas.microsoft.com/office/word/2010/wordml" mc:Ignorable="w14">
   <w:docDefaults>
     <w:rPrDefault>
       <w:rPr>
@@ -1585,7 +1585,6 @@
     <w:uiPriority w:val="99"/>
     <w:semiHidden/>
     <w:unhideWhenUsed/>
-    <w:qFormat/>
     <w:tblPr>
       <w:tblInd w:w="0" w:type="dxa"/>
       <w:tblCellMar>

</xml_diff>

<commit_message>
Corrected several functional bugs found in testing
- International shipping function is now working in IE8 in the checkout
page.
- What’s hot list is now appearing properly in the product page.
- onCompletes function that hides/shows the no orders message in the
customer orders page has been transferred into another function and now
works correctly.
</commit_message>
<xml_diff>
--- a/development/Test Notes.docx
+++ b/development/Test Notes.docx
@@ -9,573 +9,588 @@
           <w:u w:val="single"/>
         </w:rPr>
       </w:pPr>
+      <w:r>
+        <w:rPr>
+          <w:b/>
+          <w:u w:val="single"/>
+        </w:rPr>
+        <w:t>COMPATIBILITY TESTING:</w:t>
+      </w:r>
+    </w:p>
+    <w:p>
+      <w:pPr>
+        <w:pStyle w:val="ListParagraph"/>
+        <w:numPr>
+          <w:ilvl w:val="0"/>
+          <w:numId w:val="3"/>
+        </w:numPr>
+        <w:rPr>
+          <w:b/>
+          <w:u w:val="single"/>
+        </w:rPr>
+      </w:pPr>
+      <w:r>
+        <w:rPr>
+          <w:b/>
+          <w:u w:val="single"/>
+        </w:rPr>
+        <w:t>CHROME:</w:t>
+      </w:r>
+    </w:p>
+    <w:p>
+      <w:pPr>
+        <w:pStyle w:val="ListParagraph"/>
+        <w:numPr>
+          <w:ilvl w:val="1"/>
+          <w:numId w:val="3"/>
+        </w:numPr>
+        <w:rPr>
+          <w:u w:val="single"/>
+        </w:rPr>
+      </w:pPr>
+      <w:r>
+        <w:rPr>
+          <w:u w:val="single"/>
+        </w:rPr>
+        <w:t>Company pages:</w:t>
+      </w:r>
+    </w:p>
+    <w:p>
+      <w:pPr>
+        <w:pStyle w:val="ListParagraph"/>
+        <w:numPr>
+          <w:ilvl w:val="1"/>
+          <w:numId w:val="3"/>
+        </w:numPr>
+        <w:rPr>
+          <w:u w:val="single"/>
+        </w:rPr>
+      </w:pPr>
+      <w:r>
+        <w:rPr>
+          <w:u w:val="single"/>
+        </w:rPr>
+        <w:t>Customer pages:</w:t>
+      </w:r>
+    </w:p>
+    <w:p>
+      <w:pPr>
+        <w:pStyle w:val="ListParagraph"/>
+        <w:numPr>
+          <w:ilvl w:val="1"/>
+          <w:numId w:val="3"/>
+        </w:numPr>
+        <w:rPr>
+          <w:u w:val="single"/>
+        </w:rPr>
+      </w:pPr>
+      <w:r>
+        <w:rPr>
+          <w:u w:val="single"/>
+        </w:rPr>
+        <w:t>Checkout page:</w:t>
+      </w:r>
+    </w:p>
+    <w:p>
+      <w:pPr>
+        <w:pStyle w:val="ListParagraph"/>
+        <w:numPr>
+          <w:ilvl w:val="0"/>
+          <w:numId w:val="3"/>
+        </w:numPr>
+        <w:rPr>
+          <w:u w:val="single"/>
+        </w:rPr>
+      </w:pPr>
+      <w:r>
+        <w:rPr>
+          <w:b/>
+          <w:u w:val="single"/>
+        </w:rPr>
+        <w:t>SAFARI:</w:t>
+      </w:r>
+    </w:p>
+    <w:p>
+      <w:pPr>
+        <w:pStyle w:val="ListParagraph"/>
+        <w:numPr>
+          <w:ilvl w:val="1"/>
+          <w:numId w:val="3"/>
+        </w:numPr>
+        <w:rPr>
+          <w:u w:val="single"/>
+        </w:rPr>
+      </w:pPr>
+      <w:r>
+        <w:rPr>
+          <w:u w:val="single"/>
+        </w:rPr>
+        <w:t>Customer Page:</w:t>
+      </w:r>
+    </w:p>
+    <w:p>
+      <w:pPr>
+        <w:pStyle w:val="ListParagraph"/>
+        <w:numPr>
+          <w:ilvl w:val="1"/>
+          <w:numId w:val="3"/>
+        </w:numPr>
+        <w:rPr>
+          <w:u w:val="single"/>
+        </w:rPr>
+      </w:pPr>
+      <w:r>
+        <w:rPr>
+          <w:u w:val="single"/>
+        </w:rPr>
+        <w:t>Checkout Page:</w:t>
+      </w:r>
+    </w:p>
+    <w:p>
+      <w:pPr>
+        <w:pStyle w:val="ListParagraph"/>
+        <w:numPr>
+          <w:ilvl w:val="0"/>
+          <w:numId w:val="3"/>
+        </w:numPr>
+        <w:rPr>
+          <w:u w:val="single"/>
+        </w:rPr>
+      </w:pPr>
+      <w:r>
+        <w:rPr>
+          <w:b/>
+          <w:u w:val="single"/>
+        </w:rPr>
+        <w:t>IE9:</w:t>
+      </w:r>
+    </w:p>
+    <w:p>
+      <w:pPr>
+        <w:pStyle w:val="ListParagraph"/>
+        <w:numPr>
+          <w:ilvl w:val="1"/>
+          <w:numId w:val="3"/>
+        </w:numPr>
+        <w:rPr>
+          <w:u w:val="single"/>
+        </w:rPr>
+      </w:pPr>
+      <w:r>
+        <w:rPr>
+          <w:u w:val="single"/>
+        </w:rPr>
+        <w:t>Homepage:</w:t>
+      </w:r>
+    </w:p>
+    <w:p>
+      <w:pPr>
+        <w:pStyle w:val="ListParagraph"/>
+        <w:numPr>
+          <w:ilvl w:val="1"/>
+          <w:numId w:val="3"/>
+        </w:numPr>
+        <w:rPr>
+          <w:u w:val="single"/>
+        </w:rPr>
+      </w:pPr>
+      <w:r>
+        <w:rPr>
+          <w:u w:val="single"/>
+        </w:rPr>
+        <w:t>Footer:</w:t>
+      </w:r>
+    </w:p>
+    <w:p>
+      <w:pPr>
+        <w:pStyle w:val="ListParagraph"/>
+        <w:numPr>
+          <w:ilvl w:val="1"/>
+          <w:numId w:val="3"/>
+        </w:numPr>
+        <w:rPr>
+          <w:u w:val="single"/>
+        </w:rPr>
+      </w:pPr>
+      <w:r>
+        <w:rPr>
+          <w:u w:val="single"/>
+        </w:rPr>
+        <w:t>Header:</w:t>
+      </w:r>
+    </w:p>
+    <w:p>
+      <w:pPr>
+        <w:pStyle w:val="ListParagraph"/>
+        <w:numPr>
+          <w:ilvl w:val="1"/>
+          <w:numId w:val="3"/>
+        </w:numPr>
+        <w:rPr>
+          <w:u w:val="single"/>
+        </w:rPr>
+      </w:pPr>
+      <w:r>
+        <w:rPr>
+          <w:u w:val="single"/>
+        </w:rPr>
+        <w:t>Product:</w:t>
+      </w:r>
+    </w:p>
+    <w:p>
+      <w:pPr>
+        <w:pStyle w:val="ListParagraph"/>
+        <w:numPr>
+          <w:ilvl w:val="1"/>
+          <w:numId w:val="3"/>
+        </w:numPr>
+        <w:rPr>
+          <w:u w:val="single"/>
+        </w:rPr>
+      </w:pPr>
+      <w:r>
+        <w:rPr>
+          <w:u w:val="single"/>
+        </w:rPr>
+        <w:t>Cart:</w:t>
+      </w:r>
+    </w:p>
+    <w:p>
+      <w:pPr>
+        <w:pStyle w:val="ListParagraph"/>
+        <w:numPr>
+          <w:ilvl w:val="1"/>
+          <w:numId w:val="3"/>
+        </w:numPr>
+        <w:rPr>
+          <w:u w:val="single"/>
+        </w:rPr>
+      </w:pPr>
+      <w:r>
+        <w:rPr>
+          <w:u w:val="single"/>
+        </w:rPr>
+        <w:t>Checkout:</w:t>
+      </w:r>
+    </w:p>
+    <w:p>
+      <w:pPr>
+        <w:pStyle w:val="ListParagraph"/>
+        <w:numPr>
+          <w:ilvl w:val="0"/>
+          <w:numId w:val="3"/>
+        </w:numPr>
+        <w:rPr>
+          <w:u w:val="single"/>
+        </w:rPr>
+      </w:pPr>
+      <w:r>
+        <w:rPr>
+          <w:b/>
+          <w:u w:val="single"/>
+        </w:rPr>
+        <w:t>IE8:</w:t>
+      </w:r>
+    </w:p>
+    <w:p>
+      <w:pPr>
+        <w:pStyle w:val="ListParagraph"/>
+        <w:numPr>
+          <w:ilvl w:val="1"/>
+          <w:numId w:val="3"/>
+        </w:numPr>
+        <w:rPr>
+          <w:u w:val="single"/>
+        </w:rPr>
+      </w:pPr>
+      <w:r>
+        <w:rPr>
+          <w:u w:val="single"/>
+        </w:rPr>
+        <w:t>Header:</w:t>
+      </w:r>
+    </w:p>
+    <w:p>
+      <w:pPr>
+        <w:pStyle w:val="ListParagraph"/>
+        <w:numPr>
+          <w:ilvl w:val="2"/>
+          <w:numId w:val="3"/>
+        </w:numPr>
+        <w:rPr>
+          <w:u w:val="single"/>
+        </w:rPr>
+      </w:pPr>
+      <w:r>
+        <w:t>Drop down sizes are completely incorrect.</w:t>
+      </w:r>
+      <w:r>
+        <w:t xml:space="preserve"> Use lightbox example given by Ray.</w:t>
+      </w:r>
+      <w:r>
+        <w:t xml:space="preserve"> </w:t>
+      </w:r>
+    </w:p>
+    <w:p>
+      <w:pPr>
+        <w:pStyle w:val="ListParagraph"/>
+        <w:numPr>
+          <w:ilvl w:val="2"/>
+          <w:numId w:val="3"/>
+        </w:numPr>
+        <w:rPr>
+          <w:u w:val="single"/>
+        </w:rPr>
+      </w:pPr>
+      <w:r>
+        <w:t>Correct drop down hide on click function after completing the above.</w:t>
+      </w:r>
+    </w:p>
+    <w:p>
+      <w:pPr>
+        <w:pStyle w:val="ListParagraph"/>
+        <w:numPr>
+          <w:ilvl w:val="1"/>
+          <w:numId w:val="3"/>
+        </w:numPr>
+        <w:rPr>
+          <w:u w:val="single"/>
+        </w:rPr>
+      </w:pPr>
+      <w:r>
+        <w:rPr>
+          <w:u w:val="single"/>
+        </w:rPr>
+        <w:t>Homepage:</w:t>
+      </w:r>
+    </w:p>
+    <w:p>
+      <w:pPr>
+        <w:pStyle w:val="ListParagraph"/>
+        <w:numPr>
+          <w:ilvl w:val="1"/>
+          <w:numId w:val="3"/>
+        </w:numPr>
+        <w:rPr>
+          <w:u w:val="single"/>
+        </w:rPr>
+      </w:pPr>
+      <w:r>
+        <w:rPr>
+          <w:u w:val="single"/>
+        </w:rPr>
+        <w:t>Footer:</w:t>
+      </w:r>
+    </w:p>
+    <w:p>
+      <w:pPr>
+        <w:pStyle w:val="ListParagraph"/>
+        <w:numPr>
+          <w:ilvl w:val="1"/>
+          <w:numId w:val="3"/>
+        </w:numPr>
+        <w:rPr>
+          <w:u w:val="single"/>
+        </w:rPr>
+      </w:pPr>
+      <w:r>
+        <w:rPr>
+          <w:u w:val="single"/>
+        </w:rPr>
+        <w:t>Top Tier Cat Page:</w:t>
+      </w:r>
+    </w:p>
+    <w:p>
+      <w:pPr>
+        <w:pStyle w:val="ListParagraph"/>
+        <w:numPr>
+          <w:ilvl w:val="1"/>
+          <w:numId w:val="3"/>
+        </w:numPr>
+        <w:rPr>
+          <w:u w:val="single"/>
+        </w:rPr>
+      </w:pPr>
+      <w:r>
+        <w:rPr>
+          <w:u w:val="single"/>
+        </w:rPr>
+        <w:t>Product List Cat Page:</w:t>
+      </w:r>
+    </w:p>
+    <w:p>
+      <w:pPr>
+        <w:pStyle w:val="ListParagraph"/>
+        <w:numPr>
+          <w:ilvl w:val="1"/>
+          <w:numId w:val="3"/>
+        </w:numPr>
+        <w:rPr>
+          <w:u w:val="single"/>
+        </w:rPr>
+      </w:pPr>
+      <w:r>
+        <w:rPr>
+          <w:u w:val="single"/>
+        </w:rPr>
+        <w:t>Product Page:</w:t>
+      </w:r>
+    </w:p>
+    <w:p>
+      <w:pPr>
+        <w:pStyle w:val="ListParagraph"/>
+        <w:numPr>
+          <w:ilvl w:val="1"/>
+          <w:numId w:val="3"/>
+        </w:numPr>
+        <w:rPr>
+          <w:u w:val="single"/>
+        </w:rPr>
+      </w:pPr>
+      <w:r>
+        <w:rPr>
+          <w:u w:val="single"/>
+        </w:rPr>
+        <w:t>Cart:</w:t>
+      </w:r>
+    </w:p>
+    <w:p>
+      <w:pPr>
+        <w:pStyle w:val="ListParagraph"/>
+        <w:numPr>
+          <w:ilvl w:val="1"/>
+          <w:numId w:val="3"/>
+        </w:numPr>
+        <w:rPr>
+          <w:u w:val="single"/>
+        </w:rPr>
+      </w:pPr>
+      <w:r>
+        <w:rPr>
+          <w:u w:val="single"/>
+        </w:rPr>
+        <w:t>All Modals:</w:t>
+      </w:r>
+    </w:p>
+    <w:p>
+      <w:pPr>
+        <w:pStyle w:val="ListParagraph"/>
+        <w:numPr>
+          <w:ilvl w:val="1"/>
+          <w:numId w:val="3"/>
+        </w:numPr>
+        <w:rPr>
+          <w:u w:val="single"/>
+        </w:rPr>
+      </w:pPr>
+      <w:r>
+        <w:rPr>
+          <w:u w:val="single"/>
+        </w:rPr>
+        <w:t>Wishlist:</w:t>
+      </w:r>
+    </w:p>
+    <w:p>
+      <w:pPr>
+        <w:pStyle w:val="ListParagraph"/>
+        <w:numPr>
+          <w:ilvl w:val="1"/>
+          <w:numId w:val="3"/>
+        </w:numPr>
+        <w:rPr>
+          <w:b/>
+          <w:u w:val="single"/>
+        </w:rPr>
+      </w:pPr>
+      <w:r>
+        <w:rPr>
+          <w:u w:val="single"/>
+        </w:rPr>
+        <w:t>Checkout:</w:t>
+      </w:r>
+      <w:r>
+        <w:rPr>
+          <w:b/>
+          <w:u w:val="single"/>
+        </w:rPr>
+        <w:t xml:space="preserve"> </w:t>
+      </w:r>
+    </w:p>
+    <w:p>
+      <w:pPr>
+        <w:rPr>
+          <w:b/>
+          <w:u w:val="single"/>
+        </w:rPr>
+      </w:pPr>
+      <w:r>
+        <w:rPr>
+          <w:b/>
+          <w:u w:val="single"/>
+        </w:rPr>
+        <w:t>FUNCTIONAL TESTING:</w:t>
+      </w:r>
+    </w:p>
+    <w:p>
+      <w:pPr>
+        <w:pStyle w:val="ListParagraph"/>
+        <w:numPr>
+          <w:ilvl w:val="0"/>
+          <w:numId w:val="6"/>
+        </w:numPr>
+        <w:rPr>
+          <w:b/>
+          <w:u w:val="single"/>
+        </w:rPr>
+      </w:pPr>
+      <w:r>
+        <w:rPr>
+          <w:u w:val="single"/>
+        </w:rPr>
+        <w:t>Cart:</w:t>
+      </w:r>
+    </w:p>
+    <w:p>
+      <w:pPr>
+        <w:pStyle w:val="ListParagraph"/>
+        <w:numPr>
+          <w:ilvl w:val="0"/>
+          <w:numId w:val="6"/>
+        </w:numPr>
+        <w:rPr>
+          <w:b/>
+          <w:u w:val="single"/>
+        </w:rPr>
+      </w:pPr>
+      <w:r>
+        <w:rPr>
+          <w:u w:val="single"/>
+        </w:rPr>
+        <w:t>Homepage:</w:t>
+      </w:r>
+    </w:p>
+    <w:p>
+      <w:pPr>
+        <w:pStyle w:val="ListParagraph"/>
+        <w:numPr>
+          <w:ilvl w:val="1"/>
+          <w:numId w:val="6"/>
+        </w:numPr>
+        <w:rPr>
+          <w:b/>
+          <w:u w:val="single"/>
+        </w:rPr>
+      </w:pPr>
+      <w:r>
+        <w:t>Add the VIEW ALL…. But</w:t>
+      </w:r>
+      <w:r>
+        <w:t>ton to each drop down. Will link</w:t>
+      </w:r>
       <w:bookmarkStart w:id="0" w:name="_GoBack"/>
       <w:bookmarkEnd w:id="0"/>
       <w:r>
-        <w:rPr>
-          <w:b/>
-          <w:u w:val="single"/>
-        </w:rPr>
-        <w:t>COMPATIBILITY TESTING:</w:t>
-      </w:r>
-    </w:p>
-    <w:p>
-      <w:pPr>
-        <w:pStyle w:val="ListParagraph"/>
-        <w:numPr>
-          <w:ilvl w:val="0"/>
-          <w:numId w:val="3"/>
-        </w:numPr>
-        <w:rPr>
-          <w:b/>
-          <w:u w:val="single"/>
-        </w:rPr>
-      </w:pPr>
-      <w:r>
-        <w:rPr>
-          <w:b/>
-          <w:u w:val="single"/>
-        </w:rPr>
-        <w:t>CHROME:</w:t>
-      </w:r>
-    </w:p>
-    <w:p>
-      <w:pPr>
-        <w:pStyle w:val="ListParagraph"/>
-        <w:numPr>
-          <w:ilvl w:val="1"/>
-          <w:numId w:val="3"/>
-        </w:numPr>
-        <w:rPr>
-          <w:u w:val="single"/>
-        </w:rPr>
-      </w:pPr>
-      <w:r>
-        <w:rPr>
-          <w:u w:val="single"/>
-        </w:rPr>
-        <w:t>Company pages:</w:t>
-      </w:r>
-    </w:p>
-    <w:p>
-      <w:pPr>
-        <w:pStyle w:val="ListParagraph"/>
-        <w:numPr>
-          <w:ilvl w:val="1"/>
-          <w:numId w:val="3"/>
-        </w:numPr>
-        <w:rPr>
-          <w:u w:val="single"/>
-        </w:rPr>
-      </w:pPr>
-      <w:r>
-        <w:rPr>
-          <w:u w:val="single"/>
-        </w:rPr>
-        <w:t>Customer pages:</w:t>
-      </w:r>
-    </w:p>
-    <w:p>
-      <w:pPr>
-        <w:pStyle w:val="ListParagraph"/>
-        <w:numPr>
-          <w:ilvl w:val="1"/>
-          <w:numId w:val="3"/>
-        </w:numPr>
-        <w:rPr>
-          <w:u w:val="single"/>
-        </w:rPr>
-      </w:pPr>
-      <w:r>
-        <w:rPr>
-          <w:u w:val="single"/>
-        </w:rPr>
-        <w:t>Checkout page:</w:t>
-      </w:r>
-    </w:p>
-    <w:p>
-      <w:pPr>
-        <w:pStyle w:val="ListParagraph"/>
-        <w:numPr>
-          <w:ilvl w:val="0"/>
-          <w:numId w:val="3"/>
-        </w:numPr>
-        <w:rPr>
-          <w:u w:val="single"/>
-        </w:rPr>
-      </w:pPr>
-      <w:r>
-        <w:rPr>
-          <w:b/>
-          <w:u w:val="single"/>
-        </w:rPr>
-        <w:t>SAFARI:</w:t>
-      </w:r>
-    </w:p>
-    <w:p>
-      <w:pPr>
-        <w:pStyle w:val="ListParagraph"/>
-        <w:numPr>
-          <w:ilvl w:val="1"/>
-          <w:numId w:val="3"/>
-        </w:numPr>
-        <w:rPr>
-          <w:u w:val="single"/>
-        </w:rPr>
-      </w:pPr>
-      <w:r>
-        <w:rPr>
-          <w:u w:val="single"/>
-        </w:rPr>
-        <w:t>Customer Page:</w:t>
-      </w:r>
-    </w:p>
-    <w:p>
-      <w:pPr>
-        <w:pStyle w:val="ListParagraph"/>
-        <w:numPr>
-          <w:ilvl w:val="1"/>
-          <w:numId w:val="3"/>
-        </w:numPr>
-        <w:rPr>
-          <w:u w:val="single"/>
-        </w:rPr>
-      </w:pPr>
-      <w:r>
-        <w:rPr>
-          <w:u w:val="single"/>
-        </w:rPr>
-        <w:t>Checkout Page:</w:t>
-      </w:r>
-    </w:p>
-    <w:p>
-      <w:pPr>
-        <w:pStyle w:val="ListParagraph"/>
-        <w:numPr>
-          <w:ilvl w:val="0"/>
-          <w:numId w:val="3"/>
-        </w:numPr>
-        <w:rPr>
-          <w:u w:val="single"/>
-        </w:rPr>
-      </w:pPr>
-      <w:r>
-        <w:rPr>
-          <w:b/>
-          <w:u w:val="single"/>
-        </w:rPr>
-        <w:t>IE9:</w:t>
-      </w:r>
-    </w:p>
-    <w:p>
-      <w:pPr>
-        <w:pStyle w:val="ListParagraph"/>
-        <w:numPr>
-          <w:ilvl w:val="1"/>
-          <w:numId w:val="3"/>
-        </w:numPr>
-        <w:rPr>
-          <w:u w:val="single"/>
-        </w:rPr>
-      </w:pPr>
-      <w:r>
-        <w:rPr>
-          <w:u w:val="single"/>
-        </w:rPr>
-        <w:t>Homepage:</w:t>
-      </w:r>
-    </w:p>
-    <w:p>
-      <w:pPr>
-        <w:pStyle w:val="ListParagraph"/>
-        <w:numPr>
-          <w:ilvl w:val="1"/>
-          <w:numId w:val="3"/>
-        </w:numPr>
-        <w:rPr>
-          <w:u w:val="single"/>
-        </w:rPr>
-      </w:pPr>
-      <w:r>
-        <w:rPr>
-          <w:u w:val="single"/>
-        </w:rPr>
-        <w:t>Footer:</w:t>
-      </w:r>
-    </w:p>
-    <w:p>
-      <w:pPr>
-        <w:pStyle w:val="ListParagraph"/>
-        <w:numPr>
-          <w:ilvl w:val="1"/>
-          <w:numId w:val="3"/>
-        </w:numPr>
-        <w:rPr>
-          <w:u w:val="single"/>
-        </w:rPr>
-      </w:pPr>
-      <w:r>
-        <w:rPr>
-          <w:u w:val="single"/>
-        </w:rPr>
-        <w:t>Header:</w:t>
-      </w:r>
-    </w:p>
-    <w:p>
-      <w:pPr>
-        <w:pStyle w:val="ListParagraph"/>
-        <w:numPr>
-          <w:ilvl w:val="1"/>
-          <w:numId w:val="3"/>
-        </w:numPr>
-        <w:rPr>
-          <w:u w:val="single"/>
-        </w:rPr>
-      </w:pPr>
-      <w:r>
-        <w:rPr>
-          <w:u w:val="single"/>
-        </w:rPr>
-        <w:t>Product:</w:t>
-      </w:r>
-    </w:p>
-    <w:p>
-      <w:pPr>
-        <w:pStyle w:val="ListParagraph"/>
-        <w:numPr>
-          <w:ilvl w:val="2"/>
-          <w:numId w:val="3"/>
-        </w:numPr>
-        <w:rPr>
-          <w:u w:val="single"/>
-        </w:rPr>
-      </w:pPr>
-      <w:r>
-        <w:t>What’s hot list is not appearing properly.</w:t>
-      </w:r>
-      <w:r>
-        <w:t xml:space="preserve">  Looks like a</w:t>
-      </w:r>
-      <w:r>
-        <w:t>nycontent is not working for IE at all</w:t>
-      </w:r>
-      <w:r>
-        <w:t>.</w:t>
-      </w:r>
-      <w:r>
-        <w:t xml:space="preserve"> Discuss with Michael on Thursday.</w:t>
-      </w:r>
-    </w:p>
-    <w:p>
-      <w:pPr>
-        <w:pStyle w:val="ListParagraph"/>
-        <w:numPr>
-          <w:ilvl w:val="1"/>
-          <w:numId w:val="3"/>
-        </w:numPr>
-        <w:rPr>
-          <w:u w:val="single"/>
-        </w:rPr>
-      </w:pPr>
-      <w:r>
-        <w:rPr>
-          <w:u w:val="single"/>
-        </w:rPr>
-        <w:t>Cart:</w:t>
-      </w:r>
-    </w:p>
-    <w:p>
-      <w:pPr>
-        <w:pStyle w:val="ListParagraph"/>
-        <w:numPr>
-          <w:ilvl w:val="1"/>
-          <w:numId w:val="3"/>
-        </w:numPr>
-        <w:rPr>
-          <w:u w:val="single"/>
-        </w:rPr>
-      </w:pPr>
-      <w:r>
-        <w:rPr>
-          <w:u w:val="single"/>
-        </w:rPr>
-        <w:t>Checkout:</w:t>
-      </w:r>
-    </w:p>
-    <w:p>
-      <w:pPr>
-        <w:pStyle w:val="ListParagraph"/>
-        <w:numPr>
-          <w:ilvl w:val="0"/>
-          <w:numId w:val="3"/>
-        </w:numPr>
-        <w:rPr>
-          <w:u w:val="single"/>
-        </w:rPr>
-      </w:pPr>
-      <w:r>
-        <w:rPr>
-          <w:b/>
-          <w:u w:val="single"/>
-        </w:rPr>
-        <w:t>IE8:</w:t>
-      </w:r>
-    </w:p>
-    <w:p>
-      <w:pPr>
-        <w:pStyle w:val="ListParagraph"/>
-        <w:numPr>
-          <w:ilvl w:val="1"/>
-          <w:numId w:val="3"/>
-        </w:numPr>
-        <w:rPr>
-          <w:u w:val="single"/>
-        </w:rPr>
-      </w:pPr>
-      <w:r>
-        <w:rPr>
-          <w:u w:val="single"/>
-        </w:rPr>
-        <w:t>Header:</w:t>
-      </w:r>
-    </w:p>
-    <w:p>
-      <w:pPr>
-        <w:pStyle w:val="ListParagraph"/>
-        <w:numPr>
-          <w:ilvl w:val="2"/>
-          <w:numId w:val="3"/>
-        </w:numPr>
-        <w:rPr>
-          <w:u w:val="single"/>
-        </w:rPr>
-      </w:pPr>
-      <w:r>
-        <w:t>Drop down sizes are completely incorrect.</w:t>
-      </w:r>
-      <w:r>
-        <w:t xml:space="preserve"> Use lightbox example given by Ray.</w:t>
-      </w:r>
-      <w:r>
-        <w:t xml:space="preserve"> </w:t>
-      </w:r>
-    </w:p>
-    <w:p>
-      <w:pPr>
-        <w:pStyle w:val="ListParagraph"/>
-        <w:numPr>
-          <w:ilvl w:val="2"/>
-          <w:numId w:val="3"/>
-        </w:numPr>
-        <w:rPr>
-          <w:u w:val="single"/>
-        </w:rPr>
-      </w:pPr>
-      <w:r>
-        <w:t>Correct drop down hide on click function after completing the above.</w:t>
-      </w:r>
-    </w:p>
-    <w:p>
-      <w:pPr>
-        <w:pStyle w:val="ListParagraph"/>
-        <w:numPr>
-          <w:ilvl w:val="1"/>
-          <w:numId w:val="3"/>
-        </w:numPr>
-        <w:rPr>
-          <w:u w:val="single"/>
-        </w:rPr>
-      </w:pPr>
-      <w:r>
-        <w:rPr>
-          <w:u w:val="single"/>
-        </w:rPr>
-        <w:t>Homepage:</w:t>
-      </w:r>
-    </w:p>
-    <w:p>
-      <w:pPr>
-        <w:pStyle w:val="ListParagraph"/>
-        <w:numPr>
-          <w:ilvl w:val="1"/>
-          <w:numId w:val="3"/>
-        </w:numPr>
-        <w:rPr>
-          <w:u w:val="single"/>
-        </w:rPr>
-      </w:pPr>
-      <w:r>
-        <w:rPr>
-          <w:u w:val="single"/>
-        </w:rPr>
-        <w:t>Footer:</w:t>
-      </w:r>
-    </w:p>
-    <w:p>
-      <w:pPr>
-        <w:pStyle w:val="ListParagraph"/>
-        <w:numPr>
-          <w:ilvl w:val="1"/>
-          <w:numId w:val="3"/>
-        </w:numPr>
-        <w:rPr>
-          <w:u w:val="single"/>
-        </w:rPr>
-      </w:pPr>
-      <w:r>
-        <w:rPr>
-          <w:u w:val="single"/>
-        </w:rPr>
-        <w:t>Top Tier Cat Page:</w:t>
-      </w:r>
-    </w:p>
-    <w:p>
-      <w:pPr>
-        <w:pStyle w:val="ListParagraph"/>
-        <w:numPr>
-          <w:ilvl w:val="1"/>
-          <w:numId w:val="3"/>
-        </w:numPr>
-        <w:rPr>
-          <w:u w:val="single"/>
-        </w:rPr>
-      </w:pPr>
-      <w:r>
-        <w:rPr>
-          <w:u w:val="single"/>
-        </w:rPr>
-        <w:t>Product List Cat Page:</w:t>
-      </w:r>
-    </w:p>
-    <w:p>
-      <w:pPr>
-        <w:pStyle w:val="ListParagraph"/>
-        <w:numPr>
-          <w:ilvl w:val="1"/>
-          <w:numId w:val="3"/>
-        </w:numPr>
-        <w:rPr>
-          <w:u w:val="single"/>
-        </w:rPr>
-      </w:pPr>
-      <w:r>
-        <w:rPr>
-          <w:u w:val="single"/>
-        </w:rPr>
-        <w:t>Product Page:</w:t>
-      </w:r>
-    </w:p>
-    <w:p>
-      <w:pPr>
-        <w:pStyle w:val="ListParagraph"/>
-        <w:numPr>
-          <w:ilvl w:val="1"/>
-          <w:numId w:val="3"/>
-        </w:numPr>
-        <w:rPr>
-          <w:u w:val="single"/>
-        </w:rPr>
-      </w:pPr>
-      <w:r>
-        <w:rPr>
-          <w:u w:val="single"/>
-        </w:rPr>
-        <w:t>Cart:</w:t>
-      </w:r>
-    </w:p>
-    <w:p>
-      <w:pPr>
-        <w:pStyle w:val="ListParagraph"/>
-        <w:numPr>
-          <w:ilvl w:val="1"/>
-          <w:numId w:val="3"/>
-        </w:numPr>
-        <w:rPr>
-          <w:u w:val="single"/>
-        </w:rPr>
-      </w:pPr>
-      <w:r>
-        <w:rPr>
-          <w:u w:val="single"/>
-        </w:rPr>
-        <w:t>All Modals:</w:t>
-      </w:r>
-    </w:p>
-    <w:p>
-      <w:pPr>
-        <w:pStyle w:val="ListParagraph"/>
-        <w:numPr>
-          <w:ilvl w:val="1"/>
-          <w:numId w:val="3"/>
-        </w:numPr>
-        <w:rPr>
-          <w:u w:val="single"/>
-        </w:rPr>
-      </w:pPr>
-      <w:r>
-        <w:rPr>
-          <w:u w:val="single"/>
-        </w:rPr>
-        <w:t>Wishlist:</w:t>
-      </w:r>
-    </w:p>
-    <w:p>
-      <w:pPr>
-        <w:pStyle w:val="ListParagraph"/>
-        <w:numPr>
-          <w:ilvl w:val="1"/>
-          <w:numId w:val="3"/>
-        </w:numPr>
-        <w:rPr>
-          <w:u w:val="single"/>
-        </w:rPr>
-      </w:pPr>
-      <w:r>
-        <w:rPr>
-          <w:u w:val="single"/>
-        </w:rPr>
-        <w:t>Checkout:</w:t>
-      </w:r>
-    </w:p>
-    <w:p>
-      <w:pPr>
-        <w:pStyle w:val="ListParagraph"/>
-        <w:numPr>
-          <w:ilvl w:val="2"/>
-          <w:numId w:val="3"/>
-        </w:numPr>
-        <w:rPr>
-          <w:u w:val="single"/>
-        </w:rPr>
-      </w:pPr>
-      <w:r>
-        <w:t>International shipping function is not working at all.</w:t>
-      </w:r>
-      <w:r>
-        <w:t xml:space="preserve"> Discuss with Michael on Thursday.</w:t>
-      </w:r>
-    </w:p>
-    <w:p>
-      <w:pPr>
-        <w:rPr>
-          <w:b/>
-          <w:u w:val="single"/>
-        </w:rPr>
-      </w:pPr>
-    </w:p>
-    <w:p>
-      <w:pPr>
-        <w:rPr>
-          <w:b/>
-          <w:u w:val="single"/>
-        </w:rPr>
-      </w:pPr>
-      <w:r>
-        <w:rPr>
-          <w:b/>
-          <w:u w:val="single"/>
-        </w:rPr>
-        <w:t>FUNCTIONAL TESTING:</w:t>
+        <w:t xml:space="preserve"> to that category top level cat.</w:t>
       </w:r>
     </w:p>
     <w:p>
@@ -594,60 +609,6 @@
         <w:rPr>
           <w:u w:val="single"/>
         </w:rPr>
-        <w:t>Cart:</w:t>
-      </w:r>
-    </w:p>
-    <w:p>
-      <w:pPr>
-        <w:pStyle w:val="ListParagraph"/>
-        <w:numPr>
-          <w:ilvl w:val="0"/>
-          <w:numId w:val="6"/>
-        </w:numPr>
-        <w:rPr>
-          <w:b/>
-          <w:u w:val="single"/>
-        </w:rPr>
-      </w:pPr>
-      <w:r>
-        <w:rPr>
-          <w:u w:val="single"/>
-        </w:rPr>
-        <w:t>Homepage:</w:t>
-      </w:r>
-    </w:p>
-    <w:p>
-      <w:pPr>
-        <w:pStyle w:val="ListParagraph"/>
-        <w:numPr>
-          <w:ilvl w:val="1"/>
-          <w:numId w:val="6"/>
-        </w:numPr>
-        <w:rPr>
-          <w:b/>
-          <w:u w:val="single"/>
-        </w:rPr>
-      </w:pPr>
-      <w:r>
-        <w:t>Add the VIEW ALL…. Button to each drop down. Will like to that category top level cat.</w:t>
-      </w:r>
-    </w:p>
-    <w:p>
-      <w:pPr>
-        <w:pStyle w:val="ListParagraph"/>
-        <w:numPr>
-          <w:ilvl w:val="0"/>
-          <w:numId w:val="6"/>
-        </w:numPr>
-        <w:rPr>
-          <w:b/>
-          <w:u w:val="single"/>
-        </w:rPr>
-      </w:pPr>
-      <w:r>
-        <w:rPr>
-          <w:u w:val="single"/>
-        </w:rPr>
         <w:t>Orders page:</w:t>
       </w:r>
     </w:p>
@@ -682,7 +643,6 @@
         <w:rPr>
           <w:u w:val="single"/>
         </w:rPr>
-        <w:lastRenderedPageBreak/>
         <w:t>Checkout:</w:t>
       </w:r>
     </w:p>
@@ -699,6 +659,9 @@
       </w:pPr>
       <w:r>
         <w:t>Placing order text in the loading modal is black instead of white.</w:t>
+      </w:r>
+      <w:r>
+        <w:t xml:space="preserve"> </w:t>
       </w:r>
       <w:r>
         <w:t>Run by Michael on how we can change this text.</w:t>

</xml_diff>

<commit_message>
Continued overhaul of drop downs
Work still in progress
</commit_message>
<xml_diff>
--- a/development/Test Notes.docx
+++ b/development/Test Notes.docx
@@ -248,11 +248,19 @@
           <w:u w:val="single"/>
         </w:rPr>
       </w:pPr>
-      <w:r>
-        <w:rPr>
-          <w:u w:val="single"/>
-        </w:rPr>
-        <w:t>Cart:</w:t>
+      <w:proofErr w:type="spellStart"/>
+      <w:r>
+        <w:rPr>
+          <w:u w:val="single"/>
+        </w:rPr>
+        <w:t>Cart</w:t>
+      </w:r>
+      <w:proofErr w:type="spellEnd"/>
+      <w:r>
+        <w:rPr>
+          <w:u w:val="single"/>
+        </w:rPr>
+        <w:t>:</w:t>
       </w:r>
     </w:p>
     <w:p>
@@ -325,7 +333,15 @@
         <w:t>Drop down sizes are completely incorrect.</w:t>
       </w:r>
       <w:r>
-        <w:t xml:space="preserve"> Use lightbox example given by Ray.</w:t>
+        <w:t xml:space="preserve"> Use </w:t>
+      </w:r>
+      <w:proofErr w:type="spellStart"/>
+      <w:r>
+        <w:t>lightbox</w:t>
+      </w:r>
+      <w:proofErr w:type="spellEnd"/>
+      <w:r>
+        <w:t xml:space="preserve"> example given by Ray.</w:t>
       </w:r>
       <w:r>
         <w:t xml:space="preserve"> </w:t>
@@ -399,6 +415,8 @@
         </w:rPr>
         <w:t>Top Tier Cat Page:</w:t>
       </w:r>
+      <w:bookmarkStart w:id="0" w:name="_GoBack"/>
+      <w:bookmarkEnd w:id="0"/>
     </w:p>
     <w:p>
       <w:pPr>
@@ -447,11 +465,19 @@
           <w:u w:val="single"/>
         </w:rPr>
       </w:pPr>
-      <w:r>
-        <w:rPr>
-          <w:u w:val="single"/>
-        </w:rPr>
-        <w:t>Cart:</w:t>
+      <w:proofErr w:type="spellStart"/>
+      <w:r>
+        <w:rPr>
+          <w:u w:val="single"/>
+        </w:rPr>
+        <w:t>Cart</w:t>
+      </w:r>
+      <w:proofErr w:type="spellEnd"/>
+      <w:r>
+        <w:rPr>
+          <w:u w:val="single"/>
+        </w:rPr>
+        <w:t>:</w:t>
       </w:r>
     </w:p>
     <w:p>
@@ -483,11 +509,19 @@
           <w:u w:val="single"/>
         </w:rPr>
       </w:pPr>
-      <w:r>
-        <w:rPr>
-          <w:u w:val="single"/>
-        </w:rPr>
-        <w:t>Wishlist:</w:t>
+      <w:proofErr w:type="spellStart"/>
+      <w:r>
+        <w:rPr>
+          <w:u w:val="single"/>
+        </w:rPr>
+        <w:t>Wishlist</w:t>
+      </w:r>
+      <w:proofErr w:type="spellEnd"/>
+      <w:r>
+        <w:rPr>
+          <w:u w:val="single"/>
+        </w:rPr>
+        <w:t>:</w:t>
       </w:r>
     </w:p>
     <w:p>
@@ -543,11 +577,19 @@
           <w:u w:val="single"/>
         </w:rPr>
       </w:pPr>
-      <w:r>
-        <w:rPr>
-          <w:u w:val="single"/>
-        </w:rPr>
-        <w:t>Cart:</w:t>
+      <w:proofErr w:type="spellStart"/>
+      <w:r>
+        <w:rPr>
+          <w:u w:val="single"/>
+        </w:rPr>
+        <w:t>Cart</w:t>
+      </w:r>
+      <w:proofErr w:type="spellEnd"/>
+      <w:r>
+        <w:rPr>
+          <w:u w:val="single"/>
+        </w:rPr>
+        <w:t>:</w:t>
       </w:r>
     </w:p>
     <w:p>
@@ -587,8 +629,6 @@
       <w:r>
         <w:t>ton to each drop down. Will link</w:t>
       </w:r>
-      <w:bookmarkStart w:id="0" w:name="_GoBack"/>
-      <w:bookmarkEnd w:id="0"/>
       <w:r>
         <w:t xml:space="preserve"> to that category top level cat.</w:t>
       </w:r>
@@ -610,22 +650,6 @@
           <w:u w:val="single"/>
         </w:rPr>
         <w:t>Orders page:</w:t>
-      </w:r>
-    </w:p>
-    <w:p>
-      <w:pPr>
-        <w:pStyle w:val="ListParagraph"/>
-        <w:numPr>
-          <w:ilvl w:val="1"/>
-          <w:numId w:val="6"/>
-        </w:numPr>
-        <w:rPr>
-          <w:b/>
-          <w:u w:val="single"/>
-        </w:rPr>
-      </w:pPr>
-      <w:r>
-        <w:t>onCompletes function that hides/shows the no orders message is not working correctly. Discuss with Michael on Thursday.</w:t>
       </w:r>
     </w:p>
     <w:p>

</xml_diff>

<commit_message>
fixed drop down close on click function
</commit_message>
<xml_diff>
--- a/development/Test Notes.docx
+++ b/development/Test Notes.docx
@@ -1,6 +1,6 @@
 
 <file path=word/document.xml><?xml version="1.0" encoding="utf-8"?>
-<w:document xmlns:wpc="http://schemas.microsoft.com/office/word/2010/wordprocessingCanvas" xmlns:mc="http://schemas.openxmlformats.org/markup-compatibility/2006" xmlns:o="urn:schemas-microsoft-com:office:office" xmlns:r="http://schemas.openxmlformats.org/officeDocument/2006/relationships" xmlns:m="http://schemas.openxmlformats.org/officeDocument/2006/math" xmlns:v="urn:schemas-microsoft-com:vml" xmlns:wp14="http://schemas.microsoft.com/office/word/2010/wordprocessingDrawing" xmlns:wp="http://schemas.openxmlformats.org/drawingml/2006/wordprocessingDrawing" xmlns:w10="urn:schemas-microsoft-com:office:word" xmlns:w="http://schemas.openxmlformats.org/wordprocessingml/2006/main" xmlns:w14="http://schemas.microsoft.com/office/word/2010/wordml" xmlns:wpg="http://schemas.microsoft.com/office/word/2010/wordprocessingGroup" xmlns:wpi="http://schemas.microsoft.com/office/word/2010/wordprocessingInk" xmlns:wne="http://schemas.microsoft.com/office/word/2006/wordml" xmlns:wps="http://schemas.microsoft.com/office/word/2010/wordprocessingShape" mc:Ignorable="w14 wp14">
+<w:document xmlns:ve="http://schemas.openxmlformats.org/markup-compatibility/2006" xmlns:o="urn:schemas-microsoft-com:office:office" xmlns:r="http://schemas.openxmlformats.org/officeDocument/2006/relationships" xmlns:m="http://schemas.openxmlformats.org/officeDocument/2006/math" xmlns:v="urn:schemas-microsoft-com:vml" xmlns:wp="http://schemas.openxmlformats.org/drawingml/2006/wordprocessingDrawing" xmlns:w10="urn:schemas-microsoft-com:office:word" xmlns:w="http://schemas.openxmlformats.org/wordprocessingml/2006/main" xmlns:wne="http://schemas.microsoft.com/office/word/2006/wordml">
   <w:body>
     <w:p>
       <w:pPr>
@@ -248,19 +248,11 @@
           <w:u w:val="single"/>
         </w:rPr>
       </w:pPr>
-      <w:proofErr w:type="spellStart"/>
-      <w:r>
-        <w:rPr>
-          <w:u w:val="single"/>
-        </w:rPr>
-        <w:t>Cart</w:t>
-      </w:r>
-      <w:proofErr w:type="spellEnd"/>
-      <w:r>
-        <w:rPr>
-          <w:u w:val="single"/>
-        </w:rPr>
-        <w:t>:</w:t>
+      <w:r>
+        <w:rPr>
+          <w:u w:val="single"/>
+        </w:rPr>
+        <w:t>Cart:</w:t>
       </w:r>
     </w:p>
     <w:p>
@@ -316,35 +308,6 @@
           <w:u w:val="single"/>
         </w:rPr>
         <w:t>Header:</w:t>
-      </w:r>
-    </w:p>
-    <w:p>
-      <w:pPr>
-        <w:pStyle w:val="ListParagraph"/>
-        <w:numPr>
-          <w:ilvl w:val="2"/>
-          <w:numId w:val="3"/>
-        </w:numPr>
-        <w:rPr>
-          <w:u w:val="single"/>
-        </w:rPr>
-      </w:pPr>
-      <w:r>
-        <w:t>Drop down sizes are completely incorrect.</w:t>
-      </w:r>
-      <w:r>
-        <w:t xml:space="preserve"> Use </w:t>
-      </w:r>
-      <w:proofErr w:type="spellStart"/>
-      <w:r>
-        <w:t>lightbox</w:t>
-      </w:r>
-      <w:proofErr w:type="spellEnd"/>
-      <w:r>
-        <w:t xml:space="preserve"> example given by Ray.</w:t>
-      </w:r>
-      <w:r>
-        <w:t xml:space="preserve"> </w:t>
       </w:r>
     </w:p>
     <w:p>
@@ -465,19 +428,11 @@
           <w:u w:val="single"/>
         </w:rPr>
       </w:pPr>
-      <w:proofErr w:type="spellStart"/>
-      <w:r>
-        <w:rPr>
-          <w:u w:val="single"/>
-        </w:rPr>
-        <w:t>Cart</w:t>
-      </w:r>
-      <w:proofErr w:type="spellEnd"/>
-      <w:r>
-        <w:rPr>
-          <w:u w:val="single"/>
-        </w:rPr>
-        <w:t>:</w:t>
+      <w:r>
+        <w:rPr>
+          <w:u w:val="single"/>
+        </w:rPr>
+        <w:t>Cart:</w:t>
       </w:r>
     </w:p>
     <w:p>
@@ -509,19 +464,11 @@
           <w:u w:val="single"/>
         </w:rPr>
       </w:pPr>
-      <w:proofErr w:type="spellStart"/>
-      <w:r>
-        <w:rPr>
-          <w:u w:val="single"/>
-        </w:rPr>
-        <w:t>Wishlist</w:t>
-      </w:r>
-      <w:proofErr w:type="spellEnd"/>
-      <w:r>
-        <w:rPr>
-          <w:u w:val="single"/>
-        </w:rPr>
-        <w:t>:</w:t>
+      <w:r>
+        <w:rPr>
+          <w:u w:val="single"/>
+        </w:rPr>
+        <w:t>Wishlist:</w:t>
       </w:r>
     </w:p>
     <w:p>
@@ -577,19 +524,11 @@
           <w:u w:val="single"/>
         </w:rPr>
       </w:pPr>
-      <w:proofErr w:type="spellStart"/>
-      <w:r>
-        <w:rPr>
-          <w:u w:val="single"/>
-        </w:rPr>
-        <w:t>Cart</w:t>
-      </w:r>
-      <w:proofErr w:type="spellEnd"/>
-      <w:r>
-        <w:rPr>
-          <w:u w:val="single"/>
-        </w:rPr>
-        <w:t>:</w:t>
+      <w:r>
+        <w:rPr>
+          <w:u w:val="single"/>
+        </w:rPr>
+        <w:t>Cart:</w:t>
       </w:r>
     </w:p>
     <w:p>
@@ -615,28 +554,6 @@
       <w:pPr>
         <w:pStyle w:val="ListParagraph"/>
         <w:numPr>
-          <w:ilvl w:val="1"/>
-          <w:numId w:val="6"/>
-        </w:numPr>
-        <w:rPr>
-          <w:b/>
-          <w:u w:val="single"/>
-        </w:rPr>
-      </w:pPr>
-      <w:r>
-        <w:t>Add the VIEW ALL…. But</w:t>
-      </w:r>
-      <w:r>
-        <w:t>ton to each drop down. Will link</w:t>
-      </w:r>
-      <w:r>
-        <w:t xml:space="preserve"> to that category top level cat.</w:t>
-      </w:r>
-    </w:p>
-    <w:p>
-      <w:pPr>
-        <w:pStyle w:val="ListParagraph"/>
-        <w:numPr>
           <w:ilvl w:val="0"/>
           <w:numId w:val="6"/>
         </w:numPr>
@@ -668,27 +585,6 @@
           <w:u w:val="single"/>
         </w:rPr>
         <w:t>Checkout:</w:t>
-      </w:r>
-    </w:p>
-    <w:p>
-      <w:pPr>
-        <w:pStyle w:val="ListParagraph"/>
-        <w:numPr>
-          <w:ilvl w:val="1"/>
-          <w:numId w:val="5"/>
-        </w:numPr>
-        <w:rPr>
-          <w:u w:val="single"/>
-        </w:rPr>
-      </w:pPr>
-      <w:r>
-        <w:t>Placing order text in the loading modal is black instead of white.</w:t>
-      </w:r>
-      <w:r>
-        <w:t xml:space="preserve"> </w:t>
-      </w:r>
-      <w:r>
-        <w:t>Run by Michael on how we can change this text.</w:t>
       </w:r>
     </w:p>
     <w:sectPr>
@@ -702,7 +598,7 @@
 </file>
 
 <file path=word/numbering.xml><?xml version="1.0" encoding="utf-8"?>
-<w:numbering xmlns:wpc="http://schemas.microsoft.com/office/word/2010/wordprocessingCanvas" xmlns:mc="http://schemas.openxmlformats.org/markup-compatibility/2006" xmlns:o="urn:schemas-microsoft-com:office:office" xmlns:r="http://schemas.openxmlformats.org/officeDocument/2006/relationships" xmlns:m="http://schemas.openxmlformats.org/officeDocument/2006/math" xmlns:v="urn:schemas-microsoft-com:vml" xmlns:wp14="http://schemas.microsoft.com/office/word/2010/wordprocessingDrawing" xmlns:wp="http://schemas.openxmlformats.org/drawingml/2006/wordprocessingDrawing" xmlns:w10="urn:schemas-microsoft-com:office:word" xmlns:w="http://schemas.openxmlformats.org/wordprocessingml/2006/main" xmlns:w14="http://schemas.microsoft.com/office/word/2010/wordml" xmlns:wpg="http://schemas.microsoft.com/office/word/2010/wordprocessingGroup" xmlns:wpi="http://schemas.microsoft.com/office/word/2010/wordprocessingInk" xmlns:wne="http://schemas.microsoft.com/office/word/2006/wordml" xmlns:wps="http://schemas.microsoft.com/office/word/2010/wordprocessingShape" mc:Ignorable="w14 wp14">
+<w:numbering xmlns:ve="http://schemas.openxmlformats.org/markup-compatibility/2006" xmlns:o="urn:schemas-microsoft-com:office:office" xmlns:r="http://schemas.openxmlformats.org/officeDocument/2006/relationships" xmlns:m="http://schemas.openxmlformats.org/officeDocument/2006/math" xmlns:v="urn:schemas-microsoft-com:vml" xmlns:wp="http://schemas.openxmlformats.org/drawingml/2006/wordprocessingDrawing" xmlns:w10="urn:schemas-microsoft-com:office:word" xmlns:w="http://schemas.openxmlformats.org/wordprocessingml/2006/main" xmlns:wne="http://schemas.microsoft.com/office/word/2006/wordml">
   <w:abstractNum w:abstractNumId="0">
     <w:nsid w:val="0B927FE4"/>
     <w:multiLevelType w:val="hybridMultilevel"/>
@@ -1401,7 +1297,7 @@
 </file>
 
 <file path=word/styles.xml><?xml version="1.0" encoding="utf-8"?>
-<w:styles xmlns:mc="http://schemas.openxmlformats.org/markup-compatibility/2006" xmlns:r="http://schemas.openxmlformats.org/officeDocument/2006/relationships" xmlns:w="http://schemas.openxmlformats.org/wordprocessingml/2006/main" xmlns:w14="http://schemas.microsoft.com/office/word/2010/wordml" mc:Ignorable="w14">
+<w:styles xmlns:r="http://schemas.openxmlformats.org/officeDocument/2006/relationships" xmlns:w="http://schemas.openxmlformats.org/wordprocessingml/2006/main">
   <w:docDefaults>
     <w:rPrDefault>
       <w:rPr>
@@ -1572,6 +1468,7 @@
     <w:uiPriority w:val="99"/>
     <w:semiHidden/>
     <w:unhideWhenUsed/>
+    <w:qFormat/>
     <w:tblPr>
       <w:tblInd w:w="0" w:type="dxa"/>
       <w:tblCellMar>

</xml_diff>

<commit_message>
drop down animation corrections
</commit_message>
<xml_diff>
--- a/development/Test Notes.docx
+++ b/development/Test Notes.docx
@@ -248,11 +248,19 @@
           <w:u w:val="single"/>
         </w:rPr>
       </w:pPr>
-      <w:r>
-        <w:rPr>
-          <w:u w:val="single"/>
-        </w:rPr>
-        <w:t>Cart:</w:t>
+      <w:proofErr w:type="spellStart"/>
+      <w:r>
+        <w:rPr>
+          <w:u w:val="single"/>
+        </w:rPr>
+        <w:t>Cart</w:t>
+      </w:r>
+      <w:proofErr w:type="spellEnd"/>
+      <w:r>
+        <w:rPr>
+          <w:u w:val="single"/>
+        </w:rPr>
+        <w:t>:</w:t>
       </w:r>
     </w:p>
     <w:p>
@@ -308,21 +316,6 @@
           <w:u w:val="single"/>
         </w:rPr>
         <w:t>Header:</w:t>
-      </w:r>
-    </w:p>
-    <w:p>
-      <w:pPr>
-        <w:pStyle w:val="ListParagraph"/>
-        <w:numPr>
-          <w:ilvl w:val="2"/>
-          <w:numId w:val="3"/>
-        </w:numPr>
-        <w:rPr>
-          <w:u w:val="single"/>
-        </w:rPr>
-      </w:pPr>
-      <w:r>
-        <w:t>Correct drop down hide on click function after completing the above.</w:t>
       </w:r>
     </w:p>
     <w:p>
@@ -428,11 +421,19 @@
           <w:u w:val="single"/>
         </w:rPr>
       </w:pPr>
-      <w:r>
-        <w:rPr>
-          <w:u w:val="single"/>
-        </w:rPr>
-        <w:t>Cart:</w:t>
+      <w:proofErr w:type="spellStart"/>
+      <w:r>
+        <w:rPr>
+          <w:u w:val="single"/>
+        </w:rPr>
+        <w:t>Cart</w:t>
+      </w:r>
+      <w:proofErr w:type="spellEnd"/>
+      <w:r>
+        <w:rPr>
+          <w:u w:val="single"/>
+        </w:rPr>
+        <w:t>:</w:t>
       </w:r>
     </w:p>
     <w:p>
@@ -464,11 +465,19 @@
           <w:u w:val="single"/>
         </w:rPr>
       </w:pPr>
-      <w:r>
-        <w:rPr>
-          <w:u w:val="single"/>
-        </w:rPr>
-        <w:t>Wishlist:</w:t>
+      <w:proofErr w:type="spellStart"/>
+      <w:r>
+        <w:rPr>
+          <w:u w:val="single"/>
+        </w:rPr>
+        <w:t>Wishlist</w:t>
+      </w:r>
+      <w:proofErr w:type="spellEnd"/>
+      <w:r>
+        <w:rPr>
+          <w:u w:val="single"/>
+        </w:rPr>
+        <w:t>:</w:t>
       </w:r>
     </w:p>
     <w:p>
@@ -524,11 +533,19 @@
           <w:u w:val="single"/>
         </w:rPr>
       </w:pPr>
-      <w:r>
-        <w:rPr>
-          <w:u w:val="single"/>
-        </w:rPr>
-        <w:t>Cart:</w:t>
+      <w:proofErr w:type="spellStart"/>
+      <w:r>
+        <w:rPr>
+          <w:u w:val="single"/>
+        </w:rPr>
+        <w:t>Cart</w:t>
+      </w:r>
+      <w:proofErr w:type="spellEnd"/>
+      <w:r>
+        <w:rPr>
+          <w:u w:val="single"/>
+        </w:rPr>
+        <w:t>:</w:t>
       </w:r>
     </w:p>
     <w:p>

</xml_diff>